<commit_message>
updated assignemnt 1 answers and made minor changes.
</commit_message>
<xml_diff>
--- a/a1.docx
+++ b/a1.docx
@@ -79,51 +79,41 @@
         </w:rPr>
         <w:t xml:space="preserve">Review of </w:t>
       </w:r>
-      <w:proofErr w:type="spellStart"/>
       <w:r>
         <w:rPr>
           <w:b/>
           <w:sz w:val="28"/>
           <w:szCs w:val="28"/>
         </w:rPr>
-        <w:t>Matlab</w:t>
-      </w:r>
-      <w:proofErr w:type="spellEnd"/>
-      <w:r>
+        <w:t>Matlab Calculations</w:t>
+      </w:r>
+    </w:p>
+    <w:p>
+      <w:pPr>
+        <w:jc w:val="center"/>
         <w:rPr>
           <w:b/>
           <w:sz w:val="28"/>
           <w:szCs w:val="28"/>
         </w:rPr>
-        <w:t xml:space="preserve"> Calculations</w:t>
-      </w:r>
-    </w:p>
-    <w:p>
-      <w:pPr>
-        <w:jc w:val="center"/>
+      </w:pPr>
+      <w:r>
         <w:rPr>
           <w:b/>
           <w:sz w:val="28"/>
           <w:szCs w:val="28"/>
         </w:rPr>
-      </w:pPr>
-      <w:r>
+        <w:t>Due date Sept 18</w:t>
+      </w:r>
+    </w:p>
+    <w:p>
+      <w:pPr>
+        <w:spacing w:line="240" w:lineRule="auto"/>
         <w:rPr>
           <w:b/>
           <w:sz w:val="28"/>
           <w:szCs w:val="28"/>
         </w:rPr>
-        <w:t>Due date Sept 18</w:t>
-      </w:r>
-    </w:p>
-    <w:p>
-      <w:pPr>
-        <w:spacing w:line="240" w:lineRule="auto"/>
-        <w:rPr>
-          <w:b/>
-          <w:sz w:val="28"/>
-          <w:szCs w:val="28"/>
-        </w:rPr>
       </w:pPr>
     </w:p>
     <w:p>
@@ -145,39 +135,7 @@
           <w:sz w:val="24"/>
           <w:szCs w:val="24"/>
         </w:rPr>
-        <w:t xml:space="preserve"> with questions based on material in the </w:t>
-      </w:r>
-      <w:proofErr w:type="spellStart"/>
-      <w:r>
-        <w:rPr>
-          <w:sz w:val="24"/>
-          <w:szCs w:val="24"/>
-        </w:rPr>
-        <w:t>Gilat</w:t>
-      </w:r>
-      <w:proofErr w:type="spellEnd"/>
-      <w:r>
-        <w:rPr>
-          <w:sz w:val="24"/>
-          <w:szCs w:val="24"/>
-        </w:rPr>
-        <w:t xml:space="preserve"> textbook from chapters 1 to 7.  Suggest you review some of your ENEL101 notes before answering these questions.  Fill in the following template with your answers using </w:t>
-      </w:r>
-      <w:proofErr w:type="spellStart"/>
-      <w:r>
-        <w:rPr>
-          <w:sz w:val="24"/>
-          <w:szCs w:val="24"/>
-        </w:rPr>
-        <w:t>Matlab</w:t>
-      </w:r>
-      <w:proofErr w:type="spellEnd"/>
-      <w:r>
-        <w:rPr>
-          <w:sz w:val="24"/>
-          <w:szCs w:val="24"/>
-        </w:rPr>
-        <w:t xml:space="preserve"> plots and screen shots as necessary.  Then submit your Word document on D2L.  </w:t>
+        <w:t xml:space="preserve"> with questions based on material in the Gilat textbook from chapters 1 to 7.  Suggest you review some of your ENEL101 notes before answering these questions.  Fill in the following template with your answers using Matlab plots and screen shots as necessary.  Then submit your Word document on D2L.  </w:t>
       </w:r>
       <w:r>
         <w:t>………………………………………………………………………………………………………………………………..</w:t>
@@ -203,15 +161,7 @@
         <w:t xml:space="preserve"> </w:t>
       </w:r>
       <w:r>
-        <w:t xml:space="preserve">Give the </w:t>
-      </w:r>
-      <w:proofErr w:type="spellStart"/>
-      <w:r>
-        <w:t>Matlab</w:t>
-      </w:r>
-      <w:proofErr w:type="spellEnd"/>
-      <w:r>
-        <w:t xml:space="preserve"> expression to ca</w:t>
+        <w:t>Give the Matlab expression to ca</w:t>
       </w:r>
       <w:r>
         <w:t xml:space="preserve">lculate </w:t>
@@ -243,7 +193,7 @@
           <v:shape id="_x0000_i1025" type="#_x0000_t75" style="width:153.75pt;height:22.5pt" o:ole="">
             <v:imagedata r:id="rId6" o:title=""/>
           </v:shape>
-          <o:OLEObject Type="Embed" ProgID="Equation.DSMT4" ShapeID="_x0000_i1025" DrawAspect="Content" ObjectID="_1566221562" r:id="rId7"/>
+          <o:OLEObject Type="Embed" ProgID="Equation.DSMT4" ShapeID="_x0000_i1025" DrawAspect="Content" ObjectID="_1566231782" r:id="rId7"/>
         </w:object>
       </w:r>
       <w:r>
@@ -261,21 +211,7 @@
         <w:rPr>
           <w:b/>
         </w:rPr>
-        <w:t>(</w:t>
-      </w:r>
-      <w:proofErr w:type="spellStart"/>
-      <w:r>
-        <w:rPr>
-          <w:b/>
-        </w:rPr>
-        <w:t>Matlab</w:t>
-      </w:r>
-      <w:proofErr w:type="spellEnd"/>
-      <w:r>
-        <w:rPr>
-          <w:b/>
-        </w:rPr>
-        <w:t xml:space="preserve"> input</w:t>
+        <w:t>(Matlab input</w:t>
       </w:r>
       <w:r>
         <w:rPr>
@@ -304,75 +240,21 @@
           <w:szCs w:val="24"/>
           <w:lang w:val="en-US"/>
         </w:rPr>
-        <w:t>x = power(0.2,5.</w:t>
-      </w:r>
-      <w:proofErr w:type="gramStart"/>
-      <w:r>
-        <w:rPr>
-          <w:rFonts w:ascii="Courier New" w:hAnsi="Courier New" w:cs="Courier New"/>
-          <w:sz w:val="24"/>
-          <w:szCs w:val="24"/>
-          <w:lang w:val="en-US"/>
-        </w:rPr>
-        <w:t>7)*</w:t>
-      </w:r>
-      <w:proofErr w:type="gramEnd"/>
-      <w:r>
-        <w:rPr>
-          <w:rFonts w:ascii="Courier New" w:hAnsi="Courier New" w:cs="Courier New"/>
-          <w:sz w:val="24"/>
-          <w:szCs w:val="24"/>
-          <w:lang w:val="en-US"/>
-        </w:rPr>
-        <w:t>power(tan(0.2),3)*</w:t>
-      </w:r>
-      <w:proofErr w:type="spellStart"/>
-      <w:r>
-        <w:rPr>
-          <w:rFonts w:ascii="Courier New" w:hAnsi="Courier New" w:cs="Courier New"/>
-          <w:sz w:val="24"/>
-          <w:szCs w:val="24"/>
-          <w:lang w:val="en-US"/>
-        </w:rPr>
-        <w:t>exp</w:t>
-      </w:r>
-      <w:proofErr w:type="spellEnd"/>
-      <w:r>
-        <w:rPr>
-          <w:rFonts w:ascii="Courier New" w:hAnsi="Courier New" w:cs="Courier New"/>
-          <w:sz w:val="24"/>
-          <w:szCs w:val="24"/>
-          <w:lang w:val="en-US"/>
-        </w:rPr>
-        <w:t>(2.7)+sin(0.1)</w:t>
-      </w:r>
-    </w:p>
-    <w:p>
-      <w:pPr>
-        <w:spacing w:line="240" w:lineRule="auto"/>
-        <w:rPr>
-          <w:b/>
-        </w:rPr>
-      </w:pPr>
-      <w:r>
-        <w:rPr>
-          <w:b/>
-        </w:rPr>
-        <w:t xml:space="preserve"> (</w:t>
-      </w:r>
-      <w:proofErr w:type="spellStart"/>
-      <w:r>
-        <w:rPr>
-          <w:b/>
-        </w:rPr>
-        <w:t>Matlab</w:t>
-      </w:r>
-      <w:proofErr w:type="spellEnd"/>
-      <w:r>
-        <w:rPr>
-          <w:b/>
-        </w:rPr>
-        <w:t xml:space="preserve"> Response</w:t>
+        <w:t>x = power(0.2,5.7)*power(tan(0.2),3)*exp(2.7)+sin(0.1)</w:t>
+      </w:r>
+    </w:p>
+    <w:p>
+      <w:pPr>
+        <w:spacing w:line="240" w:lineRule="auto"/>
+        <w:rPr>
+          <w:b/>
+        </w:rPr>
+      </w:pPr>
+      <w:r>
+        <w:rPr>
+          <w:b/>
+        </w:rPr>
+        <w:t xml:space="preserve"> (Matlab Response</w:t>
       </w:r>
       <w:r>
         <w:rPr>
@@ -413,7 +295,6 @@
         </w:rPr>
         <w:t>Q</w:t>
       </w:r>
-      <w:proofErr w:type="gramStart"/>
       <w:r>
         <w:rPr>
           <w:b/>
@@ -427,11 +308,7 @@
         <w:t xml:space="preserve">  </w:t>
       </w:r>
       <w:r>
-        <w:t>Define</w:t>
-      </w:r>
-      <w:proofErr w:type="gramEnd"/>
-      <w:r>
-        <w:t xml:space="preserve"> the variables </w:t>
+        <w:t xml:space="preserve">Define the variables </w:t>
       </w:r>
       <w:r>
         <w:rPr>
@@ -441,7 +318,7 @@
           <v:shape id="_x0000_i1026" type="#_x0000_t75" style="width:36.75pt;height:18pt" o:ole="">
             <v:imagedata r:id="rId8" o:title=""/>
           </v:shape>
-          <o:OLEObject Type="Embed" ProgID="Equation.DSMT4" ShapeID="_x0000_i1026" DrawAspect="Content" ObjectID="_1566221563" r:id="rId9"/>
+          <o:OLEObject Type="Embed" ProgID="Equation.DSMT4" ShapeID="_x0000_i1026" DrawAspect="Content" ObjectID="_1566231783" r:id="rId9"/>
         </w:object>
       </w:r>
       <w:r>
@@ -455,7 +332,7 @@
           <v:shape id="_x0000_i1027" type="#_x0000_t75" style="width:78.75pt;height:18.75pt" o:ole="">
             <v:imagedata r:id="rId10" o:title=""/>
           </v:shape>
-          <o:OLEObject Type="Embed" ProgID="Equation.DSMT4" ShapeID="_x0000_i1027" DrawAspect="Content" ObjectID="_1566221564" r:id="rId11"/>
+          <o:OLEObject Type="Embed" ProgID="Equation.DSMT4" ShapeID="_x0000_i1027" DrawAspect="Content" ObjectID="_1566231784" r:id="rId11"/>
         </w:object>
       </w:r>
       <w:r>
@@ -472,7 +349,7 @@
           <v:shape id="_x0000_i1028" type="#_x0000_t75" style="width:36.75pt;height:18pt" o:ole="">
             <v:imagedata r:id="rId12" o:title=""/>
           </v:shape>
-          <o:OLEObject Type="Embed" ProgID="Equation.DSMT4" ShapeID="_x0000_i1028" DrawAspect="Content" ObjectID="_1566221565" r:id="rId13"/>
+          <o:OLEObject Type="Embed" ProgID="Equation.DSMT4" ShapeID="_x0000_i1028" DrawAspect="Content" ObjectID="_1566231785" r:id="rId13"/>
         </w:object>
       </w:r>
       <w:r>
@@ -489,7 +366,7 @@
           <v:shape id="_x0000_i1029" type="#_x0000_t75" style="width:72.75pt;height:22.5pt" o:ole="">
             <v:imagedata r:id="rId14" o:title=""/>
           </v:shape>
-          <o:OLEObject Type="Embed" ProgID="Equation.DSMT4" ShapeID="_x0000_i1029" DrawAspect="Content" ObjectID="_1566221566" r:id="rId15"/>
+          <o:OLEObject Type="Embed" ProgID="Equation.DSMT4" ShapeID="_x0000_i1029" DrawAspect="Content" ObjectID="_1566231786" r:id="rId15"/>
         </w:object>
       </w:r>
     </w:p>
@@ -504,21 +381,7 @@
         <w:rPr>
           <w:b/>
         </w:rPr>
-        <w:t>(</w:t>
-      </w:r>
-      <w:proofErr w:type="spellStart"/>
-      <w:r>
-        <w:rPr>
-          <w:b/>
-        </w:rPr>
-        <w:t>Matlab</w:t>
-      </w:r>
-      <w:proofErr w:type="spellEnd"/>
-      <w:r>
-        <w:rPr>
-          <w:b/>
-        </w:rPr>
-        <w:t xml:space="preserve"> input</w:t>
+        <w:t>(Matlab input</w:t>
       </w:r>
       <w:r>
         <w:rPr>
@@ -532,36 +395,15 @@
         <w:spacing w:line="240" w:lineRule="auto"/>
       </w:pPr>
       <w:r>
-        <w:t xml:space="preserve">&gt;&gt; x = </w:t>
-      </w:r>
-      <w:proofErr w:type="gramStart"/>
-      <w:r>
-        <w:t>sqrt(</w:t>
-      </w:r>
-      <w:proofErr w:type="gramEnd"/>
-      <w:r>
-        <w:t>3);</w:t>
-      </w:r>
-    </w:p>
-    <w:p>
-      <w:pPr>
-        <w:spacing w:line="240" w:lineRule="auto"/>
-      </w:pPr>
-      <w:r>
-        <w:t>&gt;&gt; z = sqrt(</w:t>
-      </w:r>
-      <w:proofErr w:type="spellStart"/>
-      <w:proofErr w:type="gramStart"/>
-      <w:r>
-        <w:t>exp</w:t>
-      </w:r>
-      <w:proofErr w:type="spellEnd"/>
-      <w:r>
-        <w:t>(</w:t>
-      </w:r>
-      <w:proofErr w:type="gramEnd"/>
-      <w:r>
-        <w:t>1));</w:t>
+        <w:t>&gt;&gt; x = sqrt(3);</w:t>
+      </w:r>
+    </w:p>
+    <w:p>
+      <w:pPr>
+        <w:spacing w:line="240" w:lineRule="auto"/>
+      </w:pPr>
+      <w:r>
+        <w:t>&gt;&gt; z = sqrt(exp(1));</w:t>
       </w:r>
     </w:p>
     <w:p>
@@ -591,21 +433,7 @@
         <w:rPr>
           <w:b/>
         </w:rPr>
-        <w:t xml:space="preserve"> (</w:t>
-      </w:r>
-      <w:proofErr w:type="spellStart"/>
-      <w:r>
-        <w:rPr>
-          <w:b/>
-        </w:rPr>
-        <w:t>Matlab</w:t>
-      </w:r>
-      <w:proofErr w:type="spellEnd"/>
-      <w:r>
-        <w:rPr>
-          <w:b/>
-        </w:rPr>
-        <w:t xml:space="preserve"> Response</w:t>
+        <w:t xml:space="preserve"> (Matlab Response</w:t>
       </w:r>
       <w:r>
         <w:rPr>
@@ -672,7 +500,7 @@
           <v:shape id="_x0000_i1030" type="#_x0000_t75" style="width:126pt;height:25.5pt" o:ole="">
             <v:imagedata r:id="rId16" o:title=""/>
           </v:shape>
-          <o:OLEObject Type="Embed" ProgID="Equation.DSMT4" ShapeID="_x0000_i1030" DrawAspect="Content" ObjectID="_1566221567" r:id="rId17"/>
+          <o:OLEObject Type="Embed" ProgID="Equation.DSMT4" ShapeID="_x0000_i1030" DrawAspect="Content" ObjectID="_1566231787" r:id="rId17"/>
         </w:object>
       </w:r>
       <w:r>
@@ -691,21 +519,7 @@
           <w:b/>
         </w:rPr>
         <w:lastRenderedPageBreak/>
-        <w:t>(</w:t>
-      </w:r>
-      <w:proofErr w:type="spellStart"/>
-      <w:r>
-        <w:rPr>
-          <w:b/>
-        </w:rPr>
-        <w:t>Matlab</w:t>
-      </w:r>
-      <w:proofErr w:type="spellEnd"/>
-      <w:r>
-        <w:rPr>
-          <w:b/>
-        </w:rPr>
-        <w:t xml:space="preserve"> input</w:t>
+        <w:t>(Matlab input</w:t>
       </w:r>
       <w:r>
         <w:rPr>
@@ -719,80 +533,46 @@
         <w:spacing w:line="240" w:lineRule="auto"/>
       </w:pPr>
       <w:r>
-        <w:t xml:space="preserve">&gt;&gt; x = </w:t>
-      </w:r>
-      <w:proofErr w:type="gramStart"/>
-      <w:r>
-        <w:t>sqrt(</w:t>
-      </w:r>
-      <w:proofErr w:type="gramEnd"/>
-      <w:r>
-        <w:t>3);</w:t>
-      </w:r>
-    </w:p>
-    <w:p>
-      <w:pPr>
-        <w:spacing w:line="240" w:lineRule="auto"/>
-      </w:pPr>
-      <w:r>
-        <w:t>&gt;&gt; z = sqrt(</w:t>
-      </w:r>
-      <w:proofErr w:type="spellStart"/>
-      <w:proofErr w:type="gramStart"/>
-      <w:r>
-        <w:t>exp</w:t>
-      </w:r>
-      <w:proofErr w:type="spellEnd"/>
-      <w:r>
-        <w:t>(</w:t>
-      </w:r>
-      <w:proofErr w:type="gramEnd"/>
-      <w:r>
-        <w:t>1));</w:t>
-      </w:r>
-    </w:p>
-    <w:p>
-      <w:pPr>
-        <w:spacing w:line="240" w:lineRule="auto"/>
-      </w:pPr>
-      <w:r>
-        <w:t>&gt;&gt; y=0.3*power(x,2) + sqrt(x*z);</w:t>
-      </w:r>
-    </w:p>
-    <w:p>
-      <w:pPr>
-        <w:spacing w:line="240" w:lineRule="auto"/>
-      </w:pPr>
-      <w:r>
-        <w:t>&gt;&gt; v = sqrt(cos(x*y*z))</w:t>
-      </w:r>
-    </w:p>
-    <w:p>
-      <w:pPr>
-        <w:spacing w:line="240" w:lineRule="auto"/>
-        <w:rPr>
-          <w:b/>
-        </w:rPr>
-      </w:pPr>
-      <w:r>
-        <w:rPr>
-          <w:b/>
-        </w:rPr>
-        <w:t xml:space="preserve"> (</w:t>
-      </w:r>
-      <w:proofErr w:type="spellStart"/>
-      <w:r>
-        <w:rPr>
-          <w:b/>
-        </w:rPr>
-        <w:t>Matlab</w:t>
-      </w:r>
-      <w:proofErr w:type="spellEnd"/>
-      <w:r>
-        <w:rPr>
-          <w:b/>
-        </w:rPr>
-        <w:t xml:space="preserve"> Response)</w:t>
+        <w:t>&gt;&gt; x = -2</w:t>
+      </w:r>
+      <w:r>
+        <w:t>;</w:t>
+      </w:r>
+    </w:p>
+    <w:p>
+      <w:pPr>
+        <w:spacing w:line="240" w:lineRule="auto"/>
+      </w:pPr>
+      <w:r>
+        <w:t>&gt;&gt; y= 3</w:t>
+      </w:r>
+      <w:r>
+        <w:t>;</w:t>
+      </w:r>
+    </w:p>
+    <w:p>
+      <w:pPr>
+        <w:spacing w:line="240" w:lineRule="auto"/>
+      </w:pPr>
+      <w:r>
+        <w:t xml:space="preserve">&gt;&gt; z = </w:t>
+      </w:r>
+      <w:r>
+        <w:t>[x^2,x*(y^2),exp(sqrt(x))]</w:t>
+      </w:r>
+    </w:p>
+    <w:p>
+      <w:pPr>
+        <w:spacing w:line="240" w:lineRule="auto"/>
+        <w:rPr>
+          <w:b/>
+        </w:rPr>
+      </w:pPr>
+      <w:r>
+        <w:rPr>
+          <w:b/>
+        </w:rPr>
+        <w:t xml:space="preserve"> (Matlab Response)</w:t>
       </w:r>
     </w:p>
     <w:p>
@@ -848,21 +628,7 @@
         <w:rPr>
           <w:b/>
         </w:rPr>
-        <w:t>(</w:t>
-      </w:r>
-      <w:proofErr w:type="spellStart"/>
-      <w:r>
-        <w:rPr>
-          <w:b/>
-        </w:rPr>
-        <w:t>Matlab</w:t>
-      </w:r>
-      <w:proofErr w:type="spellEnd"/>
-      <w:r>
-        <w:rPr>
-          <w:b/>
-        </w:rPr>
-        <w:t xml:space="preserve"> input</w:t>
+        <w:t>(Matlab input</w:t>
       </w:r>
       <w:r>
         <w:rPr>
@@ -876,6 +642,39 @@
         <w:spacing w:line="240" w:lineRule="auto"/>
       </w:pPr>
       <w:r>
+        <w:t>&gt;&gt; x = -2;</w:t>
+      </w:r>
+    </w:p>
+    <w:p>
+      <w:pPr>
+        <w:spacing w:line="240" w:lineRule="auto"/>
+      </w:pPr>
+      <w:r>
+        <w:t>&gt;&gt; y= 3;</w:t>
+      </w:r>
+    </w:p>
+    <w:p>
+      <w:pPr>
+        <w:spacing w:line="240" w:lineRule="auto"/>
+      </w:pPr>
+      <w:r>
+        <w:t>&gt;&gt; z = [x^2,x*(y^2),exp(sqrt(x))]</w:t>
+      </w:r>
+      <w:r>
+        <w:t>;</w:t>
+      </w:r>
+    </w:p>
+    <w:p>
+      <w:pPr>
+        <w:spacing w:line="240" w:lineRule="auto"/>
+      </w:pPr>
+      <w:r>
+        <w:t>&gt;&gt;</w:t>
+      </w:r>
+      <w:r>
+        <w:t xml:space="preserve"> </w:t>
+      </w:r>
+      <w:r>
         <w:t>abs(z)</w:t>
       </w:r>
     </w:p>
@@ -884,41 +683,36 @@
         <w:spacing w:line="240" w:lineRule="auto"/>
       </w:pPr>
       <w:r>
-        <w:t>angle(z)</w:t>
-      </w:r>
-    </w:p>
-    <w:p>
-      <w:pPr>
-        <w:spacing w:line="240" w:lineRule="auto"/>
-        <w:rPr>
-          <w:b/>
-        </w:rPr>
-      </w:pPr>
-      <w:r>
-        <w:rPr>
-          <w:b/>
-        </w:rPr>
-        <w:t xml:space="preserve"> (</w:t>
-      </w:r>
-      <w:proofErr w:type="spellStart"/>
-      <w:r>
-        <w:rPr>
-          <w:b/>
-        </w:rPr>
-        <w:t>Matlab</w:t>
-      </w:r>
-      <w:proofErr w:type="spellEnd"/>
-      <w:r>
-        <w:rPr>
-          <w:b/>
-        </w:rPr>
-        <w:t xml:space="preserve"> Response)</w:t>
-      </w:r>
-    </w:p>
-    <w:p>
-      <w:pPr>
-        <w:spacing w:line="240" w:lineRule="auto"/>
-      </w:pPr>
+        <w:t>&gt;&gt;</w:t>
+      </w:r>
+      <w:r>
+        <w:t xml:space="preserve"> </w:t>
+      </w:r>
+      <w:r>
+        <w:t>radtodeg(angle(z))</w:t>
+      </w:r>
+    </w:p>
+    <w:p>
+      <w:pPr>
+        <w:spacing w:line="240" w:lineRule="auto"/>
+        <w:rPr>
+          <w:b/>
+        </w:rPr>
+      </w:pPr>
+      <w:r>
+        <w:rPr>
+          <w:b/>
+        </w:rPr>
+        <w:t xml:space="preserve"> (Matlab Response)</w:t>
+      </w:r>
+    </w:p>
+    <w:p>
+      <w:pPr>
+        <w:spacing w:line="240" w:lineRule="auto"/>
+      </w:pPr>
+      <w:r>
+        <w:t xml:space="preserve">Magnitude: </w:t>
+      </w:r>
       <w:r>
         <w:t>4    18     1</w:t>
       </w:r>
@@ -928,7 +722,10 @@
         <w:spacing w:line="240" w:lineRule="auto"/>
       </w:pPr>
       <w:r>
-        <w:t>0    3.1416    1.4142</w:t>
+        <w:t xml:space="preserve">Angles: </w:t>
+      </w:r>
+      <w:r>
+        <w:t>0  180.0000   81.0285</w:t>
       </w:r>
     </w:p>
     <w:p>
@@ -969,7 +766,7 @@
           <v:shape id="_x0000_i1031" type="#_x0000_t75" style="width:21pt;height:18.75pt" o:ole="">
             <v:imagedata r:id="rId18" o:title=""/>
           </v:shape>
-          <o:OLEObject Type="Embed" ProgID="Equation.DSMT4" ShapeID="_x0000_i1031" DrawAspect="Content" ObjectID="_1566221568" r:id="rId19"/>
+          <o:OLEObject Type="Embed" ProgID="Equation.DSMT4" ShapeID="_x0000_i1031" DrawAspect="Content" ObjectID="_1566231788" r:id="rId19"/>
         </w:object>
       </w:r>
       <w:r>
@@ -983,7 +780,7 @@
           <v:shape id="_x0000_i1032" type="#_x0000_t75" style="width:80.25pt;height:35.25pt" o:ole="">
             <v:imagedata r:id="rId20" o:title=""/>
           </v:shape>
-          <o:OLEObject Type="Embed" ProgID="Equation.DSMT4" ShapeID="_x0000_i1032" DrawAspect="Content" ObjectID="_1566221569" r:id="rId21"/>
+          <o:OLEObject Type="Embed" ProgID="Equation.DSMT4" ShapeID="_x0000_i1032" DrawAspect="Content" ObjectID="_1566231789" r:id="rId21"/>
         </w:object>
       </w:r>
       <w:r>
@@ -1002,40 +799,18 @@
         <w:t>from a deck of 52 cards.</w:t>
       </w:r>
       <w:r>
-        <w:t xml:space="preserve"> (use the </w:t>
-      </w:r>
-      <w:proofErr w:type="gramStart"/>
-      <w:r>
-        <w:t>built in</w:t>
-      </w:r>
-      <w:proofErr w:type="gramEnd"/>
-      <w:r>
-        <w:t xml:space="preserve"> function factorial)</w:t>
-      </w:r>
-    </w:p>
-    <w:p>
-      <w:pPr>
-        <w:spacing w:line="240" w:lineRule="auto"/>
-      </w:pPr>
-      <w:r>
-        <w:rPr>
-          <w:b/>
-        </w:rPr>
-        <w:t>(</w:t>
-      </w:r>
-      <w:proofErr w:type="spellStart"/>
-      <w:r>
-        <w:rPr>
-          <w:b/>
-        </w:rPr>
-        <w:t>Matlab</w:t>
-      </w:r>
-      <w:proofErr w:type="spellEnd"/>
-      <w:r>
-        <w:rPr>
-          <w:b/>
-        </w:rPr>
-        <w:t xml:space="preserve"> input</w:t>
+        <w:t xml:space="preserve"> (use the built in function factorial)</w:t>
+      </w:r>
+    </w:p>
+    <w:p>
+      <w:pPr>
+        <w:spacing w:line="240" w:lineRule="auto"/>
+      </w:pPr>
+      <w:r>
+        <w:rPr>
+          <w:b/>
+        </w:rPr>
+        <w:t>(Matlab input</w:t>
       </w:r>
       <w:r>
         <w:rPr>
@@ -1052,15 +827,7 @@
         </w:rPr>
       </w:pPr>
       <w:r>
-        <w:t>factorial(52)/(factorial(</w:t>
-      </w:r>
-      <w:proofErr w:type="gramStart"/>
-      <w:r>
-        <w:t>4)*</w:t>
-      </w:r>
-      <w:proofErr w:type="gramEnd"/>
-      <w:r>
-        <w:t>factorial(52-4))</w:t>
+        <w:t>factorial(52)/(factorial(4)*factorial(52-4))</w:t>
       </w:r>
       <w:r>
         <w:br/>
@@ -1077,21 +844,7 @@
         <w:rPr>
           <w:b/>
         </w:rPr>
-        <w:t xml:space="preserve"> (</w:t>
-      </w:r>
-      <w:proofErr w:type="spellStart"/>
-      <w:r>
-        <w:rPr>
-          <w:b/>
-        </w:rPr>
-        <w:t>Matlab</w:t>
-      </w:r>
-      <w:proofErr w:type="spellEnd"/>
-      <w:r>
-        <w:rPr>
-          <w:b/>
-        </w:rPr>
-        <w:t xml:space="preserve"> Response)</w:t>
+        <w:t xml:space="preserve"> (Matlab Response)</w:t>
       </w:r>
     </w:p>
     <w:p>
@@ -1118,6 +871,7 @@
         <w:rPr>
           <w:b/>
         </w:rPr>
+        <w:lastRenderedPageBreak/>
         <w:t>Q6</w:t>
       </w:r>
       <w:r>
@@ -1172,75 +926,31 @@
         <w:t>w</w:t>
       </w:r>
       <w:r>
-        <w:t xml:space="preserve">ith diagonal values of x, </w:t>
-      </w:r>
-      <w:proofErr w:type="spellStart"/>
-      <w:r>
-        <w:t>xy</w:t>
-      </w:r>
-      <w:proofErr w:type="spellEnd"/>
-      <w:r>
-        <w:t xml:space="preserve">, sin(x) </w:t>
-      </w:r>
-      <w:proofErr w:type="gramStart"/>
-      <w:r>
-        <w:t xml:space="preserve">and </w:t>
-      </w:r>
-      <w:r>
-        <w:t xml:space="preserve"> x</w:t>
-      </w:r>
-      <w:proofErr w:type="gramEnd"/>
-      <w:r>
-        <w:t xml:space="preserve">/y.  Use the function </w:t>
-      </w:r>
-      <w:proofErr w:type="spellStart"/>
-      <w:proofErr w:type="gramStart"/>
-      <w:r>
-        <w:t>diag</w:t>
-      </w:r>
-      <w:proofErr w:type="spellEnd"/>
-      <w:r>
-        <w:t>(</w:t>
-      </w:r>
-      <w:proofErr w:type="gramEnd"/>
-      <w:r>
-        <w:t>) for this purpose.</w:t>
-      </w:r>
-    </w:p>
-    <w:p>
-      <w:pPr>
-        <w:spacing w:line="240" w:lineRule="auto"/>
-        <w:rPr>
-          <w:b/>
-        </w:rPr>
-      </w:pPr>
-      <w:r>
-        <w:rPr>
-          <w:b/>
-        </w:rPr>
-        <w:t>(</w:t>
-      </w:r>
-      <w:proofErr w:type="spellStart"/>
-      <w:r>
-        <w:rPr>
-          <w:b/>
-        </w:rPr>
-        <w:t>Matlab</w:t>
-      </w:r>
-      <w:proofErr w:type="spellEnd"/>
-      <w:r>
-        <w:rPr>
-          <w:b/>
-        </w:rPr>
-        <w:t xml:space="preserve"> input)</w:t>
-      </w:r>
-    </w:p>
-    <w:p>
-      <w:pPr>
-        <w:spacing w:line="240" w:lineRule="auto"/>
-      </w:pPr>
-      <w:r>
-        <w:lastRenderedPageBreak/>
+        <w:t xml:space="preserve">ith diagonal values of x, xy, sin(x) and </w:t>
+      </w:r>
+      <w:r>
+        <w:t xml:space="preserve"> x/y.  Use the function diag() for this purpose.</w:t>
+      </w:r>
+    </w:p>
+    <w:p>
+      <w:pPr>
+        <w:spacing w:line="240" w:lineRule="auto"/>
+        <w:rPr>
+          <w:b/>
+        </w:rPr>
+      </w:pPr>
+      <w:r>
+        <w:rPr>
+          <w:b/>
+        </w:rPr>
+        <w:t>(Matlab input)</w:t>
+      </w:r>
+    </w:p>
+    <w:p>
+      <w:pPr>
+        <w:spacing w:line="240" w:lineRule="auto"/>
+      </w:pPr>
+      <w:r>
         <w:t>&gt;&gt; x=1;</w:t>
       </w:r>
     </w:p>
@@ -1257,48 +967,21 @@
         <w:spacing w:line="240" w:lineRule="auto"/>
       </w:pPr>
       <w:r>
-        <w:t xml:space="preserve">&gt;&gt; z = </w:t>
-      </w:r>
-      <w:proofErr w:type="spellStart"/>
-      <w:proofErr w:type="gramStart"/>
-      <w:r>
-        <w:t>diag</w:t>
-      </w:r>
-      <w:proofErr w:type="spellEnd"/>
-      <w:r>
-        <w:t>(</w:t>
-      </w:r>
-      <w:proofErr w:type="gramEnd"/>
-      <w:r>
-        <w:t>[x x*y sin(x) x/y])</w:t>
-      </w:r>
-    </w:p>
-    <w:p>
-      <w:pPr>
-        <w:spacing w:line="240" w:lineRule="auto"/>
-        <w:rPr>
-          <w:b/>
-        </w:rPr>
-      </w:pPr>
-      <w:r>
-        <w:rPr>
-          <w:b/>
-        </w:rPr>
-        <w:t xml:space="preserve"> (</w:t>
-      </w:r>
-      <w:proofErr w:type="spellStart"/>
-      <w:r>
-        <w:rPr>
-          <w:b/>
-        </w:rPr>
-        <w:t>Matlab</w:t>
-      </w:r>
-      <w:proofErr w:type="spellEnd"/>
-      <w:r>
-        <w:rPr>
-          <w:b/>
-        </w:rPr>
-        <w:t xml:space="preserve"> Response)</w:t>
+        <w:t>&gt;&gt; z = diag([x x*y sin(x) x/y])</w:t>
+      </w:r>
+    </w:p>
+    <w:p>
+      <w:pPr>
+        <w:spacing w:line="240" w:lineRule="auto"/>
+        <w:rPr>
+          <w:b/>
+        </w:rPr>
+      </w:pPr>
+      <w:r>
+        <w:rPr>
+          <w:b/>
+        </w:rPr>
+        <w:t xml:space="preserve"> (Matlab Response)</w:t>
       </w:r>
     </w:p>
     <w:p>
@@ -1369,46 +1052,22 @@
       <w:r>
         <w:t xml:space="preserve">using </w:t>
       </w:r>
-      <w:proofErr w:type="spellStart"/>
-      <w:proofErr w:type="gramStart"/>
-      <w:r>
-        <w:t>diag</w:t>
-      </w:r>
-      <w:proofErr w:type="spellEnd"/>
-      <w:r>
-        <w:t>(</w:t>
-      </w:r>
-      <w:proofErr w:type="gramEnd"/>
-      <w:r>
-        <w:t xml:space="preserve">) </w:t>
-      </w:r>
-    </w:p>
-    <w:p>
-      <w:pPr>
-        <w:spacing w:line="240" w:lineRule="auto"/>
-        <w:rPr>
-          <w:b/>
-        </w:rPr>
-      </w:pPr>
-      <w:r>
-        <w:rPr>
-          <w:b/>
-        </w:rPr>
-        <w:t>(</w:t>
-      </w:r>
-      <w:proofErr w:type="spellStart"/>
-      <w:r>
-        <w:rPr>
-          <w:b/>
-        </w:rPr>
-        <w:t>Matlab</w:t>
-      </w:r>
-      <w:proofErr w:type="spellEnd"/>
-      <w:r>
-        <w:rPr>
-          <w:b/>
-        </w:rPr>
-        <w:t xml:space="preserve"> input</w:t>
+      <w:r>
+        <w:t xml:space="preserve">diag() </w:t>
+      </w:r>
+    </w:p>
+    <w:p>
+      <w:pPr>
+        <w:spacing w:line="240" w:lineRule="auto"/>
+        <w:rPr>
+          <w:b/>
+        </w:rPr>
+      </w:pPr>
+      <w:r>
+        <w:rPr>
+          <w:b/>
+        </w:rPr>
+        <w:t>(Matlab input</w:t>
       </w:r>
       <w:r>
         <w:rPr>
@@ -1463,7 +1122,7 @@
           <v:shape id="_x0000_i1033" type="#_x0000_t75" style="width:116.25pt;height:15.75pt" o:ole="">
             <v:imagedata r:id="rId22" o:title=""/>
           </v:shape>
-          <o:OLEObject Type="Embed" ProgID="Equation.DSMT4" ShapeID="_x0000_i1033" DrawAspect="Content" ObjectID="_1566221570" r:id="rId23"/>
+          <o:OLEObject Type="Embed" ProgID="Equation.DSMT4" ShapeID="_x0000_i1033" DrawAspect="Content" ObjectID="_1566231790" r:id="rId23"/>
         </w:object>
       </w:r>
       <w:r>
@@ -1489,7 +1148,7 @@
           <v:shape id="_x0000_i1034" type="#_x0000_t75" style="width:68.25pt;height:18.75pt" o:ole="">
             <v:imagedata r:id="rId24" o:title=""/>
           </v:shape>
-          <o:OLEObject Type="Embed" ProgID="Equation.DSMT4" ShapeID="_x0000_i1034" DrawAspect="Content" ObjectID="_1566221571" r:id="rId25"/>
+          <o:OLEObject Type="Embed" ProgID="Equation.DSMT4" ShapeID="_x0000_i1034" DrawAspect="Content" ObjectID="_1566231791" r:id="rId25"/>
         </w:object>
       </w:r>
       <w:r>
@@ -1503,22 +1162,14 @@
           <v:shape id="_x0000_i1035" type="#_x0000_t75" style="width:42pt;height:36.75pt" o:ole="">
             <v:imagedata r:id="rId26" o:title=""/>
           </v:shape>
-          <o:OLEObject Type="Embed" ProgID="Equation.DSMT4" ShapeID="_x0000_i1035" DrawAspect="Content" ObjectID="_1566221572" r:id="rId27"/>
+          <o:OLEObject Type="Embed" ProgID="Equation.DSMT4" ShapeID="_x0000_i1035" DrawAspect="Content" ObjectID="_1566231792" r:id="rId27"/>
         </w:object>
       </w:r>
       <w:r>
         <w:t>.</w:t>
       </w:r>
       <w:r>
-        <w:t xml:space="preserve">  State the </w:t>
-      </w:r>
-      <w:proofErr w:type="spellStart"/>
-      <w:r>
-        <w:t>Matlab</w:t>
-      </w:r>
-      <w:proofErr w:type="spellEnd"/>
-      <w:r>
-        <w:t xml:space="preserve"> expression for determining </w:t>
+        <w:t xml:space="preserve">  State the Matlab expression for determining </w:t>
       </w:r>
       <w:r>
         <w:t>expression f</w:t>
@@ -1534,7 +1185,7 @@
           <v:shape id="_x0000_i1036" type="#_x0000_t75" style="width:97.5pt;height:15.75pt" o:ole="">
             <v:imagedata r:id="rId28" o:title=""/>
           </v:shape>
-          <o:OLEObject Type="Embed" ProgID="Equation.DSMT4" ShapeID="_x0000_i1036" DrawAspect="Content" ObjectID="_1566221573" r:id="rId29"/>
+          <o:OLEObject Type="Embed" ProgID="Equation.DSMT4" ShapeID="_x0000_i1036" DrawAspect="Content" ObjectID="_1566231793" r:id="rId29"/>
         </w:object>
       </w:r>
     </w:p>
@@ -1549,21 +1200,7 @@
         <w:rPr>
           <w:b/>
         </w:rPr>
-        <w:t>(</w:t>
-      </w:r>
-      <w:proofErr w:type="spellStart"/>
-      <w:r>
-        <w:rPr>
-          <w:b/>
-        </w:rPr>
-        <w:t>Matlab</w:t>
-      </w:r>
-      <w:proofErr w:type="spellEnd"/>
-      <w:r>
-        <w:rPr>
-          <w:b/>
-        </w:rPr>
-        <w:t xml:space="preserve"> input</w:t>
+        <w:t>(Matlab input</w:t>
       </w:r>
       <w:r>
         <w:rPr>
@@ -1577,47 +1214,77 @@
         <w:spacing w:line="240" w:lineRule="auto"/>
       </w:pPr>
       <w:r>
-        <w:t>Q = [</w:t>
-      </w:r>
-    </w:p>
-    <w:p>
-      <w:pPr>
-        <w:spacing w:line="240" w:lineRule="auto"/>
-        <w:rPr>
-          <w:b/>
-        </w:rPr>
-      </w:pPr>
-      <w:r>
-        <w:rPr>
-          <w:b/>
-        </w:rPr>
-        <w:t>(</w:t>
-      </w:r>
-      <w:proofErr w:type="spellStart"/>
-      <w:r>
-        <w:rPr>
-          <w:b/>
-        </w:rPr>
-        <w:t>Matlab</w:t>
-      </w:r>
-      <w:proofErr w:type="spellEnd"/>
-      <w:r>
-        <w:rPr>
-          <w:b/>
-        </w:rPr>
-        <w:t xml:space="preserve"> Response)</w:t>
-      </w:r>
-    </w:p>
-    <w:p>
-      <w:pPr>
-        <w:spacing w:line="240" w:lineRule="auto"/>
-      </w:pPr>
-    </w:p>
-    <w:p>
-      <w:pPr>
-        <w:spacing w:line="240" w:lineRule="auto"/>
-      </w:pPr>
-      <w:r>
+        <w:t>&gt;&gt; x = -200:1:100;</w:t>
+      </w:r>
+    </w:p>
+    <w:p>
+      <w:pPr>
+        <w:spacing w:line="240" w:lineRule="auto"/>
+      </w:pPr>
+      <w:r>
+        <w:t>&gt;&gt; y = 3.*(x.^2) +2;</w:t>
+      </w:r>
+    </w:p>
+    <w:p>
+      <w:pPr>
+        <w:spacing w:line="240" w:lineRule="auto"/>
+      </w:pPr>
+      <w:r>
+        <w:t>&gt;&gt; Q = [x;y];</w:t>
+      </w:r>
+    </w:p>
+    <w:p>
+      <w:pPr>
+        <w:spacing w:line="240" w:lineRule="auto"/>
+      </w:pPr>
+      <w:r>
+        <w:t>&gt;&gt; Q*Q'</w:t>
+      </w:r>
+    </w:p>
+    <w:p>
+      <w:pPr>
+        <w:spacing w:line="240" w:lineRule="auto"/>
+        <w:rPr>
+          <w:b/>
+        </w:rPr>
+      </w:pPr>
+      <w:r>
+        <w:rPr>
+          <w:b/>
+        </w:rPr>
+        <w:t>(Matlab Response)</w:t>
+      </w:r>
+    </w:p>
+    <w:p>
+      <w:pPr>
+        <w:spacing w:line="240" w:lineRule="auto"/>
+      </w:pPr>
+      <w:r>
+        <w:t xml:space="preserve">   1.0e+11 *</w:t>
+      </w:r>
+    </w:p>
+    <w:p>
+      <w:pPr>
+        <w:spacing w:line="240" w:lineRule="auto"/>
+      </w:pPr>
+      <w:r>
+        <w:t xml:space="preserve">    0.0000   -0.0114</w:t>
+      </w:r>
+    </w:p>
+    <w:p>
+      <w:pPr>
+        <w:spacing w:line="240" w:lineRule="auto"/>
+      </w:pPr>
+      <w:r>
+        <w:t xml:space="preserve">   -0.0114    6.0171</w:t>
+      </w:r>
+    </w:p>
+    <w:p>
+      <w:pPr>
+        <w:spacing w:line="240" w:lineRule="auto"/>
+      </w:pPr>
+      <w:r>
+        <w:lastRenderedPageBreak/>
         <w:t>………………………………………………………………………………………………………………………………..</w:t>
       </w:r>
     </w:p>
@@ -1651,7 +1318,7 @@
           <v:shape id="_x0000_i1037" type="#_x0000_t75" style="width:9.75pt;height:11.25pt" o:ole="">
             <v:imagedata r:id="rId30" o:title=""/>
           </v:shape>
-          <o:OLEObject Type="Embed" ProgID="Equation.DSMT4" ShapeID="_x0000_i1037" DrawAspect="Content" ObjectID="_1566221574" r:id="rId31"/>
+          <o:OLEObject Type="Embed" ProgID="Equation.DSMT4" ShapeID="_x0000_i1037" DrawAspect="Content" ObjectID="_1566231794" r:id="rId31"/>
         </w:object>
       </w:r>
       <w:r>
@@ -1665,7 +1332,7 @@
           <v:shape id="_x0000_i1038" type="#_x0000_t75" style="width:105.75pt;height:15.75pt" o:ole="">
             <v:imagedata r:id="rId32" o:title=""/>
           </v:shape>
-          <o:OLEObject Type="Embed" ProgID="Equation.DSMT4" ShapeID="_x0000_i1038" DrawAspect="Content" ObjectID="_1566221575" r:id="rId33"/>
+          <o:OLEObject Type="Embed" ProgID="Equation.DSMT4" ShapeID="_x0000_i1038" DrawAspect="Content" ObjectID="_1566231795" r:id="rId33"/>
         </w:object>
       </w:r>
       <w:r>
@@ -1679,15 +1346,11 @@
           <v:shape id="_x0000_i1039" type="#_x0000_t75" style="width:11.25pt;height:12.75pt" o:ole="">
             <v:imagedata r:id="rId34" o:title=""/>
           </v:shape>
-          <o:OLEObject Type="Embed" ProgID="Equation.DSMT4" ShapeID="_x0000_i1039" DrawAspect="Content" ObjectID="_1566221576" r:id="rId35"/>
+          <o:OLEObject Type="Embed" ProgID="Equation.DSMT4" ShapeID="_x0000_i1039" DrawAspect="Content" ObjectID="_1566231796" r:id="rId35"/>
         </w:object>
       </w:r>
       <w:r>
-        <w:t xml:space="preserve"> with the </w:t>
-      </w:r>
-      <w:proofErr w:type="spellStart"/>
-      <w:r>
-        <w:t>i</w:t>
+        <w:t xml:space="preserve"> with the i</w:t>
       </w:r>
       <w:r>
         <w:rPr>
@@ -1695,7 +1358,6 @@
         </w:rPr>
         <w:t>th</w:t>
       </w:r>
-      <w:proofErr w:type="spellEnd"/>
       <w:r>
         <w:t xml:space="preserve"> component given as </w:t>
       </w:r>
@@ -1707,7 +1369,7 @@
           <v:shape id="_x0000_i1040" type="#_x0000_t75" style="width:87pt;height:18.75pt" o:ole="">
             <v:imagedata r:id="rId36" o:title=""/>
           </v:shape>
-          <o:OLEObject Type="Embed" ProgID="Equation.DSMT4" ShapeID="_x0000_i1040" DrawAspect="Content" ObjectID="_1566221577" r:id="rId37"/>
+          <o:OLEObject Type="Embed" ProgID="Equation.DSMT4" ShapeID="_x0000_i1040" DrawAspect="Content" ObjectID="_1566231797" r:id="rId37"/>
         </w:object>
       </w:r>
       <w:r>
@@ -1724,7 +1386,7 @@
           <v:shape id="_x0000_i1041" type="#_x0000_t75" style="width:11.25pt;height:12.75pt" o:ole="">
             <v:imagedata r:id="rId38" o:title=""/>
           </v:shape>
-          <o:OLEObject Type="Embed" ProgID="Equation.DSMT4" ShapeID="_x0000_i1041" DrawAspect="Content" ObjectID="_1566221578" r:id="rId39"/>
+          <o:OLEObject Type="Embed" ProgID="Equation.DSMT4" ShapeID="_x0000_i1041" DrawAspect="Content" ObjectID="_1566231798" r:id="rId39"/>
         </w:object>
       </w:r>
       <w:r>
@@ -1751,21 +1413,7 @@
         <w:rPr>
           <w:b/>
         </w:rPr>
-        <w:t>(</w:t>
-      </w:r>
-      <w:proofErr w:type="spellStart"/>
-      <w:r>
-        <w:rPr>
-          <w:b/>
-        </w:rPr>
-        <w:t>Matlab</w:t>
-      </w:r>
-      <w:proofErr w:type="spellEnd"/>
-      <w:r>
-        <w:rPr>
-          <w:b/>
-        </w:rPr>
-        <w:t xml:space="preserve"> input</w:t>
+        <w:t>(Matlab input</w:t>
       </w:r>
       <w:r>
         <w:rPr>
@@ -1795,44 +1443,102 @@
       <w:r>
         <w:t>&gt;&gt; y=power(x,3) + 2*power(x,2) +x</w:t>
       </w:r>
-    </w:p>
-    <w:p>
-      <w:pPr>
-        <w:spacing w:line="240" w:lineRule="auto"/>
-        <w:rPr>
-          <w:b/>
-        </w:rPr>
-      </w:pPr>
-      <w:r>
-        <w:rPr>
-          <w:b/>
-        </w:rPr>
-        <w:t>(</w:t>
-      </w:r>
-      <w:proofErr w:type="spellStart"/>
-      <w:r>
-        <w:rPr>
-          <w:b/>
-        </w:rPr>
-        <w:t>Matlab</w:t>
-      </w:r>
-      <w:proofErr w:type="spellEnd"/>
-      <w:r>
-        <w:rPr>
-          <w:b/>
-        </w:rPr>
-        <w:t xml:space="preserve"> Response)</w:t>
-      </w:r>
-    </w:p>
-    <w:p>
-      <w:pPr>
-        <w:spacing w:line="240" w:lineRule="auto"/>
-      </w:pPr>
-      <w:r>
-        <w:t xml:space="preserve">Y = </w:t>
-      </w:r>
-      <w:r>
-        <w:t>-2     0     0     4    18    48   100</w:t>
+      <w:r>
+        <w:t>;</w:t>
+      </w:r>
+    </w:p>
+    <w:p>
+      <w:pPr>
+        <w:spacing w:line="240" w:lineRule="auto"/>
+      </w:pPr>
+      <w:r>
+        <w:t>&gt;&gt;</w:t>
+      </w:r>
+      <w:r>
+        <w:t xml:space="preserve"> y = y’</w:t>
+      </w:r>
+    </w:p>
+    <w:p>
+      <w:pPr>
+        <w:spacing w:line="240" w:lineRule="auto"/>
+        <w:rPr>
+          <w:b/>
+        </w:rPr>
+      </w:pPr>
+      <w:r>
+        <w:rPr>
+          <w:b/>
+        </w:rPr>
+        <w:t>(Matlab Response)</w:t>
+      </w:r>
+    </w:p>
+    <w:p>
+      <w:pPr>
+        <w:spacing w:line="240" w:lineRule="auto"/>
+      </w:pPr>
+      <w:r>
+        <w:t>y =</w:t>
+      </w:r>
+    </w:p>
+    <w:p>
+      <w:pPr>
+        <w:spacing w:line="240" w:lineRule="auto"/>
+      </w:pPr>
+    </w:p>
+    <w:p>
+      <w:pPr>
+        <w:spacing w:line="240" w:lineRule="auto"/>
+      </w:pPr>
+      <w:r>
+        <w:t xml:space="preserve">    -2</w:t>
+      </w:r>
+    </w:p>
+    <w:p>
+      <w:pPr>
+        <w:spacing w:line="240" w:lineRule="auto"/>
+      </w:pPr>
+      <w:r>
+        <w:t xml:space="preserve">     0</w:t>
+      </w:r>
+    </w:p>
+    <w:p>
+      <w:pPr>
+        <w:spacing w:line="240" w:lineRule="auto"/>
+      </w:pPr>
+      <w:r>
+        <w:t xml:space="preserve">     0</w:t>
+      </w:r>
+    </w:p>
+    <w:p>
+      <w:pPr>
+        <w:spacing w:line="240" w:lineRule="auto"/>
+      </w:pPr>
+      <w:r>
+        <w:t xml:space="preserve">     4</w:t>
+      </w:r>
+    </w:p>
+    <w:p>
+      <w:pPr>
+        <w:spacing w:line="240" w:lineRule="auto"/>
+      </w:pPr>
+      <w:r>
+        <w:t xml:space="preserve">    18</w:t>
+      </w:r>
+    </w:p>
+    <w:p>
+      <w:pPr>
+        <w:spacing w:line="240" w:lineRule="auto"/>
+      </w:pPr>
+      <w:r>
+        <w:t xml:space="preserve">    48</w:t>
+      </w:r>
+    </w:p>
+    <w:p>
+      <w:pPr>
+        <w:spacing w:line="240" w:lineRule="auto"/>
+      </w:pPr>
+      <w:r>
+        <w:t xml:space="preserve">   100</w:t>
       </w:r>
     </w:p>
     <w:p>
@@ -1845,8 +1551,9 @@
           <w:szCs w:val="20"/>
         </w:rPr>
       </w:pPr>
-      <w:r>
-        <w:lastRenderedPageBreak/>
+      <w:bookmarkStart w:id="0" w:name="_GoBack"/>
+      <w:bookmarkEnd w:id="0"/>
+      <w:r>
         <w:t>………………………………………………………………………………………………………………</w:t>
       </w:r>
     </w:p>
@@ -1888,7 +1595,7 @@
           <v:shape id="_x0000_i1042" type="#_x0000_t75" style="width:84.75pt;height:51.75pt" o:ole="">
             <v:imagedata r:id="rId40" o:title=""/>
           </v:shape>
-          <o:OLEObject Type="Embed" ProgID="Equation.DSMT4" ShapeID="_x0000_i1042" DrawAspect="Content" ObjectID="_1566221579" r:id="rId41"/>
+          <o:OLEObject Type="Embed" ProgID="Equation.DSMT4" ShapeID="_x0000_i1042" DrawAspect="Content" ObjectID="_1566231799" r:id="rId41"/>
         </w:object>
       </w:r>
     </w:p>
@@ -1900,15 +1607,7 @@
         </w:rPr>
       </w:pPr>
       <w:r>
-        <w:t xml:space="preserve">Use </w:t>
-      </w:r>
-      <w:proofErr w:type="gramStart"/>
-      <w:r>
-        <w:t>dot(</w:t>
-      </w:r>
-      <w:proofErr w:type="gramEnd"/>
-      <w:r>
-        <w:t xml:space="preserve">) </w:t>
+        <w:t xml:space="preserve">Use dot() </w:t>
       </w:r>
       <w:r>
         <w:t xml:space="preserve">and cross() </w:t>
@@ -1930,7 +1629,7 @@
           <v:shape id="_x0000_i1043" type="#_x0000_t75" style="width:108.75pt;height:21.75pt" o:ole="">
             <v:imagedata r:id="rId42" o:title=""/>
           </v:shape>
-          <o:OLEObject Type="Embed" ProgID="Equation.DSMT4" ShapeID="_x0000_i1043" DrawAspect="Content" ObjectID="_1566221580" r:id="rId43"/>
+          <o:OLEObject Type="Embed" ProgID="Equation.DSMT4" ShapeID="_x0000_i1043" DrawAspect="Content" ObjectID="_1566231800" r:id="rId43"/>
         </w:object>
       </w:r>
     </w:p>
@@ -1945,16 +1644,19 @@
         <w:rPr>
           <w:b/>
         </w:rPr>
-        <w:t>(</w:t>
-      </w:r>
-      <w:proofErr w:type="spellStart"/>
-      <w:r>
-        <w:rPr>
-          <w:b/>
-        </w:rPr>
-        <w:t>ans</w:t>
-      </w:r>
-      <w:proofErr w:type="spellEnd"/>
+        <w:t>(ans)</w:t>
+      </w:r>
+    </w:p>
+    <w:p>
+      <w:pPr>
+        <w:spacing w:line="240" w:lineRule="auto"/>
+      </w:pPr>
+      <w:r>
+        <w:rPr>
+          <w:b/>
+        </w:rPr>
+        <w:t>(Matlab input</w:t>
+      </w:r>
       <w:r>
         <w:rPr>
           <w:b/>
@@ -1967,37 +1669,6 @@
         <w:spacing w:line="240" w:lineRule="auto"/>
       </w:pPr>
       <w:r>
-        <w:rPr>
-          <w:b/>
-        </w:rPr>
-        <w:t>(</w:t>
-      </w:r>
-      <w:proofErr w:type="spellStart"/>
-      <w:r>
-        <w:rPr>
-          <w:b/>
-        </w:rPr>
-        <w:t>Matlab</w:t>
-      </w:r>
-      <w:proofErr w:type="spellEnd"/>
-      <w:r>
-        <w:rPr>
-          <w:b/>
-        </w:rPr>
-        <w:t xml:space="preserve"> input</w:t>
-      </w:r>
-      <w:r>
-        <w:rPr>
-          <w:b/>
-        </w:rPr>
-        <w:t>)</w:t>
-      </w:r>
-    </w:p>
-    <w:p>
-      <w:pPr>
-        <w:spacing w:line="240" w:lineRule="auto"/>
-      </w:pPr>
-      <w:r>
         <w:t>&gt;&gt; u = [-3 8 -2];</w:t>
       </w:r>
     </w:p>
@@ -2022,53 +1693,22 @@
         <w:spacing w:line="240" w:lineRule="auto"/>
       </w:pPr>
       <w:r>
-        <w:t>&gt;&gt; q = power(dot(</w:t>
-      </w:r>
-      <w:proofErr w:type="spellStart"/>
-      <w:proofErr w:type="gramStart"/>
-      <w:r>
-        <w:t>u,v</w:t>
-      </w:r>
-      <w:proofErr w:type="spellEnd"/>
-      <w:proofErr w:type="gramEnd"/>
-      <w:r>
-        <w:t>),2)*cross(cross(</w:t>
-      </w:r>
-      <w:proofErr w:type="spellStart"/>
-      <w:r>
-        <w:t>u,v</w:t>
-      </w:r>
-      <w:proofErr w:type="spellEnd"/>
-      <w:r>
-        <w:t>),w)</w:t>
-      </w:r>
-    </w:p>
-    <w:p>
-      <w:pPr>
-        <w:spacing w:line="240" w:lineRule="auto"/>
-        <w:rPr>
-          <w:b/>
-        </w:rPr>
-      </w:pPr>
-      <w:r>
-        <w:rPr>
-          <w:b/>
-        </w:rPr>
-        <w:t>(</w:t>
-      </w:r>
-      <w:proofErr w:type="spellStart"/>
-      <w:r>
-        <w:rPr>
-          <w:b/>
-        </w:rPr>
-        <w:t>Matlab</w:t>
-      </w:r>
-      <w:proofErr w:type="spellEnd"/>
-      <w:r>
-        <w:rPr>
-          <w:b/>
-        </w:rPr>
-        <w:t xml:space="preserve"> Response)</w:t>
+        <w:lastRenderedPageBreak/>
+        <w:t>&gt;&gt; q = power(dot(u,v),2)*cross(cross(u,v),w)</w:t>
+      </w:r>
+    </w:p>
+    <w:p>
+      <w:pPr>
+        <w:spacing w:line="240" w:lineRule="auto"/>
+        <w:rPr>
+          <w:b/>
+        </w:rPr>
+      </w:pPr>
+      <w:r>
+        <w:rPr>
+          <w:b/>
+        </w:rPr>
+        <w:t>(Matlab Response)</w:t>
       </w:r>
     </w:p>
     <w:p>
@@ -2146,18 +1786,10 @@
         <w:t xml:space="preserve">. </w:t>
       </w:r>
       <w:r>
-        <w:t xml:space="preserve"> Use </w:t>
-      </w:r>
-      <w:proofErr w:type="spellStart"/>
-      <w:r>
-        <w:t>M</w:t>
-      </w:r>
-      <w:r>
-        <w:t>atlab</w:t>
-      </w:r>
-      <w:proofErr w:type="spellEnd"/>
-      <w:r>
-        <w:t xml:space="preserve"> to </w:t>
+        <w:t xml:space="preserve"> Use M</w:t>
+      </w:r>
+      <w:r>
+        <w:t xml:space="preserve">atlab to </w:t>
       </w:r>
       <w:r>
         <w:t xml:space="preserve">numerically </w:t>
@@ -2178,7 +1810,7 @@
           <v:shape id="_x0000_i1044" type="#_x0000_t75" style="width:46.5pt;height:33.75pt" o:ole="">
             <v:imagedata r:id="rId44" o:title=""/>
           </v:shape>
-          <o:OLEObject Type="Embed" ProgID="Equation.DSMT4" ShapeID="_x0000_i1044" DrawAspect="Content" ObjectID="_1566221581" r:id="rId45"/>
+          <o:OLEObject Type="Embed" ProgID="Equation.DSMT4" ShapeID="_x0000_i1044" DrawAspect="Content" ObjectID="_1566231801" r:id="rId45"/>
         </w:object>
       </w:r>
     </w:p>
@@ -2205,7 +1837,7 @@
           <v:shape id="_x0000_i1045" type="#_x0000_t75" style="width:171pt;height:33.75pt" o:ole="">
             <v:imagedata r:id="rId46" o:title=""/>
           </v:shape>
-          <o:OLEObject Type="Embed" ProgID="Equation.DSMT4" ShapeID="_x0000_i1045" DrawAspect="Content" ObjectID="_1566221582" r:id="rId47"/>
+          <o:OLEObject Type="Embed" ProgID="Equation.DSMT4" ShapeID="_x0000_i1045" DrawAspect="Content" ObjectID="_1566231802" r:id="rId47"/>
         </w:object>
       </w:r>
     </w:p>
@@ -2228,21 +1860,7 @@
         <w:rPr>
           <w:b/>
         </w:rPr>
-        <w:t>(</w:t>
-      </w:r>
-      <w:proofErr w:type="spellStart"/>
-      <w:r>
-        <w:rPr>
-          <w:b/>
-        </w:rPr>
-        <w:t>Matlab</w:t>
-      </w:r>
-      <w:proofErr w:type="spellEnd"/>
-      <w:r>
-        <w:rPr>
-          <w:b/>
-        </w:rPr>
-        <w:t xml:space="preserve"> input</w:t>
+        <w:t>(Matlab input</w:t>
       </w:r>
       <w:r>
         <w:rPr>
@@ -2262,21 +1880,7 @@
         <w:rPr>
           <w:b/>
         </w:rPr>
-        <w:t>(</w:t>
-      </w:r>
-      <w:proofErr w:type="spellStart"/>
-      <w:r>
-        <w:rPr>
-          <w:b/>
-        </w:rPr>
-        <w:t>Matlab</w:t>
-      </w:r>
-      <w:proofErr w:type="spellEnd"/>
-      <w:r>
-        <w:rPr>
-          <w:b/>
-        </w:rPr>
-        <w:t xml:space="preserve"> Response)</w:t>
+        <w:t>(Matlab Response)</w:t>
       </w:r>
     </w:p>
     <w:p>
@@ -2330,7 +1934,7 @@
           <v:shape id="_x0000_i1046" type="#_x0000_t75" style="width:77.25pt;height:56.25pt" o:ole="">
             <v:imagedata r:id="rId48" o:title=""/>
           </v:shape>
-          <o:OLEObject Type="Embed" ProgID="Equation.DSMT4" ShapeID="_x0000_i1046" DrawAspect="Content" ObjectID="_1566221583" r:id="rId49"/>
+          <o:OLEObject Type="Embed" ProgID="Equation.DSMT4" ShapeID="_x0000_i1046" DrawAspect="Content" ObjectID="_1566231803" r:id="rId49"/>
         </w:object>
       </w:r>
       <w:r>
@@ -2344,7 +1948,7 @@
           <v:shape id="_x0000_i1047" type="#_x0000_t75" style="width:75pt;height:56.25pt" o:ole="">
             <v:imagedata r:id="rId50" o:title=""/>
           </v:shape>
-          <o:OLEObject Type="Embed" ProgID="Equation.DSMT4" ShapeID="_x0000_i1047" DrawAspect="Content" ObjectID="_1566221584" r:id="rId51"/>
+          <o:OLEObject Type="Embed" ProgID="Equation.DSMT4" ShapeID="_x0000_i1047" DrawAspect="Content" ObjectID="_1566231804" r:id="rId51"/>
         </w:object>
       </w:r>
     </w:p>
@@ -2363,7 +1967,7 @@
           <v:shape id="_x0000_i1048" type="#_x0000_t75" style="width:87.75pt;height:21.75pt" o:ole="">
             <v:imagedata r:id="rId52" o:title=""/>
           </v:shape>
-          <o:OLEObject Type="Embed" ProgID="Equation.DSMT4" ShapeID="_x0000_i1048" DrawAspect="Content" ObjectID="_1566221585" r:id="rId53"/>
+          <o:OLEObject Type="Embed" ProgID="Equation.DSMT4" ShapeID="_x0000_i1048" DrawAspect="Content" ObjectID="_1566231805" r:id="rId53"/>
         </w:object>
       </w:r>
     </w:p>
@@ -2375,21 +1979,7 @@
         <w:rPr>
           <w:b/>
         </w:rPr>
-        <w:t>(</w:t>
-      </w:r>
-      <w:proofErr w:type="spellStart"/>
-      <w:r>
-        <w:rPr>
-          <w:b/>
-        </w:rPr>
-        <w:t>Matlab</w:t>
-      </w:r>
-      <w:proofErr w:type="spellEnd"/>
-      <w:r>
-        <w:rPr>
-          <w:b/>
-        </w:rPr>
-        <w:t xml:space="preserve"> input</w:t>
+        <w:t>(Matlab input</w:t>
       </w:r>
       <w:r>
         <w:rPr>
@@ -2419,50 +2009,29 @@
         <w:spacing w:line="240" w:lineRule="auto"/>
       </w:pPr>
       <w:r>
-        <w:t xml:space="preserve">&gt;&gt; Q = </w:t>
-      </w:r>
-      <w:proofErr w:type="spellStart"/>
-      <w:r>
-        <w:t>inv</w:t>
-      </w:r>
-      <w:proofErr w:type="spellEnd"/>
-      <w:r>
-        <w:t>(X)*(Y + X^2)</w:t>
-      </w:r>
-    </w:p>
-    <w:p>
-      <w:pPr>
-        <w:spacing w:line="240" w:lineRule="auto"/>
-        <w:rPr>
-          <w:b/>
-        </w:rPr>
-      </w:pPr>
-      <w:r>
-        <w:rPr>
-          <w:b/>
-        </w:rPr>
-        <w:t>(</w:t>
-      </w:r>
-      <w:proofErr w:type="spellStart"/>
-      <w:r>
-        <w:rPr>
-          <w:b/>
-        </w:rPr>
-        <w:t>Matlab</w:t>
-      </w:r>
-      <w:proofErr w:type="spellEnd"/>
-      <w:r>
-        <w:rPr>
-          <w:b/>
-        </w:rPr>
-        <w:t xml:space="preserve"> Response)</w:t>
-      </w:r>
-    </w:p>
-    <w:p>
-      <w:pPr>
-        <w:spacing w:line="240" w:lineRule="auto"/>
-      </w:pPr>
-      <w:r>
+        <w:t>&gt;&gt; Q = inv(X)*(Y + X^2)</w:t>
+      </w:r>
+    </w:p>
+    <w:p>
+      <w:pPr>
+        <w:spacing w:line="240" w:lineRule="auto"/>
+        <w:rPr>
+          <w:b/>
+        </w:rPr>
+      </w:pPr>
+      <w:r>
+        <w:rPr>
+          <w:b/>
+        </w:rPr>
+        <w:t>(Matlab Response)</w:t>
+      </w:r>
+    </w:p>
+    <w:p>
+      <w:pPr>
+        <w:spacing w:line="240" w:lineRule="auto"/>
+      </w:pPr>
+      <w:r>
+        <w:lastRenderedPageBreak/>
         <w:t>Q =</w:t>
       </w:r>
     </w:p>
@@ -2520,13 +2089,8 @@
         <w:t>.</w:t>
       </w:r>
       <w:r>
-        <w:t xml:space="preserve"> Solve the linear set of equations using the \ operator in </w:t>
-      </w:r>
-      <w:proofErr w:type="spellStart"/>
-      <w:r>
-        <w:t>Matlab</w:t>
-      </w:r>
-      <w:proofErr w:type="spellEnd"/>
+        <w:t xml:space="preserve"> Solve the linear set of equations using the \ operator in Matlab</w:t>
+      </w:r>
     </w:p>
     <w:p>
       <w:pPr>
@@ -2543,7 +2107,7 @@
           <v:shape id="_x0000_i1049" type="#_x0000_t75" style="width:84.75pt;height:50.25pt" o:ole="">
             <v:imagedata r:id="rId54" o:title=""/>
           </v:shape>
-          <o:OLEObject Type="Embed" ProgID="Equation.DSMT4" ShapeID="_x0000_i1049" DrawAspect="Content" ObjectID="_1566221586" r:id="rId55"/>
+          <o:OLEObject Type="Embed" ProgID="Equation.DSMT4" ShapeID="_x0000_i1049" DrawAspect="Content" ObjectID="_1566231806" r:id="rId55"/>
         </w:object>
       </w:r>
     </w:p>
@@ -2562,7 +2126,7 @@
           <v:shape id="_x0000_i1050" type="#_x0000_t75" style="width:78pt;height:21.75pt" o:ole="">
             <v:imagedata r:id="rId56" o:title=""/>
           </v:shape>
-          <o:OLEObject Type="Embed" ProgID="Equation.DSMT4" ShapeID="_x0000_i1050" DrawAspect="Content" ObjectID="_1566221587" r:id="rId57"/>
+          <o:OLEObject Type="Embed" ProgID="Equation.DSMT4" ShapeID="_x0000_i1050" DrawAspect="Content" ObjectID="_1566231807" r:id="rId57"/>
         </w:object>
       </w:r>
       <w:r>
@@ -2586,21 +2150,7 @@
         <w:rPr>
           <w:b/>
         </w:rPr>
-        <w:t>(</w:t>
-      </w:r>
-      <w:proofErr w:type="spellStart"/>
-      <w:r>
-        <w:rPr>
-          <w:b/>
-        </w:rPr>
-        <w:t>Matlab</w:t>
-      </w:r>
-      <w:proofErr w:type="spellEnd"/>
-      <w:r>
-        <w:rPr>
-          <w:b/>
-        </w:rPr>
-        <w:t xml:space="preserve"> input</w:t>
+        <w:t>(Matlab input</w:t>
       </w:r>
       <w:r>
         <w:rPr>
@@ -2621,21 +2171,7 @@
         <w:rPr>
           <w:b/>
         </w:rPr>
-        <w:t>(</w:t>
-      </w:r>
-      <w:proofErr w:type="spellStart"/>
-      <w:r>
-        <w:rPr>
-          <w:b/>
-        </w:rPr>
-        <w:t>Matlab</w:t>
-      </w:r>
-      <w:proofErr w:type="spellEnd"/>
-      <w:r>
-        <w:rPr>
-          <w:b/>
-        </w:rPr>
-        <w:t xml:space="preserve"> Response)</w:t>
+        <w:t>(Matlab Response)</w:t>
       </w:r>
     </w:p>
     <w:p>
@@ -2662,7 +2198,6 @@
         <w:rPr>
           <w:b/>
         </w:rPr>
-        <w:lastRenderedPageBreak/>
         <w:t>Q1</w:t>
       </w:r>
       <w:r>
@@ -2672,15 +2207,7 @@
         <w:t>3.</w:t>
       </w:r>
       <w:r>
-        <w:t xml:space="preserve">  Fibonacci numbers are the numbers in a sequence in which the first two elements are 0 and 1 and the value of each subsequent element is the sum of the previous two elements.  Write a </w:t>
-      </w:r>
-      <w:proofErr w:type="spellStart"/>
-      <w:r>
-        <w:t>Matlab</w:t>
-      </w:r>
-      <w:proofErr w:type="spellEnd"/>
-      <w:r>
-        <w:t xml:space="preserve"> pro</w:t>
+        <w:t xml:space="preserve">  Fibonacci numbers are the numbers in a sequence in which the first two elements are 0 and 1 and the value of each subsequent element is the sum of the previous two elements.  Write a Matlab pro</w:t>
       </w:r>
       <w:r>
         <w:t>gram that generates the first 25</w:t>
@@ -2706,21 +2233,7 @@
         <w:rPr>
           <w:b/>
         </w:rPr>
-        <w:t>(</w:t>
-      </w:r>
-      <w:proofErr w:type="spellStart"/>
-      <w:r>
-        <w:rPr>
-          <w:b/>
-        </w:rPr>
-        <w:t>Matlab</w:t>
-      </w:r>
-      <w:proofErr w:type="spellEnd"/>
-      <w:r>
-        <w:rPr>
-          <w:b/>
-        </w:rPr>
-        <w:t xml:space="preserve"> input</w:t>
+        <w:t>(Matlab input</w:t>
       </w:r>
       <w:r>
         <w:rPr>
@@ -2779,9 +2292,21 @@
           <w:sz w:val="20"/>
           <w:szCs w:val="20"/>
         </w:rPr>
-        <w:t xml:space="preserve"> </w:t>
-      </w:r>
-      <w:proofErr w:type="spellStart"/>
+        <w:t xml:space="preserve"> i=1:1:23</w:t>
+      </w:r>
+    </w:p>
+    <w:p>
+      <w:pPr>
+        <w:autoSpaceDE w:val="0"/>
+        <w:autoSpaceDN w:val="0"/>
+        <w:adjustRightInd w:val="0"/>
+        <w:spacing w:after="0" w:line="240" w:lineRule="auto"/>
+        <w:rPr>
+          <w:rFonts w:ascii="Courier New" w:hAnsi="Courier New" w:cs="Courier New"/>
+          <w:sz w:val="24"/>
+          <w:szCs w:val="24"/>
+        </w:rPr>
+      </w:pPr>
       <w:r>
         <w:rPr>
           <w:rFonts w:ascii="Courier New" w:hAnsi="Courier New" w:cs="Courier New"/>
@@ -2789,9 +2314,248 @@
           <w:sz w:val="20"/>
           <w:szCs w:val="20"/>
         </w:rPr>
-        <w:t>i</w:t>
-      </w:r>
-      <w:proofErr w:type="spellEnd"/>
+        <w:t xml:space="preserve">    F = [F, F(i)+F(i+1)]</w:t>
+      </w:r>
+    </w:p>
+    <w:p>
+      <w:pPr>
+        <w:autoSpaceDE w:val="0"/>
+        <w:autoSpaceDN w:val="0"/>
+        <w:adjustRightInd w:val="0"/>
+        <w:spacing w:after="0" w:line="240" w:lineRule="auto"/>
+        <w:rPr>
+          <w:rFonts w:ascii="Courier New" w:hAnsi="Courier New" w:cs="Courier New"/>
+          <w:sz w:val="24"/>
+          <w:szCs w:val="24"/>
+        </w:rPr>
+      </w:pPr>
+      <w:r>
+        <w:rPr>
+          <w:rFonts w:ascii="Courier New" w:hAnsi="Courier New" w:cs="Courier New"/>
+          <w:color w:val="0000FF"/>
+          <w:sz w:val="20"/>
+          <w:szCs w:val="20"/>
+        </w:rPr>
+        <w:t>end</w:t>
+      </w:r>
+    </w:p>
+    <w:p>
+      <w:pPr>
+        <w:spacing w:line="240" w:lineRule="auto"/>
+      </w:pPr>
+    </w:p>
+    <w:p>
+      <w:pPr>
+        <w:spacing w:line="240" w:lineRule="auto"/>
+        <w:rPr>
+          <w:b/>
+        </w:rPr>
+      </w:pPr>
+      <w:r>
+        <w:rPr>
+          <w:b/>
+        </w:rPr>
+        <w:t>(Matlab Response</w:t>
+      </w:r>
+      <w:r>
+        <w:rPr>
+          <w:b/>
+        </w:rPr>
+        <w:t>)</w:t>
+      </w:r>
+    </w:p>
+    <w:p>
+      <w:pPr>
+        <w:spacing w:line="240" w:lineRule="auto"/>
+      </w:pPr>
+      <w:r>
+        <w:t xml:space="preserve">  Columns 1 through 6</w:t>
+      </w:r>
+    </w:p>
+    <w:p>
+      <w:pPr>
+        <w:spacing w:line="240" w:lineRule="auto"/>
+      </w:pPr>
+    </w:p>
+    <w:p>
+      <w:pPr>
+        <w:spacing w:line="240" w:lineRule="auto"/>
+      </w:pPr>
+      <w:r>
+        <w:t xml:space="preserve">           0           1           1           2           3           5</w:t>
+      </w:r>
+    </w:p>
+    <w:p>
+      <w:pPr>
+        <w:spacing w:line="240" w:lineRule="auto"/>
+      </w:pPr>
+    </w:p>
+    <w:p>
+      <w:pPr>
+        <w:spacing w:line="240" w:lineRule="auto"/>
+      </w:pPr>
+      <w:r>
+        <w:lastRenderedPageBreak/>
+        <w:t xml:space="preserve">  Columns 7 through 12</w:t>
+      </w:r>
+    </w:p>
+    <w:p>
+      <w:pPr>
+        <w:spacing w:line="240" w:lineRule="auto"/>
+      </w:pPr>
+    </w:p>
+    <w:p>
+      <w:pPr>
+        <w:spacing w:line="240" w:lineRule="auto"/>
+      </w:pPr>
+      <w:r>
+        <w:t xml:space="preserve">           8          13          21          34          55          89</w:t>
+      </w:r>
+    </w:p>
+    <w:p>
+      <w:pPr>
+        <w:spacing w:line="240" w:lineRule="auto"/>
+      </w:pPr>
+    </w:p>
+    <w:p>
+      <w:pPr>
+        <w:spacing w:line="240" w:lineRule="auto"/>
+      </w:pPr>
+      <w:r>
+        <w:t xml:space="preserve">  Columns 13 through 18</w:t>
+      </w:r>
+    </w:p>
+    <w:p>
+      <w:pPr>
+        <w:spacing w:line="240" w:lineRule="auto"/>
+      </w:pPr>
+    </w:p>
+    <w:p>
+      <w:pPr>
+        <w:spacing w:line="240" w:lineRule="auto"/>
+      </w:pPr>
+      <w:r>
+        <w:t xml:space="preserve">         144         233         377         610         987        1597</w:t>
+      </w:r>
+    </w:p>
+    <w:p>
+      <w:pPr>
+        <w:spacing w:line="240" w:lineRule="auto"/>
+      </w:pPr>
+    </w:p>
+    <w:p>
+      <w:pPr>
+        <w:spacing w:line="240" w:lineRule="auto"/>
+      </w:pPr>
+      <w:r>
+        <w:t xml:space="preserve">  Columns 19 through 24</w:t>
+      </w:r>
+    </w:p>
+    <w:p>
+      <w:pPr>
+        <w:spacing w:line="240" w:lineRule="auto"/>
+      </w:pPr>
+    </w:p>
+    <w:p>
+      <w:pPr>
+        <w:spacing w:line="240" w:lineRule="auto"/>
+      </w:pPr>
+      <w:r>
+        <w:t xml:space="preserve">        2584        4181        6765       10946       17711       28657</w:t>
+      </w:r>
+    </w:p>
+    <w:p>
+      <w:pPr>
+        <w:spacing w:line="240" w:lineRule="auto"/>
+      </w:pPr>
+    </w:p>
+    <w:p>
+      <w:pPr>
+        <w:spacing w:line="240" w:lineRule="auto"/>
+      </w:pPr>
+      <w:r>
+        <w:t xml:space="preserve">  Column 25</w:t>
+      </w:r>
+    </w:p>
+    <w:p>
+      <w:pPr>
+        <w:spacing w:line="240" w:lineRule="auto"/>
+      </w:pPr>
+    </w:p>
+    <w:p>
+      <w:pPr>
+        <w:spacing w:line="240" w:lineRule="auto"/>
+      </w:pPr>
+      <w:r>
+        <w:t xml:space="preserve">       46368</w:t>
+      </w:r>
+    </w:p>
+    <w:p>
+      <w:pPr>
+        <w:spacing w:line="240" w:lineRule="auto"/>
+      </w:pPr>
+      <w:r>
+        <w:t xml:space="preserve"> </w:t>
+      </w:r>
+      <w:r>
+        <w:t>……………………………………………………………………….………………………………………………………………….</w:t>
+      </w:r>
+    </w:p>
+    <w:p>
+      <w:pPr>
+        <w:spacing w:line="240" w:lineRule="auto"/>
+      </w:pPr>
+      <w:r>
+        <w:rPr>
+          <w:b/>
+        </w:rPr>
+        <w:t>Q14</w:t>
+      </w:r>
+      <w:r>
+        <w:t xml:space="preserve">  </w:t>
+      </w:r>
+      <w:r>
+        <w:t>Plot the log of the Fi</w:t>
+      </w:r>
+      <w:r>
+        <w:t>bonacci sequence of F(2) to F(25</w:t>
+      </w:r>
+      <w:r>
+        <w:t xml:space="preserve">) and label the axis.  </w:t>
+      </w:r>
+    </w:p>
+    <w:p>
+      <w:pPr>
+        <w:spacing w:line="240" w:lineRule="auto"/>
+        <w:rPr>
+          <w:b/>
+        </w:rPr>
+      </w:pPr>
+      <w:r>
+        <w:rPr>
+          <w:b/>
+        </w:rPr>
+        <w:t>(Matlab input</w:t>
+      </w:r>
+      <w:r>
+        <w:rPr>
+          <w:b/>
+        </w:rPr>
+        <w:t>)</w:t>
+      </w:r>
+    </w:p>
+    <w:p>
+      <w:pPr>
+        <w:autoSpaceDE w:val="0"/>
+        <w:autoSpaceDN w:val="0"/>
+        <w:adjustRightInd w:val="0"/>
+        <w:spacing w:after="0" w:line="240" w:lineRule="auto"/>
+        <w:rPr>
+          <w:rFonts w:ascii="Courier New" w:hAnsi="Courier New" w:cs="Courier New"/>
+          <w:sz w:val="24"/>
+          <w:szCs w:val="24"/>
+        </w:rPr>
+      </w:pPr>
       <w:r>
         <w:rPr>
           <w:rFonts w:ascii="Courier New" w:hAnsi="Courier New" w:cs="Courier New"/>
@@ -2799,7 +2563,7 @@
           <w:sz w:val="20"/>
           <w:szCs w:val="20"/>
         </w:rPr>
-        <w:t>=1:1:23</w:t>
+        <w:t>F = [0 1];</w:t>
       </w:r>
     </w:p>
     <w:p>
@@ -2817,13 +2581,12 @@
       <w:r>
         <w:rPr>
           <w:rFonts w:ascii="Courier New" w:hAnsi="Courier New" w:cs="Courier New"/>
-          <w:color w:val="000000"/>
+          <w:color w:val="0000FF"/>
           <w:sz w:val="20"/>
           <w:szCs w:val="20"/>
         </w:rPr>
-        <w:t xml:space="preserve">    F = [F, F(</w:t>
-      </w:r>
-      <w:proofErr w:type="spellStart"/>
+        <w:t>for</w:t>
+      </w:r>
       <w:r>
         <w:rPr>
           <w:rFonts w:ascii="Courier New" w:hAnsi="Courier New" w:cs="Courier New"/>
@@ -2831,9 +2594,21 @@
           <w:sz w:val="20"/>
           <w:szCs w:val="20"/>
         </w:rPr>
-        <w:t>i</w:t>
-      </w:r>
-      <w:proofErr w:type="spellEnd"/>
+        <w:t xml:space="preserve"> i=1:1:23</w:t>
+      </w:r>
+    </w:p>
+    <w:p>
+      <w:pPr>
+        <w:autoSpaceDE w:val="0"/>
+        <w:autoSpaceDN w:val="0"/>
+        <w:adjustRightInd w:val="0"/>
+        <w:spacing w:after="0" w:line="240" w:lineRule="auto"/>
+        <w:rPr>
+          <w:rFonts w:ascii="Courier New" w:hAnsi="Courier New" w:cs="Courier New"/>
+          <w:sz w:val="24"/>
+          <w:szCs w:val="24"/>
+        </w:rPr>
+      </w:pPr>
       <w:r>
         <w:rPr>
           <w:rFonts w:ascii="Courier New" w:hAnsi="Courier New" w:cs="Courier New"/>
@@ -2841,7 +2616,7 @@
           <w:sz w:val="20"/>
           <w:szCs w:val="20"/>
         </w:rPr>
-        <w:t>)+F(i+1)]</w:t>
+        <w:t xml:space="preserve">    F = [F, F(i)+F(i+1)];</w:t>
       </w:r>
     </w:p>
     <w:p>
@@ -2868,250 +2643,6 @@
     </w:p>
     <w:p>
       <w:pPr>
-        <w:spacing w:line="240" w:lineRule="auto"/>
-      </w:pPr>
-    </w:p>
-    <w:p>
-      <w:pPr>
-        <w:spacing w:line="240" w:lineRule="auto"/>
-        <w:rPr>
-          <w:b/>
-        </w:rPr>
-      </w:pPr>
-      <w:r>
-        <w:rPr>
-          <w:b/>
-        </w:rPr>
-        <w:t>(</w:t>
-      </w:r>
-      <w:proofErr w:type="spellStart"/>
-      <w:r>
-        <w:rPr>
-          <w:b/>
-        </w:rPr>
-        <w:t>Matlab</w:t>
-      </w:r>
-      <w:proofErr w:type="spellEnd"/>
-      <w:r>
-        <w:rPr>
-          <w:b/>
-        </w:rPr>
-        <w:t xml:space="preserve"> Response</w:t>
-      </w:r>
-      <w:r>
-        <w:rPr>
-          <w:b/>
-        </w:rPr>
-        <w:t>)</w:t>
-      </w:r>
-    </w:p>
-    <w:p>
-      <w:pPr>
-        <w:spacing w:line="240" w:lineRule="auto"/>
-      </w:pPr>
-      <w:r>
-        <w:t xml:space="preserve">  Columns 1 through 6</w:t>
-      </w:r>
-    </w:p>
-    <w:p>
-      <w:pPr>
-        <w:spacing w:line="240" w:lineRule="auto"/>
-      </w:pPr>
-    </w:p>
-    <w:p>
-      <w:pPr>
-        <w:spacing w:line="240" w:lineRule="auto"/>
-      </w:pPr>
-      <w:r>
-        <w:t xml:space="preserve">           0           1           1           2           3           5</w:t>
-      </w:r>
-    </w:p>
-    <w:p>
-      <w:pPr>
-        <w:spacing w:line="240" w:lineRule="auto"/>
-      </w:pPr>
-    </w:p>
-    <w:p>
-      <w:pPr>
-        <w:spacing w:line="240" w:lineRule="auto"/>
-      </w:pPr>
-      <w:r>
-        <w:t xml:space="preserve">  Columns 7 through 12</w:t>
-      </w:r>
-    </w:p>
-    <w:p>
-      <w:pPr>
-        <w:spacing w:line="240" w:lineRule="auto"/>
-      </w:pPr>
-    </w:p>
-    <w:p>
-      <w:pPr>
-        <w:spacing w:line="240" w:lineRule="auto"/>
-      </w:pPr>
-      <w:r>
-        <w:t xml:space="preserve">           8          13          21          34          55          89</w:t>
-      </w:r>
-    </w:p>
-    <w:p>
-      <w:pPr>
-        <w:spacing w:line="240" w:lineRule="auto"/>
-      </w:pPr>
-    </w:p>
-    <w:p>
-      <w:pPr>
-        <w:spacing w:line="240" w:lineRule="auto"/>
-      </w:pPr>
-      <w:r>
-        <w:t xml:space="preserve">  Columns 13 through 18</w:t>
-      </w:r>
-    </w:p>
-    <w:p>
-      <w:pPr>
-        <w:spacing w:line="240" w:lineRule="auto"/>
-      </w:pPr>
-    </w:p>
-    <w:p>
-      <w:pPr>
-        <w:spacing w:line="240" w:lineRule="auto"/>
-      </w:pPr>
-      <w:r>
-        <w:t xml:space="preserve">         144         233         377         610         987        1597</w:t>
-      </w:r>
-    </w:p>
-    <w:p>
-      <w:pPr>
-        <w:spacing w:line="240" w:lineRule="auto"/>
-      </w:pPr>
-    </w:p>
-    <w:p>
-      <w:pPr>
-        <w:spacing w:line="240" w:lineRule="auto"/>
-      </w:pPr>
-      <w:r>
-        <w:t xml:space="preserve">  Columns 19 through 24</w:t>
-      </w:r>
-    </w:p>
-    <w:p>
-      <w:pPr>
-        <w:spacing w:line="240" w:lineRule="auto"/>
-      </w:pPr>
-    </w:p>
-    <w:p>
-      <w:pPr>
-        <w:spacing w:line="240" w:lineRule="auto"/>
-      </w:pPr>
-      <w:r>
-        <w:t xml:space="preserve">        2584        4181        6765       10946       17711       28657</w:t>
-      </w:r>
-    </w:p>
-    <w:p>
-      <w:pPr>
-        <w:spacing w:line="240" w:lineRule="auto"/>
-      </w:pPr>
-    </w:p>
-    <w:p>
-      <w:pPr>
-        <w:spacing w:line="240" w:lineRule="auto"/>
-      </w:pPr>
-      <w:r>
-        <w:t xml:space="preserve">  Column 25</w:t>
-      </w:r>
-    </w:p>
-    <w:p>
-      <w:pPr>
-        <w:spacing w:line="240" w:lineRule="auto"/>
-      </w:pPr>
-    </w:p>
-    <w:p>
-      <w:pPr>
-        <w:spacing w:line="240" w:lineRule="auto"/>
-      </w:pPr>
-      <w:r>
-        <w:t xml:space="preserve">       46368</w:t>
-      </w:r>
-    </w:p>
-    <w:p>
-      <w:pPr>
-        <w:spacing w:line="240" w:lineRule="auto"/>
-      </w:pPr>
-      <w:r>
-        <w:t xml:space="preserve"> </w:t>
-      </w:r>
-      <w:r>
-        <w:t>……………………………………………………………………….………………………………………………………………….</w:t>
-      </w:r>
-    </w:p>
-    <w:p>
-      <w:pPr>
-        <w:spacing w:line="240" w:lineRule="auto"/>
-      </w:pPr>
-      <w:r>
-        <w:rPr>
-          <w:b/>
-        </w:rPr>
-        <w:t>Q</w:t>
-      </w:r>
-      <w:proofErr w:type="gramStart"/>
-      <w:r>
-        <w:rPr>
-          <w:b/>
-        </w:rPr>
-        <w:t>14</w:t>
-      </w:r>
-      <w:r>
-        <w:t xml:space="preserve">  </w:t>
-      </w:r>
-      <w:r>
-        <w:t>Plot</w:t>
-      </w:r>
-      <w:proofErr w:type="gramEnd"/>
-      <w:r>
-        <w:t xml:space="preserve"> the log of the Fi</w:t>
-      </w:r>
-      <w:r>
-        <w:t>bonacci sequence of F(2) to F(25</w:t>
-      </w:r>
-      <w:r>
-        <w:t xml:space="preserve">) and label the axis.  </w:t>
-      </w:r>
-    </w:p>
-    <w:p>
-      <w:pPr>
-        <w:spacing w:line="240" w:lineRule="auto"/>
-        <w:rPr>
-          <w:b/>
-        </w:rPr>
-      </w:pPr>
-      <w:r>
-        <w:rPr>
-          <w:b/>
-        </w:rPr>
-        <w:lastRenderedPageBreak/>
-        <w:t>(</w:t>
-      </w:r>
-      <w:proofErr w:type="spellStart"/>
-      <w:r>
-        <w:rPr>
-          <w:b/>
-        </w:rPr>
-        <w:t>Matlab</w:t>
-      </w:r>
-      <w:proofErr w:type="spellEnd"/>
-      <w:r>
-        <w:rPr>
-          <w:b/>
-        </w:rPr>
-        <w:t xml:space="preserve"> input</w:t>
-      </w:r>
-      <w:r>
-        <w:rPr>
-          <w:b/>
-        </w:rPr>
-        <w:t>)</w:t>
-      </w:r>
-    </w:p>
-    <w:p>
-      <w:pPr>
         <w:autoSpaceDE w:val="0"/>
         <w:autoSpaceDN w:val="0"/>
         <w:adjustRightInd w:val="0"/>
@@ -3125,11 +2656,11 @@
       <w:r>
         <w:rPr>
           <w:rFonts w:ascii="Courier New" w:hAnsi="Courier New" w:cs="Courier New"/>
-          <w:color w:val="000000"/>
+          <w:color w:val="0000FF"/>
           <w:sz w:val="20"/>
           <w:szCs w:val="20"/>
         </w:rPr>
-        <w:t>F = [0 1];</w:t>
+        <w:t xml:space="preserve"> </w:t>
       </w:r>
     </w:p>
     <w:p>
@@ -3147,12 +2678,25 @@
       <w:r>
         <w:rPr>
           <w:rFonts w:ascii="Courier New" w:hAnsi="Courier New" w:cs="Courier New"/>
-          <w:color w:val="0000FF"/>
+          <w:color w:val="000000"/>
           <w:sz w:val="20"/>
           <w:szCs w:val="20"/>
         </w:rPr>
-        <w:t>for</w:t>
-      </w:r>
+        <w:t>x = 1:1:24;</w:t>
+      </w:r>
+    </w:p>
+    <w:p>
+      <w:pPr>
+        <w:autoSpaceDE w:val="0"/>
+        <w:autoSpaceDN w:val="0"/>
+        <w:adjustRightInd w:val="0"/>
+        <w:spacing w:after="0" w:line="240" w:lineRule="auto"/>
+        <w:rPr>
+          <w:rFonts w:ascii="Courier New" w:hAnsi="Courier New" w:cs="Courier New"/>
+          <w:sz w:val="24"/>
+          <w:szCs w:val="24"/>
+        </w:rPr>
+      </w:pPr>
       <w:r>
         <w:rPr>
           <w:rFonts w:ascii="Courier New" w:hAnsi="Courier New" w:cs="Courier New"/>
@@ -3160,9 +2704,21 @@
           <w:sz w:val="20"/>
           <w:szCs w:val="20"/>
         </w:rPr>
-        <w:t xml:space="preserve"> </w:t>
-      </w:r>
-      <w:proofErr w:type="spellStart"/>
+        <w:t>F(1) = [];</w:t>
+      </w:r>
+    </w:p>
+    <w:p>
+      <w:pPr>
+        <w:autoSpaceDE w:val="0"/>
+        <w:autoSpaceDN w:val="0"/>
+        <w:adjustRightInd w:val="0"/>
+        <w:spacing w:after="0" w:line="240" w:lineRule="auto"/>
+        <w:rPr>
+          <w:rFonts w:ascii="Courier New" w:hAnsi="Courier New" w:cs="Courier New"/>
+          <w:sz w:val="24"/>
+          <w:szCs w:val="24"/>
+        </w:rPr>
+      </w:pPr>
       <w:r>
         <w:rPr>
           <w:rFonts w:ascii="Courier New" w:hAnsi="Courier New" w:cs="Courier New"/>
@@ -3170,9 +2726,21 @@
           <w:sz w:val="20"/>
           <w:szCs w:val="20"/>
         </w:rPr>
-        <w:t>i</w:t>
-      </w:r>
-      <w:proofErr w:type="spellEnd"/>
+        <w:t>semilogy(x,F);</w:t>
+      </w:r>
+    </w:p>
+    <w:p>
+      <w:pPr>
+        <w:autoSpaceDE w:val="0"/>
+        <w:autoSpaceDN w:val="0"/>
+        <w:adjustRightInd w:val="0"/>
+        <w:spacing w:after="0" w:line="240" w:lineRule="auto"/>
+        <w:rPr>
+          <w:rFonts w:ascii="Courier New" w:hAnsi="Courier New" w:cs="Courier New"/>
+          <w:sz w:val="24"/>
+          <w:szCs w:val="24"/>
+        </w:rPr>
+      </w:pPr>
       <w:r>
         <w:rPr>
           <w:rFonts w:ascii="Courier New" w:hAnsi="Courier New" w:cs="Courier New"/>
@@ -3180,7 +2748,25 @@
           <w:sz w:val="20"/>
           <w:szCs w:val="20"/>
         </w:rPr>
-        <w:t>=1:1:23</w:t>
+        <w:t>title(</w:t>
+      </w:r>
+      <w:r>
+        <w:rPr>
+          <w:rFonts w:ascii="Courier New" w:hAnsi="Courier New" w:cs="Courier New"/>
+          <w:color w:val="A020F0"/>
+          <w:sz w:val="20"/>
+          <w:szCs w:val="20"/>
+        </w:rPr>
+        <w:t>'Log of Fibinocci Graph'</w:t>
+      </w:r>
+      <w:r>
+        <w:rPr>
+          <w:rFonts w:ascii="Courier New" w:hAnsi="Courier New" w:cs="Courier New"/>
+          <w:color w:val="000000"/>
+          <w:sz w:val="20"/>
+          <w:szCs w:val="20"/>
+        </w:rPr>
+        <w:t>);</w:t>
       </w:r>
     </w:p>
     <w:p>
@@ -3202,9 +2788,17 @@
           <w:sz w:val="20"/>
           <w:szCs w:val="20"/>
         </w:rPr>
-        <w:t xml:space="preserve">    F = [F, F(</w:t>
-      </w:r>
-      <w:proofErr w:type="spellStart"/>
+        <w:t>xlabel(</w:t>
+      </w:r>
+      <w:r>
+        <w:rPr>
+          <w:rFonts w:ascii="Courier New" w:hAnsi="Courier New" w:cs="Courier New"/>
+          <w:color w:val="A020F0"/>
+          <w:sz w:val="20"/>
+          <w:szCs w:val="20"/>
+        </w:rPr>
+        <w:t>'X axis'</w:t>
+      </w:r>
       <w:r>
         <w:rPr>
           <w:rFonts w:ascii="Courier New" w:hAnsi="Courier New" w:cs="Courier New"/>
@@ -3212,9 +2806,21 @@
           <w:sz w:val="20"/>
           <w:szCs w:val="20"/>
         </w:rPr>
-        <w:t>i</w:t>
-      </w:r>
-      <w:proofErr w:type="spellEnd"/>
+        <w:t>);</w:t>
+      </w:r>
+    </w:p>
+    <w:p>
+      <w:pPr>
+        <w:autoSpaceDE w:val="0"/>
+        <w:autoSpaceDN w:val="0"/>
+        <w:adjustRightInd w:val="0"/>
+        <w:spacing w:after="0" w:line="240" w:lineRule="auto"/>
+        <w:rPr>
+          <w:rFonts w:ascii="Courier New" w:hAnsi="Courier New" w:cs="Courier New"/>
+          <w:sz w:val="24"/>
+          <w:szCs w:val="24"/>
+        </w:rPr>
+      </w:pPr>
       <w:r>
         <w:rPr>
           <w:rFonts w:ascii="Courier New" w:hAnsi="Courier New" w:cs="Courier New"/>
@@ -3222,65 +2828,17 @@
           <w:sz w:val="20"/>
           <w:szCs w:val="20"/>
         </w:rPr>
-        <w:t>)+F(i+1)];</w:t>
-      </w:r>
-    </w:p>
-    <w:p>
-      <w:pPr>
-        <w:autoSpaceDE w:val="0"/>
-        <w:autoSpaceDN w:val="0"/>
-        <w:adjustRightInd w:val="0"/>
-        <w:spacing w:after="0" w:line="240" w:lineRule="auto"/>
+        <w:t>ylabel(</w:t>
+      </w:r>
+      <w:r>
         <w:rPr>
           <w:rFonts w:ascii="Courier New" w:hAnsi="Courier New" w:cs="Courier New"/>
-          <w:sz w:val="24"/>
-          <w:szCs w:val="24"/>
-        </w:rPr>
-      </w:pPr>
-      <w:r>
-        <w:rPr>
-          <w:rFonts w:ascii="Courier New" w:hAnsi="Courier New" w:cs="Courier New"/>
-          <w:color w:val="0000FF"/>
+          <w:color w:val="A020F0"/>
           <w:sz w:val="20"/>
           <w:szCs w:val="20"/>
         </w:rPr>
-        <w:t>end</w:t>
-      </w:r>
-    </w:p>
-    <w:p>
-      <w:pPr>
-        <w:autoSpaceDE w:val="0"/>
-        <w:autoSpaceDN w:val="0"/>
-        <w:adjustRightInd w:val="0"/>
-        <w:spacing w:after="0" w:line="240" w:lineRule="auto"/>
-        <w:rPr>
-          <w:rFonts w:ascii="Courier New" w:hAnsi="Courier New" w:cs="Courier New"/>
-          <w:sz w:val="24"/>
-          <w:szCs w:val="24"/>
-        </w:rPr>
-      </w:pPr>
-      <w:r>
-        <w:rPr>
-          <w:rFonts w:ascii="Courier New" w:hAnsi="Courier New" w:cs="Courier New"/>
-          <w:color w:val="0000FF"/>
-          <w:sz w:val="20"/>
-          <w:szCs w:val="20"/>
-        </w:rPr>
-        <w:t xml:space="preserve"> </w:t>
-      </w:r>
-    </w:p>
-    <w:p>
-      <w:pPr>
-        <w:autoSpaceDE w:val="0"/>
-        <w:autoSpaceDN w:val="0"/>
-        <w:adjustRightInd w:val="0"/>
-        <w:spacing w:after="0" w:line="240" w:lineRule="auto"/>
-        <w:rPr>
-          <w:rFonts w:ascii="Courier New" w:hAnsi="Courier New" w:cs="Courier New"/>
-          <w:sz w:val="24"/>
-          <w:szCs w:val="24"/>
-        </w:rPr>
-      </w:pPr>
+        <w:t>'Log of Fibonacci'</w:t>
+      </w:r>
       <w:r>
         <w:rPr>
           <w:rFonts w:ascii="Courier New" w:hAnsi="Courier New" w:cs="Courier New"/>
@@ -3288,267 +2846,11 @@
           <w:sz w:val="20"/>
           <w:szCs w:val="20"/>
         </w:rPr>
-        <w:t>x = 1:1:24;</w:t>
-      </w:r>
-    </w:p>
-    <w:p>
-      <w:pPr>
-        <w:autoSpaceDE w:val="0"/>
-        <w:autoSpaceDN w:val="0"/>
-        <w:adjustRightInd w:val="0"/>
-        <w:spacing w:after="0" w:line="240" w:lineRule="auto"/>
-        <w:rPr>
-          <w:rFonts w:ascii="Courier New" w:hAnsi="Courier New" w:cs="Courier New"/>
-          <w:sz w:val="24"/>
-          <w:szCs w:val="24"/>
-        </w:rPr>
-      </w:pPr>
-      <w:proofErr w:type="gramStart"/>
-      <w:r>
-        <w:rPr>
-          <w:rFonts w:ascii="Courier New" w:hAnsi="Courier New" w:cs="Courier New"/>
-          <w:color w:val="000000"/>
-          <w:sz w:val="20"/>
-          <w:szCs w:val="20"/>
-        </w:rPr>
-        <w:t>F(</w:t>
-      </w:r>
-      <w:proofErr w:type="gramEnd"/>
-      <w:r>
-        <w:rPr>
-          <w:rFonts w:ascii="Courier New" w:hAnsi="Courier New" w:cs="Courier New"/>
-          <w:color w:val="000000"/>
-          <w:sz w:val="20"/>
-          <w:szCs w:val="20"/>
-        </w:rPr>
-        <w:t>1) = [];</w:t>
-      </w:r>
-    </w:p>
-    <w:p>
-      <w:pPr>
-        <w:autoSpaceDE w:val="0"/>
-        <w:autoSpaceDN w:val="0"/>
-        <w:adjustRightInd w:val="0"/>
-        <w:spacing w:after="0" w:line="240" w:lineRule="auto"/>
-        <w:rPr>
-          <w:rFonts w:ascii="Courier New" w:hAnsi="Courier New" w:cs="Courier New"/>
-          <w:sz w:val="24"/>
-          <w:szCs w:val="24"/>
-        </w:rPr>
-      </w:pPr>
-      <w:proofErr w:type="spellStart"/>
-      <w:r>
-        <w:rPr>
-          <w:rFonts w:ascii="Courier New" w:hAnsi="Courier New" w:cs="Courier New"/>
-          <w:color w:val="000000"/>
-          <w:sz w:val="20"/>
-          <w:szCs w:val="20"/>
-        </w:rPr>
-        <w:t>semilogy</w:t>
-      </w:r>
-      <w:proofErr w:type="spellEnd"/>
-      <w:r>
-        <w:rPr>
-          <w:rFonts w:ascii="Courier New" w:hAnsi="Courier New" w:cs="Courier New"/>
-          <w:color w:val="000000"/>
-          <w:sz w:val="20"/>
-          <w:szCs w:val="20"/>
-        </w:rPr>
-        <w:t>(</w:t>
-      </w:r>
-      <w:proofErr w:type="spellStart"/>
-      <w:proofErr w:type="gramStart"/>
-      <w:r>
-        <w:rPr>
-          <w:rFonts w:ascii="Courier New" w:hAnsi="Courier New" w:cs="Courier New"/>
-          <w:color w:val="000000"/>
-          <w:sz w:val="20"/>
-          <w:szCs w:val="20"/>
-        </w:rPr>
-        <w:t>x,F</w:t>
-      </w:r>
-      <w:proofErr w:type="spellEnd"/>
-      <w:proofErr w:type="gramEnd"/>
-      <w:r>
-        <w:rPr>
-          <w:rFonts w:ascii="Courier New" w:hAnsi="Courier New" w:cs="Courier New"/>
-          <w:color w:val="000000"/>
-          <w:sz w:val="20"/>
-          <w:szCs w:val="20"/>
-        </w:rPr>
         <w:t>);</w:t>
       </w:r>
     </w:p>
     <w:p>
       <w:pPr>
-        <w:autoSpaceDE w:val="0"/>
-        <w:autoSpaceDN w:val="0"/>
-        <w:adjustRightInd w:val="0"/>
-        <w:spacing w:after="0" w:line="240" w:lineRule="auto"/>
-        <w:rPr>
-          <w:rFonts w:ascii="Courier New" w:hAnsi="Courier New" w:cs="Courier New"/>
-          <w:sz w:val="24"/>
-          <w:szCs w:val="24"/>
-        </w:rPr>
-      </w:pPr>
-      <w:proofErr w:type="gramStart"/>
-      <w:r>
-        <w:rPr>
-          <w:rFonts w:ascii="Courier New" w:hAnsi="Courier New" w:cs="Courier New"/>
-          <w:color w:val="000000"/>
-          <w:sz w:val="20"/>
-          <w:szCs w:val="20"/>
-        </w:rPr>
-        <w:t>title(</w:t>
-      </w:r>
-      <w:proofErr w:type="gramEnd"/>
-      <w:r>
-        <w:rPr>
-          <w:rFonts w:ascii="Courier New" w:hAnsi="Courier New" w:cs="Courier New"/>
-          <w:color w:val="A020F0"/>
-          <w:sz w:val="20"/>
-          <w:szCs w:val="20"/>
-        </w:rPr>
-        <w:t xml:space="preserve">'Log of </w:t>
-      </w:r>
-      <w:proofErr w:type="spellStart"/>
-      <w:r>
-        <w:rPr>
-          <w:rFonts w:ascii="Courier New" w:hAnsi="Courier New" w:cs="Courier New"/>
-          <w:color w:val="A020F0"/>
-          <w:sz w:val="20"/>
-          <w:szCs w:val="20"/>
-        </w:rPr>
-        <w:t>Fibinocci</w:t>
-      </w:r>
-      <w:proofErr w:type="spellEnd"/>
-      <w:r>
-        <w:rPr>
-          <w:rFonts w:ascii="Courier New" w:hAnsi="Courier New" w:cs="Courier New"/>
-          <w:color w:val="A020F0"/>
-          <w:sz w:val="20"/>
-          <w:szCs w:val="20"/>
-        </w:rPr>
-        <w:t xml:space="preserve"> Graph'</w:t>
-      </w:r>
-      <w:r>
-        <w:rPr>
-          <w:rFonts w:ascii="Courier New" w:hAnsi="Courier New" w:cs="Courier New"/>
-          <w:color w:val="000000"/>
-          <w:sz w:val="20"/>
-          <w:szCs w:val="20"/>
-        </w:rPr>
-        <w:t>);</w:t>
-      </w:r>
-    </w:p>
-    <w:p>
-      <w:pPr>
-        <w:autoSpaceDE w:val="0"/>
-        <w:autoSpaceDN w:val="0"/>
-        <w:adjustRightInd w:val="0"/>
-        <w:spacing w:after="0" w:line="240" w:lineRule="auto"/>
-        <w:rPr>
-          <w:rFonts w:ascii="Courier New" w:hAnsi="Courier New" w:cs="Courier New"/>
-          <w:sz w:val="24"/>
-          <w:szCs w:val="24"/>
-        </w:rPr>
-      </w:pPr>
-      <w:proofErr w:type="spellStart"/>
-      <w:proofErr w:type="gramStart"/>
-      <w:r>
-        <w:rPr>
-          <w:rFonts w:ascii="Courier New" w:hAnsi="Courier New" w:cs="Courier New"/>
-          <w:color w:val="000000"/>
-          <w:sz w:val="20"/>
-          <w:szCs w:val="20"/>
-        </w:rPr>
-        <w:t>xlabel</w:t>
-      </w:r>
-      <w:proofErr w:type="spellEnd"/>
-      <w:r>
-        <w:rPr>
-          <w:rFonts w:ascii="Courier New" w:hAnsi="Courier New" w:cs="Courier New"/>
-          <w:color w:val="000000"/>
-          <w:sz w:val="20"/>
-          <w:szCs w:val="20"/>
-        </w:rPr>
-        <w:t>(</w:t>
-      </w:r>
-      <w:proofErr w:type="gramEnd"/>
-      <w:r>
-        <w:rPr>
-          <w:rFonts w:ascii="Courier New" w:hAnsi="Courier New" w:cs="Courier New"/>
-          <w:color w:val="A020F0"/>
-          <w:sz w:val="20"/>
-          <w:szCs w:val="20"/>
-        </w:rPr>
-        <w:t>'X axis'</w:t>
-      </w:r>
-      <w:r>
-        <w:rPr>
-          <w:rFonts w:ascii="Courier New" w:hAnsi="Courier New" w:cs="Courier New"/>
-          <w:color w:val="000000"/>
-          <w:sz w:val="20"/>
-          <w:szCs w:val="20"/>
-        </w:rPr>
-        <w:t>);</w:t>
-      </w:r>
-    </w:p>
-    <w:p>
-      <w:pPr>
-        <w:autoSpaceDE w:val="0"/>
-        <w:autoSpaceDN w:val="0"/>
-        <w:adjustRightInd w:val="0"/>
-        <w:spacing w:after="0" w:line="240" w:lineRule="auto"/>
-        <w:rPr>
-          <w:rFonts w:ascii="Courier New" w:hAnsi="Courier New" w:cs="Courier New"/>
-          <w:sz w:val="24"/>
-          <w:szCs w:val="24"/>
-        </w:rPr>
-      </w:pPr>
-      <w:proofErr w:type="spellStart"/>
-      <w:proofErr w:type="gramStart"/>
-      <w:r>
-        <w:rPr>
-          <w:rFonts w:ascii="Courier New" w:hAnsi="Courier New" w:cs="Courier New"/>
-          <w:color w:val="000000"/>
-          <w:sz w:val="20"/>
-          <w:szCs w:val="20"/>
-        </w:rPr>
-        <w:t>ylabel</w:t>
-      </w:r>
-      <w:proofErr w:type="spellEnd"/>
-      <w:r>
-        <w:rPr>
-          <w:rFonts w:ascii="Courier New" w:hAnsi="Courier New" w:cs="Courier New"/>
-          <w:color w:val="000000"/>
-          <w:sz w:val="20"/>
-          <w:szCs w:val="20"/>
-        </w:rPr>
-        <w:t>(</w:t>
-      </w:r>
-      <w:proofErr w:type="gramEnd"/>
-      <w:r>
-        <w:rPr>
-          <w:rFonts w:ascii="Courier New" w:hAnsi="Courier New" w:cs="Courier New"/>
-          <w:color w:val="A020F0"/>
-          <w:sz w:val="20"/>
-          <w:szCs w:val="20"/>
-        </w:rPr>
-        <w:t>'Log of Fibonacci'</w:t>
-      </w:r>
-      <w:r>
-        <w:rPr>
-          <w:rFonts w:ascii="Courier New" w:hAnsi="Courier New" w:cs="Courier New"/>
-          <w:color w:val="000000"/>
-          <w:sz w:val="20"/>
-          <w:szCs w:val="20"/>
-        </w:rPr>
-        <w:t>);</w:t>
-      </w:r>
-    </w:p>
-    <w:p>
-      <w:pPr>
         <w:spacing w:line="240" w:lineRule="auto"/>
       </w:pPr>
     </w:p>
@@ -3569,21 +2871,7 @@
         <w:rPr>
           <w:b/>
         </w:rPr>
-        <w:t>(</w:t>
-      </w:r>
-      <w:proofErr w:type="spellStart"/>
-      <w:r>
-        <w:rPr>
-          <w:b/>
-        </w:rPr>
-        <w:t>Matlab</w:t>
-      </w:r>
-      <w:proofErr w:type="spellEnd"/>
-      <w:r>
-        <w:rPr>
-          <w:b/>
-        </w:rPr>
-        <w:t xml:space="preserve"> Response</w:t>
+        <w:t>(Matlab Response</w:t>
       </w:r>
       <w:r>
         <w:rPr>
@@ -3600,6 +2888,7 @@
         <w:rPr>
           <w:noProof/>
         </w:rPr>
+        <w:lastRenderedPageBreak/>
         <w:drawing>
           <wp:inline distT="0" distB="0" distL="0" distR="0" wp14:anchorId="2696C6A7" wp14:editId="014FBD47">
             <wp:extent cx="5581650" cy="4996717"/>
@@ -3664,7 +2953,6 @@
         <w:rPr>
           <w:b/>
         </w:rPr>
-        <w:lastRenderedPageBreak/>
         <w:t>Q</w:t>
       </w:r>
       <w:r>
@@ -3711,7 +2999,7 @@
           <v:shape id="_x0000_i1051" type="#_x0000_t75" style="width:48pt;height:66pt" o:ole="">
             <v:imagedata r:id="rId59" o:title=""/>
           </v:shape>
-          <o:OLEObject Type="Embed" ProgID="Equation.DSMT4" ShapeID="_x0000_i1051" DrawAspect="Content" ObjectID="_1566221588" r:id="rId60"/>
+          <o:OLEObject Type="Embed" ProgID="Equation.DSMT4" ShapeID="_x0000_i1051" DrawAspect="Content" ObjectID="_1566231808" r:id="rId60"/>
         </w:object>
       </w:r>
     </w:p>
@@ -3730,47 +3018,25 @@
           <v:shape id="_x0000_i1052" type="#_x0000_t75" style="width:48pt;height:14.25pt" o:ole="">
             <v:imagedata r:id="rId61" o:title=""/>
           </v:shape>
-          <o:OLEObject Type="Embed" ProgID="Equation.DSMT4" ShapeID="_x0000_i1052" DrawAspect="Content" ObjectID="_1566221589" r:id="rId62"/>
+          <o:OLEObject Type="Embed" ProgID="Equation.DSMT4" ShapeID="_x0000_i1052" DrawAspect="Content" ObjectID="_1566231809" r:id="rId62"/>
         </w:object>
       </w:r>
       <w:r>
         <w:t xml:space="preserve">.  Produce two plots.  In the first plot x(t) and y(t) are superimposed.  In the second plot assume x along the abscissa and y along the ordinate.  </w:t>
       </w:r>
       <w:r>
-        <w:t xml:space="preserve">Use </w:t>
-      </w:r>
-      <w:proofErr w:type="gramStart"/>
-      <w:r>
-        <w:t>subplot(</w:t>
-      </w:r>
-      <w:proofErr w:type="gramEnd"/>
-      <w:r>
-        <w:t xml:space="preserve">) to generate the two plots stacked vertically. </w:t>
-      </w:r>
-    </w:p>
-    <w:p>
-      <w:pPr>
-        <w:spacing w:line="240" w:lineRule="auto"/>
-      </w:pPr>
-      <w:r>
-        <w:rPr>
-          <w:b/>
-        </w:rPr>
-        <w:t>(</w:t>
-      </w:r>
-      <w:proofErr w:type="spellStart"/>
-      <w:r>
-        <w:rPr>
-          <w:b/>
-        </w:rPr>
-        <w:t>Matlab</w:t>
-      </w:r>
-      <w:proofErr w:type="spellEnd"/>
-      <w:r>
-        <w:rPr>
-          <w:b/>
-        </w:rPr>
-        <w:t xml:space="preserve"> input</w:t>
+        <w:t xml:space="preserve">Use subplot() to generate the two plots stacked vertically. </w:t>
+      </w:r>
+    </w:p>
+    <w:p>
+      <w:pPr>
+        <w:spacing w:line="240" w:lineRule="auto"/>
+      </w:pPr>
+      <w:r>
+        <w:rPr>
+          <w:b/>
+        </w:rPr>
+        <w:t>(Matlab input</w:t>
       </w:r>
       <w:r>
         <w:rPr>
@@ -3804,39 +3070,24 @@
         <w:rPr>
           <w:b/>
         </w:rPr>
-        <w:t>(</w:t>
-      </w:r>
-      <w:proofErr w:type="spellStart"/>
-      <w:r>
-        <w:rPr>
-          <w:b/>
-        </w:rPr>
-        <w:t>Matlab</w:t>
-      </w:r>
-      <w:proofErr w:type="spellEnd"/>
-      <w:r>
-        <w:rPr>
-          <w:b/>
-        </w:rPr>
-        <w:t xml:space="preserve"> Response)</w:t>
-      </w:r>
-    </w:p>
-    <w:p>
-      <w:pPr>
-        <w:spacing w:line="240" w:lineRule="auto"/>
-      </w:pPr>
-    </w:p>
-    <w:p>
-      <w:pPr>
-        <w:spacing w:line="240" w:lineRule="auto"/>
-      </w:pPr>
-    </w:p>
-    <w:p>
-      <w:pPr>
-        <w:spacing w:line="240" w:lineRule="auto"/>
-      </w:pPr>
-      <w:bookmarkStart w:id="0" w:name="_GoBack"/>
-      <w:bookmarkEnd w:id="0"/>
+        <w:lastRenderedPageBreak/>
+        <w:t>(Matlab Response)</w:t>
+      </w:r>
+    </w:p>
+    <w:p>
+      <w:pPr>
+        <w:spacing w:line="240" w:lineRule="auto"/>
+      </w:pPr>
+    </w:p>
+    <w:p>
+      <w:pPr>
+        <w:spacing w:line="240" w:lineRule="auto"/>
+      </w:pPr>
+    </w:p>
+    <w:p>
+      <w:pPr>
+        <w:spacing w:line="240" w:lineRule="auto"/>
+      </w:pPr>
     </w:p>
     <w:p>
       <w:pPr>
@@ -3940,7 +3191,7 @@
         <w:rFonts w:asciiTheme="majorHAnsi" w:eastAsiaTheme="majorEastAsia" w:hAnsiTheme="majorHAnsi" w:cstheme="majorBidi"/>
         <w:noProof/>
       </w:rPr>
-      <w:t>8</w:t>
+      <w:t>9</w:t>
     </w:r>
     <w:r>
       <w:rPr>

</xml_diff>

<commit_message>
figured out how to do question 11 of assignment 1.
</commit_message>
<xml_diff>
--- a/a1.docx
+++ b/a1.docx
@@ -79,41 +79,51 @@
         </w:rPr>
         <w:t xml:space="preserve">Review of </w:t>
       </w:r>
+      <w:proofErr w:type="spellStart"/>
       <w:r>
         <w:rPr>
           <w:b/>
           <w:sz w:val="28"/>
           <w:szCs w:val="28"/>
         </w:rPr>
-        <w:t>Matlab Calculations</w:t>
-      </w:r>
-    </w:p>
-    <w:p>
-      <w:pPr>
-        <w:jc w:val="center"/>
+        <w:t>Matlab</w:t>
+      </w:r>
+      <w:proofErr w:type="spellEnd"/>
+      <w:r>
         <w:rPr>
           <w:b/>
           <w:sz w:val="28"/>
           <w:szCs w:val="28"/>
         </w:rPr>
-      </w:pPr>
-      <w:r>
+        <w:t xml:space="preserve"> Calculations</w:t>
+      </w:r>
+    </w:p>
+    <w:p>
+      <w:pPr>
+        <w:jc w:val="center"/>
         <w:rPr>
           <w:b/>
           <w:sz w:val="28"/>
           <w:szCs w:val="28"/>
         </w:rPr>
-        <w:t>Due date Sept 18</w:t>
-      </w:r>
-    </w:p>
-    <w:p>
-      <w:pPr>
-        <w:spacing w:line="240" w:lineRule="auto"/>
+      </w:pPr>
+      <w:r>
         <w:rPr>
           <w:b/>
           <w:sz w:val="28"/>
           <w:szCs w:val="28"/>
         </w:rPr>
+        <w:t>Due date Sept 18</w:t>
+      </w:r>
+    </w:p>
+    <w:p>
+      <w:pPr>
+        <w:spacing w:line="240" w:lineRule="auto"/>
+        <w:rPr>
+          <w:b/>
+          <w:sz w:val="28"/>
+          <w:szCs w:val="28"/>
+        </w:rPr>
       </w:pPr>
     </w:p>
     <w:p>
@@ -135,7 +145,39 @@
           <w:sz w:val="24"/>
           <w:szCs w:val="24"/>
         </w:rPr>
-        <w:t xml:space="preserve"> with questions based on material in the Gilat textbook from chapters 1 to 7.  Suggest you review some of your ENEL101 notes before answering these questions.  Fill in the following template with your answers using Matlab plots and screen shots as necessary.  Then submit your Word document on D2L.  </w:t>
+        <w:t xml:space="preserve"> with questions based on material in the </w:t>
+      </w:r>
+      <w:proofErr w:type="spellStart"/>
+      <w:r>
+        <w:rPr>
+          <w:sz w:val="24"/>
+          <w:szCs w:val="24"/>
+        </w:rPr>
+        <w:t>Gilat</w:t>
+      </w:r>
+      <w:proofErr w:type="spellEnd"/>
+      <w:r>
+        <w:rPr>
+          <w:sz w:val="24"/>
+          <w:szCs w:val="24"/>
+        </w:rPr>
+        <w:t xml:space="preserve"> textbook from chapters 1 to 7.  Suggest you review some of your ENEL101 notes before answering these questions.  Fill in the following template with your answers using </w:t>
+      </w:r>
+      <w:proofErr w:type="spellStart"/>
+      <w:r>
+        <w:rPr>
+          <w:sz w:val="24"/>
+          <w:szCs w:val="24"/>
+        </w:rPr>
+        <w:t>Matlab</w:t>
+      </w:r>
+      <w:proofErr w:type="spellEnd"/>
+      <w:r>
+        <w:rPr>
+          <w:sz w:val="24"/>
+          <w:szCs w:val="24"/>
+        </w:rPr>
+        <w:t xml:space="preserve"> plots and screen shots as necessary.  Then submit your Word document on D2L.  </w:t>
       </w:r>
       <w:r>
         <w:t>………………………………………………………………………………………………………………………………..</w:t>
@@ -161,7 +203,15 @@
         <w:t xml:space="preserve"> </w:t>
       </w:r>
       <w:r>
-        <w:t>Give the Matlab expression to ca</w:t>
+        <w:t xml:space="preserve">Give the </w:t>
+      </w:r>
+      <w:proofErr w:type="spellStart"/>
+      <w:r>
+        <w:t>Matlab</w:t>
+      </w:r>
+      <w:proofErr w:type="spellEnd"/>
+      <w:r>
+        <w:t xml:space="preserve"> expression to ca</w:t>
       </w:r>
       <w:r>
         <w:t xml:space="preserve">lculate </w:t>
@@ -193,7 +243,7 @@
           <v:shape id="_x0000_i1025" type="#_x0000_t75" style="width:153.75pt;height:22.5pt" o:ole="">
             <v:imagedata r:id="rId6" o:title=""/>
           </v:shape>
-          <o:OLEObject Type="Embed" ProgID="Equation.DSMT4" ShapeID="_x0000_i1025" DrawAspect="Content" ObjectID="_1566231782" r:id="rId7"/>
+          <o:OLEObject Type="Embed" ProgID="Equation.DSMT4" ShapeID="_x0000_i1025" DrawAspect="Content" ObjectID="_1566234699" r:id="rId7"/>
         </w:object>
       </w:r>
       <w:r>
@@ -211,7 +261,21 @@
         <w:rPr>
           <w:b/>
         </w:rPr>
-        <w:t>(Matlab input</w:t>
+        <w:t>(</w:t>
+      </w:r>
+      <w:proofErr w:type="spellStart"/>
+      <w:r>
+        <w:rPr>
+          <w:b/>
+        </w:rPr>
+        <w:t>Matlab</w:t>
+      </w:r>
+      <w:proofErr w:type="spellEnd"/>
+      <w:r>
+        <w:rPr>
+          <w:b/>
+        </w:rPr>
+        <w:t xml:space="preserve"> input</w:t>
       </w:r>
       <w:r>
         <w:rPr>
@@ -240,21 +304,75 @@
           <w:szCs w:val="24"/>
           <w:lang w:val="en-US"/>
         </w:rPr>
-        <w:t>x = power(0.2,5.7)*power(tan(0.2),3)*exp(2.7)+sin(0.1)</w:t>
-      </w:r>
-    </w:p>
-    <w:p>
-      <w:pPr>
-        <w:spacing w:line="240" w:lineRule="auto"/>
-        <w:rPr>
-          <w:b/>
-        </w:rPr>
-      </w:pPr>
-      <w:r>
-        <w:rPr>
-          <w:b/>
-        </w:rPr>
-        <w:t xml:space="preserve"> (Matlab Response</w:t>
+        <w:t>x = power(0.2,5.</w:t>
+      </w:r>
+      <w:proofErr w:type="gramStart"/>
+      <w:r>
+        <w:rPr>
+          <w:rFonts w:ascii="Courier New" w:hAnsi="Courier New" w:cs="Courier New"/>
+          <w:sz w:val="24"/>
+          <w:szCs w:val="24"/>
+          <w:lang w:val="en-US"/>
+        </w:rPr>
+        <w:t>7)*</w:t>
+      </w:r>
+      <w:proofErr w:type="gramEnd"/>
+      <w:r>
+        <w:rPr>
+          <w:rFonts w:ascii="Courier New" w:hAnsi="Courier New" w:cs="Courier New"/>
+          <w:sz w:val="24"/>
+          <w:szCs w:val="24"/>
+          <w:lang w:val="en-US"/>
+        </w:rPr>
+        <w:t>power(tan(0.2),3)*</w:t>
+      </w:r>
+      <w:proofErr w:type="spellStart"/>
+      <w:r>
+        <w:rPr>
+          <w:rFonts w:ascii="Courier New" w:hAnsi="Courier New" w:cs="Courier New"/>
+          <w:sz w:val="24"/>
+          <w:szCs w:val="24"/>
+          <w:lang w:val="en-US"/>
+        </w:rPr>
+        <w:t>exp</w:t>
+      </w:r>
+      <w:proofErr w:type="spellEnd"/>
+      <w:r>
+        <w:rPr>
+          <w:rFonts w:ascii="Courier New" w:hAnsi="Courier New" w:cs="Courier New"/>
+          <w:sz w:val="24"/>
+          <w:szCs w:val="24"/>
+          <w:lang w:val="en-US"/>
+        </w:rPr>
+        <w:t>(2.7)+sin(0.1)</w:t>
+      </w:r>
+    </w:p>
+    <w:p>
+      <w:pPr>
+        <w:spacing w:line="240" w:lineRule="auto"/>
+        <w:rPr>
+          <w:b/>
+        </w:rPr>
+      </w:pPr>
+      <w:r>
+        <w:rPr>
+          <w:b/>
+        </w:rPr>
+        <w:t xml:space="preserve"> (</w:t>
+      </w:r>
+      <w:proofErr w:type="spellStart"/>
+      <w:r>
+        <w:rPr>
+          <w:b/>
+        </w:rPr>
+        <w:t>Matlab</w:t>
+      </w:r>
+      <w:proofErr w:type="spellEnd"/>
+      <w:r>
+        <w:rPr>
+          <w:b/>
+        </w:rPr>
+        <w:t xml:space="preserve"> Response</w:t>
       </w:r>
       <w:r>
         <w:rPr>
@@ -295,6 +413,7 @@
         </w:rPr>
         <w:t>Q</w:t>
       </w:r>
+      <w:proofErr w:type="gramStart"/>
       <w:r>
         <w:rPr>
           <w:b/>
@@ -308,7 +427,11 @@
         <w:t xml:space="preserve">  </w:t>
       </w:r>
       <w:r>
-        <w:t xml:space="preserve">Define the variables </w:t>
+        <w:t>Define</w:t>
+      </w:r>
+      <w:proofErr w:type="gramEnd"/>
+      <w:r>
+        <w:t xml:space="preserve"> the variables </w:t>
       </w:r>
       <w:r>
         <w:rPr>
@@ -318,7 +441,7 @@
           <v:shape id="_x0000_i1026" type="#_x0000_t75" style="width:36.75pt;height:18pt" o:ole="">
             <v:imagedata r:id="rId8" o:title=""/>
           </v:shape>
-          <o:OLEObject Type="Embed" ProgID="Equation.DSMT4" ShapeID="_x0000_i1026" DrawAspect="Content" ObjectID="_1566231783" r:id="rId9"/>
+          <o:OLEObject Type="Embed" ProgID="Equation.DSMT4" ShapeID="_x0000_i1026" DrawAspect="Content" ObjectID="_1566234700" r:id="rId9"/>
         </w:object>
       </w:r>
       <w:r>
@@ -332,7 +455,7 @@
           <v:shape id="_x0000_i1027" type="#_x0000_t75" style="width:78.75pt;height:18.75pt" o:ole="">
             <v:imagedata r:id="rId10" o:title=""/>
           </v:shape>
-          <o:OLEObject Type="Embed" ProgID="Equation.DSMT4" ShapeID="_x0000_i1027" DrawAspect="Content" ObjectID="_1566231784" r:id="rId11"/>
+          <o:OLEObject Type="Embed" ProgID="Equation.DSMT4" ShapeID="_x0000_i1027" DrawAspect="Content" ObjectID="_1566234701" r:id="rId11"/>
         </w:object>
       </w:r>
       <w:r>
@@ -349,7 +472,7 @@
           <v:shape id="_x0000_i1028" type="#_x0000_t75" style="width:36.75pt;height:18pt" o:ole="">
             <v:imagedata r:id="rId12" o:title=""/>
           </v:shape>
-          <o:OLEObject Type="Embed" ProgID="Equation.DSMT4" ShapeID="_x0000_i1028" DrawAspect="Content" ObjectID="_1566231785" r:id="rId13"/>
+          <o:OLEObject Type="Embed" ProgID="Equation.DSMT4" ShapeID="_x0000_i1028" DrawAspect="Content" ObjectID="_1566234702" r:id="rId13"/>
         </w:object>
       </w:r>
       <w:r>
@@ -366,7 +489,7 @@
           <v:shape id="_x0000_i1029" type="#_x0000_t75" style="width:72.75pt;height:22.5pt" o:ole="">
             <v:imagedata r:id="rId14" o:title=""/>
           </v:shape>
-          <o:OLEObject Type="Embed" ProgID="Equation.DSMT4" ShapeID="_x0000_i1029" DrawAspect="Content" ObjectID="_1566231786" r:id="rId15"/>
+          <o:OLEObject Type="Embed" ProgID="Equation.DSMT4" ShapeID="_x0000_i1029" DrawAspect="Content" ObjectID="_1566234703" r:id="rId15"/>
         </w:object>
       </w:r>
     </w:p>
@@ -381,7 +504,21 @@
         <w:rPr>
           <w:b/>
         </w:rPr>
-        <w:t>(Matlab input</w:t>
+        <w:t>(</w:t>
+      </w:r>
+      <w:proofErr w:type="spellStart"/>
+      <w:r>
+        <w:rPr>
+          <w:b/>
+        </w:rPr>
+        <w:t>Matlab</w:t>
+      </w:r>
+      <w:proofErr w:type="spellEnd"/>
+      <w:r>
+        <w:rPr>
+          <w:b/>
+        </w:rPr>
+        <w:t xml:space="preserve"> input</w:t>
       </w:r>
       <w:r>
         <w:rPr>
@@ -395,15 +532,36 @@
         <w:spacing w:line="240" w:lineRule="auto"/>
       </w:pPr>
       <w:r>
-        <w:t>&gt;&gt; x = sqrt(3);</w:t>
-      </w:r>
-    </w:p>
-    <w:p>
-      <w:pPr>
-        <w:spacing w:line="240" w:lineRule="auto"/>
-      </w:pPr>
-      <w:r>
-        <w:t>&gt;&gt; z = sqrt(exp(1));</w:t>
+        <w:t xml:space="preserve">&gt;&gt; x = </w:t>
+      </w:r>
+      <w:proofErr w:type="gramStart"/>
+      <w:r>
+        <w:t>sqrt(</w:t>
+      </w:r>
+      <w:proofErr w:type="gramEnd"/>
+      <w:r>
+        <w:t>3);</w:t>
+      </w:r>
+    </w:p>
+    <w:p>
+      <w:pPr>
+        <w:spacing w:line="240" w:lineRule="auto"/>
+      </w:pPr>
+      <w:r>
+        <w:t>&gt;&gt; z = sqrt(</w:t>
+      </w:r>
+      <w:proofErr w:type="spellStart"/>
+      <w:proofErr w:type="gramStart"/>
+      <w:r>
+        <w:t>exp</w:t>
+      </w:r>
+      <w:proofErr w:type="spellEnd"/>
+      <w:r>
+        <w:t>(</w:t>
+      </w:r>
+      <w:proofErr w:type="gramEnd"/>
+      <w:r>
+        <w:t>1));</w:t>
       </w:r>
     </w:p>
     <w:p>
@@ -433,7 +591,21 @@
         <w:rPr>
           <w:b/>
         </w:rPr>
-        <w:t xml:space="preserve"> (Matlab Response</w:t>
+        <w:t xml:space="preserve"> (</w:t>
+      </w:r>
+      <w:proofErr w:type="spellStart"/>
+      <w:r>
+        <w:rPr>
+          <w:b/>
+        </w:rPr>
+        <w:t>Matlab</w:t>
+      </w:r>
+      <w:proofErr w:type="spellEnd"/>
+      <w:r>
+        <w:rPr>
+          <w:b/>
+        </w:rPr>
+        <w:t xml:space="preserve"> Response</w:t>
       </w:r>
       <w:r>
         <w:rPr>
@@ -500,7 +672,7 @@
           <v:shape id="_x0000_i1030" type="#_x0000_t75" style="width:126pt;height:25.5pt" o:ole="">
             <v:imagedata r:id="rId16" o:title=""/>
           </v:shape>
-          <o:OLEObject Type="Embed" ProgID="Equation.DSMT4" ShapeID="_x0000_i1030" DrawAspect="Content" ObjectID="_1566231787" r:id="rId17"/>
+          <o:OLEObject Type="Embed" ProgID="Equation.DSMT4" ShapeID="_x0000_i1030" DrawAspect="Content" ObjectID="_1566234704" r:id="rId17"/>
         </w:object>
       </w:r>
       <w:r>
@@ -519,7 +691,21 @@
           <w:b/>
         </w:rPr>
         <w:lastRenderedPageBreak/>
-        <w:t>(Matlab input</w:t>
+        <w:t>(</w:t>
+      </w:r>
+      <w:proofErr w:type="spellStart"/>
+      <w:r>
+        <w:rPr>
+          <w:b/>
+        </w:rPr>
+        <w:t>Matlab</w:t>
+      </w:r>
+      <w:proofErr w:type="spellEnd"/>
+      <w:r>
+        <w:rPr>
+          <w:b/>
+        </w:rPr>
+        <w:t xml:space="preserve"> input</w:t>
       </w:r>
       <w:r>
         <w:rPr>
@@ -555,24 +741,51 @@
         <w:spacing w:line="240" w:lineRule="auto"/>
       </w:pPr>
       <w:r>
-        <w:t xml:space="preserve">&gt;&gt; z = </w:t>
-      </w:r>
-      <w:r>
-        <w:t>[x^2,x*(y^2),exp(sqrt(x))]</w:t>
-      </w:r>
-    </w:p>
-    <w:p>
-      <w:pPr>
-        <w:spacing w:line="240" w:lineRule="auto"/>
-        <w:rPr>
-          <w:b/>
-        </w:rPr>
-      </w:pPr>
-      <w:r>
-        <w:rPr>
-          <w:b/>
-        </w:rPr>
-        <w:t xml:space="preserve"> (Matlab Response)</w:t>
+        <w:t>&gt;&gt; z = [x^</w:t>
+      </w:r>
+      <w:proofErr w:type="gramStart"/>
+      <w:r>
+        <w:t>2,x</w:t>
+      </w:r>
+      <w:proofErr w:type="gramEnd"/>
+      <w:r>
+        <w:t>*(y^2),</w:t>
+      </w:r>
+      <w:proofErr w:type="spellStart"/>
+      <w:r>
+        <w:t>exp</w:t>
+      </w:r>
+      <w:proofErr w:type="spellEnd"/>
+      <w:r>
+        <w:t>(sqrt(x))]</w:t>
+      </w:r>
+    </w:p>
+    <w:p>
+      <w:pPr>
+        <w:spacing w:line="240" w:lineRule="auto"/>
+        <w:rPr>
+          <w:b/>
+        </w:rPr>
+      </w:pPr>
+      <w:r>
+        <w:rPr>
+          <w:b/>
+        </w:rPr>
+        <w:t xml:space="preserve"> (</w:t>
+      </w:r>
+      <w:proofErr w:type="spellStart"/>
+      <w:r>
+        <w:rPr>
+          <w:b/>
+        </w:rPr>
+        <w:t>Matlab</w:t>
+      </w:r>
+      <w:proofErr w:type="spellEnd"/>
+      <w:r>
+        <w:rPr>
+          <w:b/>
+        </w:rPr>
+        <w:t xml:space="preserve"> Response)</w:t>
       </w:r>
     </w:p>
     <w:p>
@@ -628,7 +841,21 @@
         <w:rPr>
           <w:b/>
         </w:rPr>
-        <w:t>(Matlab input</w:t>
+        <w:t>(</w:t>
+      </w:r>
+      <w:proofErr w:type="spellStart"/>
+      <w:r>
+        <w:rPr>
+          <w:b/>
+        </w:rPr>
+        <w:t>Matlab</w:t>
+      </w:r>
+      <w:proofErr w:type="spellEnd"/>
+      <w:r>
+        <w:rPr>
+          <w:b/>
+        </w:rPr>
+        <w:t xml:space="preserve"> input</w:t>
       </w:r>
       <w:r>
         <w:rPr>
@@ -658,21 +885,31 @@
         <w:spacing w:line="240" w:lineRule="auto"/>
       </w:pPr>
       <w:r>
-        <w:t>&gt;&gt; z = [x^2,x*(y^2),exp(sqrt(x))]</w:t>
-      </w:r>
-      <w:r>
-        <w:t>;</w:t>
-      </w:r>
-    </w:p>
-    <w:p>
-      <w:pPr>
-        <w:spacing w:line="240" w:lineRule="auto"/>
-      </w:pPr>
-      <w:r>
-        <w:t>&gt;&gt;</w:t>
-      </w:r>
-      <w:r>
-        <w:t xml:space="preserve"> </w:t>
+        <w:t>&gt;&gt; z = [x^</w:t>
+      </w:r>
+      <w:proofErr w:type="gramStart"/>
+      <w:r>
+        <w:t>2,x</w:t>
+      </w:r>
+      <w:proofErr w:type="gramEnd"/>
+      <w:r>
+        <w:t>*(y^2),</w:t>
+      </w:r>
+      <w:proofErr w:type="spellStart"/>
+      <w:r>
+        <w:t>exp</w:t>
+      </w:r>
+      <w:proofErr w:type="spellEnd"/>
+      <w:r>
+        <w:t>(sqrt(x))];</w:t>
+      </w:r>
+    </w:p>
+    <w:p>
+      <w:pPr>
+        <w:spacing w:line="240" w:lineRule="auto"/>
+      </w:pPr>
+      <w:r>
+        <w:t xml:space="preserve">&gt;&gt; </w:t>
       </w:r>
       <w:r>
         <w:t>abs(z)</w:t>
@@ -683,27 +920,43 @@
         <w:spacing w:line="240" w:lineRule="auto"/>
       </w:pPr>
       <w:r>
-        <w:t>&gt;&gt;</w:t>
-      </w:r>
-      <w:r>
-        <w:t xml:space="preserve"> </w:t>
-      </w:r>
-      <w:r>
-        <w:t>radtodeg(angle(z))</w:t>
-      </w:r>
-    </w:p>
-    <w:p>
-      <w:pPr>
-        <w:spacing w:line="240" w:lineRule="auto"/>
-        <w:rPr>
-          <w:b/>
-        </w:rPr>
-      </w:pPr>
-      <w:r>
-        <w:rPr>
-          <w:b/>
-        </w:rPr>
-        <w:t xml:space="preserve"> (Matlab Response)</w:t>
+        <w:t xml:space="preserve">&gt;&gt; </w:t>
+      </w:r>
+      <w:proofErr w:type="spellStart"/>
+      <w:r>
+        <w:t>radtodeg</w:t>
+      </w:r>
+      <w:proofErr w:type="spellEnd"/>
+      <w:r>
+        <w:t>(angle(z))</w:t>
+      </w:r>
+    </w:p>
+    <w:p>
+      <w:pPr>
+        <w:spacing w:line="240" w:lineRule="auto"/>
+        <w:rPr>
+          <w:b/>
+        </w:rPr>
+      </w:pPr>
+      <w:r>
+        <w:rPr>
+          <w:b/>
+        </w:rPr>
+        <w:t xml:space="preserve"> (</w:t>
+      </w:r>
+      <w:proofErr w:type="spellStart"/>
+      <w:r>
+        <w:rPr>
+          <w:b/>
+        </w:rPr>
+        <w:t>Matlab</w:t>
+      </w:r>
+      <w:proofErr w:type="spellEnd"/>
+      <w:r>
+        <w:rPr>
+          <w:b/>
+        </w:rPr>
+        <w:t xml:space="preserve"> Response)</w:t>
       </w:r>
     </w:p>
     <w:p>
@@ -724,8 +977,13 @@
       <w:r>
         <w:t xml:space="preserve">Angles: </w:t>
       </w:r>
-      <w:r>
-        <w:t>0  180.0000   81.0285</w:t>
+      <w:proofErr w:type="gramStart"/>
+      <w:r>
+        <w:t>0  180.0000</w:t>
+      </w:r>
+      <w:proofErr w:type="gramEnd"/>
+      <w:r>
+        <w:t xml:space="preserve">   81.0285</w:t>
       </w:r>
     </w:p>
     <w:p>
@@ -766,7 +1024,7 @@
           <v:shape id="_x0000_i1031" type="#_x0000_t75" style="width:21pt;height:18.75pt" o:ole="">
             <v:imagedata r:id="rId18" o:title=""/>
           </v:shape>
-          <o:OLEObject Type="Embed" ProgID="Equation.DSMT4" ShapeID="_x0000_i1031" DrawAspect="Content" ObjectID="_1566231788" r:id="rId19"/>
+          <o:OLEObject Type="Embed" ProgID="Equation.DSMT4" ShapeID="_x0000_i1031" DrawAspect="Content" ObjectID="_1566234705" r:id="rId19"/>
         </w:object>
       </w:r>
       <w:r>
@@ -780,7 +1038,7 @@
           <v:shape id="_x0000_i1032" type="#_x0000_t75" style="width:80.25pt;height:35.25pt" o:ole="">
             <v:imagedata r:id="rId20" o:title=""/>
           </v:shape>
-          <o:OLEObject Type="Embed" ProgID="Equation.DSMT4" ShapeID="_x0000_i1032" DrawAspect="Content" ObjectID="_1566231789" r:id="rId21"/>
+          <o:OLEObject Type="Embed" ProgID="Equation.DSMT4" ShapeID="_x0000_i1032" DrawAspect="Content" ObjectID="_1566234706" r:id="rId21"/>
         </w:object>
       </w:r>
       <w:r>
@@ -799,18 +1057,40 @@
         <w:t>from a deck of 52 cards.</w:t>
       </w:r>
       <w:r>
-        <w:t xml:space="preserve"> (use the built in function factorial)</w:t>
-      </w:r>
-    </w:p>
-    <w:p>
-      <w:pPr>
-        <w:spacing w:line="240" w:lineRule="auto"/>
-      </w:pPr>
-      <w:r>
-        <w:rPr>
-          <w:b/>
-        </w:rPr>
-        <w:t>(Matlab input</w:t>
+        <w:t xml:space="preserve"> (use the </w:t>
+      </w:r>
+      <w:proofErr w:type="gramStart"/>
+      <w:r>
+        <w:t>built in</w:t>
+      </w:r>
+      <w:proofErr w:type="gramEnd"/>
+      <w:r>
+        <w:t xml:space="preserve"> function factorial)</w:t>
+      </w:r>
+    </w:p>
+    <w:p>
+      <w:pPr>
+        <w:spacing w:line="240" w:lineRule="auto"/>
+      </w:pPr>
+      <w:r>
+        <w:rPr>
+          <w:b/>
+        </w:rPr>
+        <w:t>(</w:t>
+      </w:r>
+      <w:proofErr w:type="spellStart"/>
+      <w:r>
+        <w:rPr>
+          <w:b/>
+        </w:rPr>
+        <w:t>Matlab</w:t>
+      </w:r>
+      <w:proofErr w:type="spellEnd"/>
+      <w:r>
+        <w:rPr>
+          <w:b/>
+        </w:rPr>
+        <w:t xml:space="preserve"> input</w:t>
       </w:r>
       <w:r>
         <w:rPr>
@@ -827,7 +1107,15 @@
         </w:rPr>
       </w:pPr>
       <w:r>
-        <w:t>factorial(52)/(factorial(4)*factorial(52-4))</w:t>
+        <w:t>factorial(52)/(factorial(</w:t>
+      </w:r>
+      <w:proofErr w:type="gramStart"/>
+      <w:r>
+        <w:t>4)*</w:t>
+      </w:r>
+      <w:proofErr w:type="gramEnd"/>
+      <w:r>
+        <w:t>factorial(52-4))</w:t>
       </w:r>
       <w:r>
         <w:br/>
@@ -844,7 +1132,21 @@
         <w:rPr>
           <w:b/>
         </w:rPr>
-        <w:t xml:space="preserve"> (Matlab Response)</w:t>
+        <w:t xml:space="preserve"> (</w:t>
+      </w:r>
+      <w:proofErr w:type="spellStart"/>
+      <w:r>
+        <w:rPr>
+          <w:b/>
+        </w:rPr>
+        <w:t>Matlab</w:t>
+      </w:r>
+      <w:proofErr w:type="spellEnd"/>
+      <w:r>
+        <w:rPr>
+          <w:b/>
+        </w:rPr>
+        <w:t xml:space="preserve"> Response)</w:t>
       </w:r>
     </w:p>
     <w:p>
@@ -926,24 +1228,67 @@
         <w:t>w</w:t>
       </w:r>
       <w:r>
-        <w:t xml:space="preserve">ith diagonal values of x, xy, sin(x) and </w:t>
-      </w:r>
-      <w:r>
-        <w:t xml:space="preserve"> x/y.  Use the function diag() for this purpose.</w:t>
-      </w:r>
-    </w:p>
-    <w:p>
-      <w:pPr>
-        <w:spacing w:line="240" w:lineRule="auto"/>
-        <w:rPr>
-          <w:b/>
-        </w:rPr>
-      </w:pPr>
-      <w:r>
-        <w:rPr>
-          <w:b/>
-        </w:rPr>
-        <w:t>(Matlab input)</w:t>
+        <w:t xml:space="preserve">ith diagonal values of x, </w:t>
+      </w:r>
+      <w:proofErr w:type="spellStart"/>
+      <w:r>
+        <w:t>xy</w:t>
+      </w:r>
+      <w:proofErr w:type="spellEnd"/>
+      <w:r>
+        <w:t xml:space="preserve">, sin(x) </w:t>
+      </w:r>
+      <w:proofErr w:type="gramStart"/>
+      <w:r>
+        <w:t xml:space="preserve">and </w:t>
+      </w:r>
+      <w:r>
+        <w:t xml:space="preserve"> x</w:t>
+      </w:r>
+      <w:proofErr w:type="gramEnd"/>
+      <w:r>
+        <w:t xml:space="preserve">/y.  Use the function </w:t>
+      </w:r>
+      <w:proofErr w:type="spellStart"/>
+      <w:proofErr w:type="gramStart"/>
+      <w:r>
+        <w:t>diag</w:t>
+      </w:r>
+      <w:proofErr w:type="spellEnd"/>
+      <w:r>
+        <w:t>(</w:t>
+      </w:r>
+      <w:proofErr w:type="gramEnd"/>
+      <w:r>
+        <w:t>) for this purpose.</w:t>
+      </w:r>
+    </w:p>
+    <w:p>
+      <w:pPr>
+        <w:spacing w:line="240" w:lineRule="auto"/>
+        <w:rPr>
+          <w:b/>
+        </w:rPr>
+      </w:pPr>
+      <w:r>
+        <w:rPr>
+          <w:b/>
+        </w:rPr>
+        <w:t>(</w:t>
+      </w:r>
+      <w:proofErr w:type="spellStart"/>
+      <w:r>
+        <w:rPr>
+          <w:b/>
+        </w:rPr>
+        <w:t>Matlab</w:t>
+      </w:r>
+      <w:proofErr w:type="spellEnd"/>
+      <w:r>
+        <w:rPr>
+          <w:b/>
+        </w:rPr>
+        <w:t xml:space="preserve"> input)</w:t>
       </w:r>
     </w:p>
     <w:p>
@@ -967,21 +1312,48 @@
         <w:spacing w:line="240" w:lineRule="auto"/>
       </w:pPr>
       <w:r>
-        <w:t>&gt;&gt; z = diag([x x*y sin(x) x/y])</w:t>
-      </w:r>
-    </w:p>
-    <w:p>
-      <w:pPr>
-        <w:spacing w:line="240" w:lineRule="auto"/>
-        <w:rPr>
-          <w:b/>
-        </w:rPr>
-      </w:pPr>
-      <w:r>
-        <w:rPr>
-          <w:b/>
-        </w:rPr>
-        <w:t xml:space="preserve"> (Matlab Response)</w:t>
+        <w:t xml:space="preserve">&gt;&gt; z = </w:t>
+      </w:r>
+      <w:proofErr w:type="spellStart"/>
+      <w:proofErr w:type="gramStart"/>
+      <w:r>
+        <w:t>diag</w:t>
+      </w:r>
+      <w:proofErr w:type="spellEnd"/>
+      <w:r>
+        <w:t>(</w:t>
+      </w:r>
+      <w:proofErr w:type="gramEnd"/>
+      <w:r>
+        <w:t>[x x*y sin(x) x/y])</w:t>
+      </w:r>
+    </w:p>
+    <w:p>
+      <w:pPr>
+        <w:spacing w:line="240" w:lineRule="auto"/>
+        <w:rPr>
+          <w:b/>
+        </w:rPr>
+      </w:pPr>
+      <w:r>
+        <w:rPr>
+          <w:b/>
+        </w:rPr>
+        <w:t xml:space="preserve"> (</w:t>
+      </w:r>
+      <w:proofErr w:type="spellStart"/>
+      <w:r>
+        <w:rPr>
+          <w:b/>
+        </w:rPr>
+        <w:t>Matlab</w:t>
+      </w:r>
+      <w:proofErr w:type="spellEnd"/>
+      <w:r>
+        <w:rPr>
+          <w:b/>
+        </w:rPr>
+        <w:t xml:space="preserve"> Response)</w:t>
       </w:r>
     </w:p>
     <w:p>
@@ -1052,22 +1424,46 @@
       <w:r>
         <w:t xml:space="preserve">using </w:t>
       </w:r>
-      <w:r>
-        <w:t xml:space="preserve">diag() </w:t>
-      </w:r>
-    </w:p>
-    <w:p>
-      <w:pPr>
-        <w:spacing w:line="240" w:lineRule="auto"/>
-        <w:rPr>
-          <w:b/>
-        </w:rPr>
-      </w:pPr>
-      <w:r>
-        <w:rPr>
-          <w:b/>
-        </w:rPr>
-        <w:t>(Matlab input</w:t>
+      <w:proofErr w:type="spellStart"/>
+      <w:proofErr w:type="gramStart"/>
+      <w:r>
+        <w:t>diag</w:t>
+      </w:r>
+      <w:proofErr w:type="spellEnd"/>
+      <w:r>
+        <w:t>(</w:t>
+      </w:r>
+      <w:proofErr w:type="gramEnd"/>
+      <w:r>
+        <w:t xml:space="preserve">) </w:t>
+      </w:r>
+    </w:p>
+    <w:p>
+      <w:pPr>
+        <w:spacing w:line="240" w:lineRule="auto"/>
+        <w:rPr>
+          <w:b/>
+        </w:rPr>
+      </w:pPr>
+      <w:r>
+        <w:rPr>
+          <w:b/>
+        </w:rPr>
+        <w:t>(</w:t>
+      </w:r>
+      <w:proofErr w:type="spellStart"/>
+      <w:r>
+        <w:rPr>
+          <w:b/>
+        </w:rPr>
+        <w:t>Matlab</w:t>
+      </w:r>
+      <w:proofErr w:type="spellEnd"/>
+      <w:r>
+        <w:rPr>
+          <w:b/>
+        </w:rPr>
+        <w:t xml:space="preserve"> input</w:t>
       </w:r>
       <w:r>
         <w:rPr>
@@ -1122,7 +1518,7 @@
           <v:shape id="_x0000_i1033" type="#_x0000_t75" style="width:116.25pt;height:15.75pt" o:ole="">
             <v:imagedata r:id="rId22" o:title=""/>
           </v:shape>
-          <o:OLEObject Type="Embed" ProgID="Equation.DSMT4" ShapeID="_x0000_i1033" DrawAspect="Content" ObjectID="_1566231790" r:id="rId23"/>
+          <o:OLEObject Type="Embed" ProgID="Equation.DSMT4" ShapeID="_x0000_i1033" DrawAspect="Content" ObjectID="_1566234707" r:id="rId23"/>
         </w:object>
       </w:r>
       <w:r>
@@ -1148,7 +1544,7 @@
           <v:shape id="_x0000_i1034" type="#_x0000_t75" style="width:68.25pt;height:18.75pt" o:ole="">
             <v:imagedata r:id="rId24" o:title=""/>
           </v:shape>
-          <o:OLEObject Type="Embed" ProgID="Equation.DSMT4" ShapeID="_x0000_i1034" DrawAspect="Content" ObjectID="_1566231791" r:id="rId25"/>
+          <o:OLEObject Type="Embed" ProgID="Equation.DSMT4" ShapeID="_x0000_i1034" DrawAspect="Content" ObjectID="_1566234708" r:id="rId25"/>
         </w:object>
       </w:r>
       <w:r>
@@ -1162,14 +1558,22 @@
           <v:shape id="_x0000_i1035" type="#_x0000_t75" style="width:42pt;height:36.75pt" o:ole="">
             <v:imagedata r:id="rId26" o:title=""/>
           </v:shape>
-          <o:OLEObject Type="Embed" ProgID="Equation.DSMT4" ShapeID="_x0000_i1035" DrawAspect="Content" ObjectID="_1566231792" r:id="rId27"/>
+          <o:OLEObject Type="Embed" ProgID="Equation.DSMT4" ShapeID="_x0000_i1035" DrawAspect="Content" ObjectID="_1566234709" r:id="rId27"/>
         </w:object>
       </w:r>
       <w:r>
         <w:t>.</w:t>
       </w:r>
       <w:r>
-        <w:t xml:space="preserve">  State the Matlab expression for determining </w:t>
+        <w:t xml:space="preserve">  State the </w:t>
+      </w:r>
+      <w:proofErr w:type="spellStart"/>
+      <w:r>
+        <w:t>Matlab</w:t>
+      </w:r>
+      <w:proofErr w:type="spellEnd"/>
+      <w:r>
+        <w:t xml:space="preserve"> expression for determining </w:t>
       </w:r>
       <w:r>
         <w:t>expression f</w:t>
@@ -1185,7 +1589,7 @@
           <v:shape id="_x0000_i1036" type="#_x0000_t75" style="width:97.5pt;height:15.75pt" o:ole="">
             <v:imagedata r:id="rId28" o:title=""/>
           </v:shape>
-          <o:OLEObject Type="Embed" ProgID="Equation.DSMT4" ShapeID="_x0000_i1036" DrawAspect="Content" ObjectID="_1566231793" r:id="rId29"/>
+          <o:OLEObject Type="Embed" ProgID="Equation.DSMT4" ShapeID="_x0000_i1036" DrawAspect="Content" ObjectID="_1566234710" r:id="rId29"/>
         </w:object>
       </w:r>
     </w:p>
@@ -1200,7 +1604,21 @@
         <w:rPr>
           <w:b/>
         </w:rPr>
-        <w:t>(Matlab input</w:t>
+        <w:t>(</w:t>
+      </w:r>
+      <w:proofErr w:type="spellStart"/>
+      <w:r>
+        <w:rPr>
+          <w:b/>
+        </w:rPr>
+        <w:t>Matlab</w:t>
+      </w:r>
+      <w:proofErr w:type="spellEnd"/>
+      <w:r>
+        <w:rPr>
+          <w:b/>
+        </w:rPr>
+        <w:t xml:space="preserve"> input</w:t>
       </w:r>
       <w:r>
         <w:rPr>
@@ -1222,15 +1640,33 @@
         <w:spacing w:line="240" w:lineRule="auto"/>
       </w:pPr>
       <w:r>
-        <w:t>&gt;&gt; y = 3.*(x.^2) +2;</w:t>
-      </w:r>
-    </w:p>
-    <w:p>
-      <w:pPr>
-        <w:spacing w:line="240" w:lineRule="auto"/>
-      </w:pPr>
-      <w:r>
-        <w:t>&gt;&gt; Q = [x;y];</w:t>
+        <w:t xml:space="preserve">&gt;&gt; y = </w:t>
+      </w:r>
+      <w:proofErr w:type="gramStart"/>
+      <w:r>
+        <w:t>3.*</w:t>
+      </w:r>
+      <w:proofErr w:type="gramEnd"/>
+      <w:r>
+        <w:t>(x.^2) +2;</w:t>
+      </w:r>
+    </w:p>
+    <w:p>
+      <w:pPr>
+        <w:spacing w:line="240" w:lineRule="auto"/>
+      </w:pPr>
+      <w:r>
+        <w:t>&gt;&gt; Q = [</w:t>
+      </w:r>
+      <w:proofErr w:type="spellStart"/>
+      <w:proofErr w:type="gramStart"/>
+      <w:r>
+        <w:t>x;y</w:t>
+      </w:r>
+      <w:proofErr w:type="spellEnd"/>
+      <w:proofErr w:type="gramEnd"/>
+      <w:r>
+        <w:t>];</w:t>
       </w:r>
     </w:p>
     <w:p>
@@ -1252,7 +1688,21 @@
         <w:rPr>
           <w:b/>
         </w:rPr>
-        <w:t>(Matlab Response)</w:t>
+        <w:t>(</w:t>
+      </w:r>
+      <w:proofErr w:type="spellStart"/>
+      <w:r>
+        <w:rPr>
+          <w:b/>
+        </w:rPr>
+        <w:t>Matlab</w:t>
+      </w:r>
+      <w:proofErr w:type="spellEnd"/>
+      <w:r>
+        <w:rPr>
+          <w:b/>
+        </w:rPr>
+        <w:t xml:space="preserve"> Response)</w:t>
       </w:r>
     </w:p>
     <w:p>
@@ -1318,7 +1768,7 @@
           <v:shape id="_x0000_i1037" type="#_x0000_t75" style="width:9.75pt;height:11.25pt" o:ole="">
             <v:imagedata r:id="rId30" o:title=""/>
           </v:shape>
-          <o:OLEObject Type="Embed" ProgID="Equation.DSMT4" ShapeID="_x0000_i1037" DrawAspect="Content" ObjectID="_1566231794" r:id="rId31"/>
+          <o:OLEObject Type="Embed" ProgID="Equation.DSMT4" ShapeID="_x0000_i1037" DrawAspect="Content" ObjectID="_1566234711" r:id="rId31"/>
         </w:object>
       </w:r>
       <w:r>
@@ -1332,7 +1782,7 @@
           <v:shape id="_x0000_i1038" type="#_x0000_t75" style="width:105.75pt;height:15.75pt" o:ole="">
             <v:imagedata r:id="rId32" o:title=""/>
           </v:shape>
-          <o:OLEObject Type="Embed" ProgID="Equation.DSMT4" ShapeID="_x0000_i1038" DrawAspect="Content" ObjectID="_1566231795" r:id="rId33"/>
+          <o:OLEObject Type="Embed" ProgID="Equation.DSMT4" ShapeID="_x0000_i1038" DrawAspect="Content" ObjectID="_1566234712" r:id="rId33"/>
         </w:object>
       </w:r>
       <w:r>
@@ -1346,11 +1796,15 @@
           <v:shape id="_x0000_i1039" type="#_x0000_t75" style="width:11.25pt;height:12.75pt" o:ole="">
             <v:imagedata r:id="rId34" o:title=""/>
           </v:shape>
-          <o:OLEObject Type="Embed" ProgID="Equation.DSMT4" ShapeID="_x0000_i1039" DrawAspect="Content" ObjectID="_1566231796" r:id="rId35"/>
+          <o:OLEObject Type="Embed" ProgID="Equation.DSMT4" ShapeID="_x0000_i1039" DrawAspect="Content" ObjectID="_1566234713" r:id="rId35"/>
         </w:object>
       </w:r>
       <w:r>
-        <w:t xml:space="preserve"> with the i</w:t>
+        <w:t xml:space="preserve"> with the </w:t>
+      </w:r>
+      <w:proofErr w:type="spellStart"/>
+      <w:r>
+        <w:t>i</w:t>
       </w:r>
       <w:r>
         <w:rPr>
@@ -1358,6 +1812,7 @@
         </w:rPr>
         <w:t>th</w:t>
       </w:r>
+      <w:proofErr w:type="spellEnd"/>
       <w:r>
         <w:t xml:space="preserve"> component given as </w:t>
       </w:r>
@@ -1369,7 +1824,7 @@
           <v:shape id="_x0000_i1040" type="#_x0000_t75" style="width:87pt;height:18.75pt" o:ole="">
             <v:imagedata r:id="rId36" o:title=""/>
           </v:shape>
-          <o:OLEObject Type="Embed" ProgID="Equation.DSMT4" ShapeID="_x0000_i1040" DrawAspect="Content" ObjectID="_1566231797" r:id="rId37"/>
+          <o:OLEObject Type="Embed" ProgID="Equation.DSMT4" ShapeID="_x0000_i1040" DrawAspect="Content" ObjectID="_1566234714" r:id="rId37"/>
         </w:object>
       </w:r>
       <w:r>
@@ -1386,7 +1841,7 @@
           <v:shape id="_x0000_i1041" type="#_x0000_t75" style="width:11.25pt;height:12.75pt" o:ole="">
             <v:imagedata r:id="rId38" o:title=""/>
           </v:shape>
-          <o:OLEObject Type="Embed" ProgID="Equation.DSMT4" ShapeID="_x0000_i1041" DrawAspect="Content" ObjectID="_1566231798" r:id="rId39"/>
+          <o:OLEObject Type="Embed" ProgID="Equation.DSMT4" ShapeID="_x0000_i1041" DrawAspect="Content" ObjectID="_1566234715" r:id="rId39"/>
         </w:object>
       </w:r>
       <w:r>
@@ -1413,7 +1868,21 @@
         <w:rPr>
           <w:b/>
         </w:rPr>
-        <w:t>(Matlab input</w:t>
+        <w:t>(</w:t>
+      </w:r>
+      <w:proofErr w:type="spellStart"/>
+      <w:r>
+        <w:rPr>
+          <w:b/>
+        </w:rPr>
+        <w:t>Matlab</w:t>
+      </w:r>
+      <w:proofErr w:type="spellEnd"/>
+      <w:r>
+        <w:rPr>
+          <w:b/>
+        </w:rPr>
+        <w:t xml:space="preserve"> input</w:t>
       </w:r>
       <w:r>
         <w:rPr>
@@ -1452,24 +1921,35 @@
         <w:spacing w:line="240" w:lineRule="auto"/>
       </w:pPr>
       <w:r>
-        <w:t>&gt;&gt;</w:t>
-      </w:r>
-      <w:r>
-        <w:t xml:space="preserve"> y = y’</w:t>
-      </w:r>
-    </w:p>
-    <w:p>
-      <w:pPr>
-        <w:spacing w:line="240" w:lineRule="auto"/>
-        <w:rPr>
-          <w:b/>
-        </w:rPr>
-      </w:pPr>
-      <w:r>
-        <w:rPr>
-          <w:b/>
-        </w:rPr>
-        <w:t>(Matlab Response)</w:t>
+        <w:t>&gt;&gt; y = y’</w:t>
+      </w:r>
+    </w:p>
+    <w:p>
+      <w:pPr>
+        <w:spacing w:line="240" w:lineRule="auto"/>
+        <w:rPr>
+          <w:b/>
+        </w:rPr>
+      </w:pPr>
+      <w:r>
+        <w:rPr>
+          <w:b/>
+        </w:rPr>
+        <w:t>(</w:t>
+      </w:r>
+      <w:proofErr w:type="spellStart"/>
+      <w:r>
+        <w:rPr>
+          <w:b/>
+        </w:rPr>
+        <w:t>Matlab</w:t>
+      </w:r>
+      <w:proofErr w:type="spellEnd"/>
+      <w:r>
+        <w:rPr>
+          <w:b/>
+        </w:rPr>
+        <w:t xml:space="preserve"> Response)</w:t>
       </w:r>
     </w:p>
     <w:p>
@@ -1551,8 +2031,6 @@
           <w:szCs w:val="20"/>
         </w:rPr>
       </w:pPr>
-      <w:bookmarkStart w:id="0" w:name="_GoBack"/>
-      <w:bookmarkEnd w:id="0"/>
       <w:r>
         <w:t>………………………………………………………………………………………………………………</w:t>
       </w:r>
@@ -1595,7 +2073,7 @@
           <v:shape id="_x0000_i1042" type="#_x0000_t75" style="width:84.75pt;height:51.75pt" o:ole="">
             <v:imagedata r:id="rId40" o:title=""/>
           </v:shape>
-          <o:OLEObject Type="Embed" ProgID="Equation.DSMT4" ShapeID="_x0000_i1042" DrawAspect="Content" ObjectID="_1566231799" r:id="rId41"/>
+          <o:OLEObject Type="Embed" ProgID="Equation.DSMT4" ShapeID="_x0000_i1042" DrawAspect="Content" ObjectID="_1566234716" r:id="rId41"/>
         </w:object>
       </w:r>
     </w:p>
@@ -1607,7 +2085,15 @@
         </w:rPr>
       </w:pPr>
       <w:r>
-        <w:t xml:space="preserve">Use dot() </w:t>
+        <w:t xml:space="preserve">Use </w:t>
+      </w:r>
+      <w:proofErr w:type="gramStart"/>
+      <w:r>
+        <w:t>dot(</w:t>
+      </w:r>
+      <w:proofErr w:type="gramEnd"/>
+      <w:r>
+        <w:t xml:space="preserve">) </w:t>
       </w:r>
       <w:r>
         <w:t xml:space="preserve">and cross() </w:t>
@@ -1629,7 +2115,7 @@
           <v:shape id="_x0000_i1043" type="#_x0000_t75" style="width:108.75pt;height:21.75pt" o:ole="">
             <v:imagedata r:id="rId42" o:title=""/>
           </v:shape>
-          <o:OLEObject Type="Embed" ProgID="Equation.DSMT4" ShapeID="_x0000_i1043" DrawAspect="Content" ObjectID="_1566231800" r:id="rId43"/>
+          <o:OLEObject Type="Embed" ProgID="Equation.DSMT4" ShapeID="_x0000_i1043" DrawAspect="Content" ObjectID="_1566234717" r:id="rId43"/>
         </w:object>
       </w:r>
     </w:p>
@@ -1644,19 +2130,16 @@
         <w:rPr>
           <w:b/>
         </w:rPr>
-        <w:t>(ans)</w:t>
-      </w:r>
-    </w:p>
-    <w:p>
-      <w:pPr>
-        <w:spacing w:line="240" w:lineRule="auto"/>
-      </w:pPr>
-      <w:r>
-        <w:rPr>
-          <w:b/>
-        </w:rPr>
-        <w:t>(Matlab input</w:t>
-      </w:r>
+        <w:t>(</w:t>
+      </w:r>
+      <w:proofErr w:type="spellStart"/>
+      <w:r>
+        <w:rPr>
+          <w:b/>
+        </w:rPr>
+        <w:t>ans</w:t>
+      </w:r>
+      <w:proofErr w:type="spellEnd"/>
       <w:r>
         <w:rPr>
           <w:b/>
@@ -1669,6 +2152,37 @@
         <w:spacing w:line="240" w:lineRule="auto"/>
       </w:pPr>
       <w:r>
+        <w:rPr>
+          <w:b/>
+        </w:rPr>
+        <w:t>(</w:t>
+      </w:r>
+      <w:proofErr w:type="spellStart"/>
+      <w:r>
+        <w:rPr>
+          <w:b/>
+        </w:rPr>
+        <w:t>Matlab</w:t>
+      </w:r>
+      <w:proofErr w:type="spellEnd"/>
+      <w:r>
+        <w:rPr>
+          <w:b/>
+        </w:rPr>
+        <w:t xml:space="preserve"> input</w:t>
+      </w:r>
+      <w:r>
+        <w:rPr>
+          <w:b/>
+        </w:rPr>
+        <w:t>)</w:t>
+      </w:r>
+    </w:p>
+    <w:p>
+      <w:pPr>
+        <w:spacing w:line="240" w:lineRule="auto"/>
+      </w:pPr>
+      <w:r>
         <w:t>&gt;&gt; u = [-3 8 -2];</w:t>
       </w:r>
     </w:p>
@@ -1694,21 +2208,53 @@
       </w:pPr>
       <w:r>
         <w:lastRenderedPageBreak/>
-        <w:t>&gt;&gt; q = power(dot(u,v),2)*cross(cross(u,v),w)</w:t>
-      </w:r>
-    </w:p>
-    <w:p>
-      <w:pPr>
-        <w:spacing w:line="240" w:lineRule="auto"/>
-        <w:rPr>
-          <w:b/>
-        </w:rPr>
-      </w:pPr>
-      <w:r>
-        <w:rPr>
-          <w:b/>
-        </w:rPr>
-        <w:t>(Matlab Response)</w:t>
+        <w:t>&gt;&gt; q = power(dot(</w:t>
+      </w:r>
+      <w:proofErr w:type="spellStart"/>
+      <w:proofErr w:type="gramStart"/>
+      <w:r>
+        <w:t>u,v</w:t>
+      </w:r>
+      <w:proofErr w:type="spellEnd"/>
+      <w:proofErr w:type="gramEnd"/>
+      <w:r>
+        <w:t>),2)*cross(cross(</w:t>
+      </w:r>
+      <w:proofErr w:type="spellStart"/>
+      <w:r>
+        <w:t>u,v</w:t>
+      </w:r>
+      <w:proofErr w:type="spellEnd"/>
+      <w:r>
+        <w:t>),w)</w:t>
+      </w:r>
+    </w:p>
+    <w:p>
+      <w:pPr>
+        <w:spacing w:line="240" w:lineRule="auto"/>
+        <w:rPr>
+          <w:b/>
+        </w:rPr>
+      </w:pPr>
+      <w:r>
+        <w:rPr>
+          <w:b/>
+        </w:rPr>
+        <w:t>(</w:t>
+      </w:r>
+      <w:proofErr w:type="spellStart"/>
+      <w:r>
+        <w:rPr>
+          <w:b/>
+        </w:rPr>
+        <w:t>Matlab</w:t>
+      </w:r>
+      <w:proofErr w:type="spellEnd"/>
+      <w:r>
+        <w:rPr>
+          <w:b/>
+        </w:rPr>
+        <w:t xml:space="preserve"> Response)</w:t>
       </w:r>
     </w:p>
     <w:p>
@@ -1786,10 +2332,18 @@
         <w:t xml:space="preserve">. </w:t>
       </w:r>
       <w:r>
-        <w:t xml:space="preserve"> Use M</w:t>
-      </w:r>
-      <w:r>
-        <w:t xml:space="preserve">atlab to </w:t>
+        <w:t xml:space="preserve"> Use </w:t>
+      </w:r>
+      <w:proofErr w:type="spellStart"/>
+      <w:r>
+        <w:t>M</w:t>
+      </w:r>
+      <w:r>
+        <w:t>atlab</w:t>
+      </w:r>
+      <w:proofErr w:type="spellEnd"/>
+      <w:r>
+        <w:t xml:space="preserve"> to </w:t>
       </w:r>
       <w:r>
         <w:t xml:space="preserve">numerically </w:t>
@@ -1810,7 +2364,7 @@
           <v:shape id="_x0000_i1044" type="#_x0000_t75" style="width:46.5pt;height:33.75pt" o:ole="">
             <v:imagedata r:id="rId44" o:title=""/>
           </v:shape>
-          <o:OLEObject Type="Embed" ProgID="Equation.DSMT4" ShapeID="_x0000_i1044" DrawAspect="Content" ObjectID="_1566231801" r:id="rId45"/>
+          <o:OLEObject Type="Embed" ProgID="Equation.DSMT4" ShapeID="_x0000_i1044" DrawAspect="Content" ObjectID="_1566234718" r:id="rId45"/>
         </w:object>
       </w:r>
     </w:p>
@@ -1837,7 +2391,7 @@
           <v:shape id="_x0000_i1045" type="#_x0000_t75" style="width:171pt;height:33.75pt" o:ole="">
             <v:imagedata r:id="rId46" o:title=""/>
           </v:shape>
-          <o:OLEObject Type="Embed" ProgID="Equation.DSMT4" ShapeID="_x0000_i1045" DrawAspect="Content" ObjectID="_1566231802" r:id="rId47"/>
+          <o:OLEObject Type="Embed" ProgID="Equation.DSMT4" ShapeID="_x0000_i1045" DrawAspect="Content" ObjectID="_1566234719" r:id="rId47"/>
         </w:object>
       </w:r>
     </w:p>
@@ -1860,7 +2414,21 @@
         <w:rPr>
           <w:b/>
         </w:rPr>
-        <w:t>(Matlab input</w:t>
+        <w:t>(</w:t>
+      </w:r>
+      <w:proofErr w:type="spellStart"/>
+      <w:r>
+        <w:rPr>
+          <w:b/>
+        </w:rPr>
+        <w:t>Matlab</w:t>
+      </w:r>
+      <w:proofErr w:type="spellEnd"/>
+      <w:r>
+        <w:rPr>
+          <w:b/>
+        </w:rPr>
+        <w:t xml:space="preserve"> input</w:t>
       </w:r>
       <w:r>
         <w:rPr>
@@ -1871,16 +2439,274 @@
     </w:p>
     <w:p>
       <w:pPr>
-        <w:spacing w:line="240" w:lineRule="auto"/>
-        <w:rPr>
-          <w:b/>
-        </w:rPr>
-      </w:pPr>
-      <w:r>
-        <w:rPr>
-          <w:b/>
-        </w:rPr>
-        <w:t>(Matlab Response)</w:t>
+        <w:autoSpaceDE w:val="0"/>
+        <w:autoSpaceDN w:val="0"/>
+        <w:adjustRightInd w:val="0"/>
+        <w:spacing w:after="0" w:line="240" w:lineRule="auto"/>
+        <w:rPr>
+          <w:rFonts w:ascii="Courier New" w:hAnsi="Courier New" w:cs="Courier New"/>
+          <w:sz w:val="24"/>
+          <w:szCs w:val="24"/>
+        </w:rPr>
+      </w:pPr>
+      <w:proofErr w:type="spellStart"/>
+      <w:r>
+        <w:rPr>
+          <w:rFonts w:ascii="Courier New" w:hAnsi="Courier New" w:cs="Courier New"/>
+          <w:color w:val="000000"/>
+          <w:sz w:val="20"/>
+          <w:szCs w:val="20"/>
+        </w:rPr>
+        <w:t>syms</w:t>
+      </w:r>
+      <w:proofErr w:type="spellEnd"/>
+      <w:r>
+        <w:rPr>
+          <w:rFonts w:ascii="Courier New" w:hAnsi="Courier New" w:cs="Courier New"/>
+          <w:color w:val="000000"/>
+          <w:sz w:val="20"/>
+          <w:szCs w:val="20"/>
+        </w:rPr>
+        <w:t xml:space="preserve"> </w:t>
+      </w:r>
+      <w:r>
+        <w:rPr>
+          <w:rFonts w:ascii="Courier New" w:hAnsi="Courier New" w:cs="Courier New"/>
+          <w:color w:val="A020F0"/>
+          <w:sz w:val="20"/>
+          <w:szCs w:val="20"/>
+        </w:rPr>
+        <w:t>n</w:t>
+      </w:r>
+      <w:r>
+        <w:rPr>
+          <w:rFonts w:ascii="Courier New" w:hAnsi="Courier New" w:cs="Courier New"/>
+          <w:color w:val="000000"/>
+          <w:sz w:val="20"/>
+          <w:szCs w:val="20"/>
+        </w:rPr>
+        <w:t xml:space="preserve"> </w:t>
+      </w:r>
+    </w:p>
+    <w:p>
+      <w:pPr>
+        <w:autoSpaceDE w:val="0"/>
+        <w:autoSpaceDN w:val="0"/>
+        <w:adjustRightInd w:val="0"/>
+        <w:spacing w:after="0" w:line="240" w:lineRule="auto"/>
+        <w:rPr>
+          <w:rFonts w:ascii="Courier New" w:hAnsi="Courier New" w:cs="Courier New"/>
+          <w:sz w:val="24"/>
+          <w:szCs w:val="24"/>
+        </w:rPr>
+      </w:pPr>
+      <w:r>
+        <w:rPr>
+          <w:rFonts w:ascii="Courier New" w:hAnsi="Courier New" w:cs="Courier New"/>
+          <w:color w:val="000000"/>
+          <w:sz w:val="20"/>
+          <w:szCs w:val="20"/>
+        </w:rPr>
+        <w:t xml:space="preserve">X = </w:t>
+      </w:r>
+      <w:proofErr w:type="spellStart"/>
+      <w:r>
+        <w:rPr>
+          <w:rFonts w:ascii="Courier New" w:hAnsi="Courier New" w:cs="Courier New"/>
+          <w:color w:val="000000"/>
+          <w:sz w:val="20"/>
+          <w:szCs w:val="20"/>
+        </w:rPr>
+        <w:t>symsum</w:t>
+      </w:r>
+      <w:proofErr w:type="spellEnd"/>
+      <w:r>
+        <w:rPr>
+          <w:rFonts w:ascii="Courier New" w:hAnsi="Courier New" w:cs="Courier New"/>
+          <w:color w:val="000000"/>
+          <w:sz w:val="20"/>
+          <w:szCs w:val="20"/>
+        </w:rPr>
+        <w:t>(1/(2^n), n, 1, 10)</w:t>
+      </w:r>
+    </w:p>
+    <w:p>
+      <w:pPr>
+        <w:autoSpaceDE w:val="0"/>
+        <w:autoSpaceDN w:val="0"/>
+        <w:adjustRightInd w:val="0"/>
+        <w:spacing w:after="0" w:line="240" w:lineRule="auto"/>
+        <w:rPr>
+          <w:rFonts w:ascii="Courier New" w:hAnsi="Courier New" w:cs="Courier New"/>
+          <w:sz w:val="24"/>
+          <w:szCs w:val="24"/>
+        </w:rPr>
+      </w:pPr>
+      <w:r>
+        <w:rPr>
+          <w:rFonts w:ascii="Courier New" w:hAnsi="Courier New" w:cs="Courier New"/>
+          <w:color w:val="000000"/>
+          <w:sz w:val="20"/>
+          <w:szCs w:val="20"/>
+        </w:rPr>
+        <w:t xml:space="preserve">Y = </w:t>
+      </w:r>
+      <w:proofErr w:type="spellStart"/>
+      <w:r>
+        <w:rPr>
+          <w:rFonts w:ascii="Courier New" w:hAnsi="Courier New" w:cs="Courier New"/>
+          <w:color w:val="000000"/>
+          <w:sz w:val="20"/>
+          <w:szCs w:val="20"/>
+        </w:rPr>
+        <w:t>symsum</w:t>
+      </w:r>
+      <w:proofErr w:type="spellEnd"/>
+      <w:r>
+        <w:rPr>
+          <w:rFonts w:ascii="Courier New" w:hAnsi="Courier New" w:cs="Courier New"/>
+          <w:color w:val="000000"/>
+          <w:sz w:val="20"/>
+          <w:szCs w:val="20"/>
+        </w:rPr>
+        <w:t>(1/(2^n), n, 1, 20)</w:t>
+      </w:r>
+    </w:p>
+    <w:p>
+      <w:pPr>
+        <w:autoSpaceDE w:val="0"/>
+        <w:autoSpaceDN w:val="0"/>
+        <w:adjustRightInd w:val="0"/>
+        <w:spacing w:after="0" w:line="240" w:lineRule="auto"/>
+        <w:rPr>
+          <w:rFonts w:ascii="Courier New" w:hAnsi="Courier New" w:cs="Courier New"/>
+          <w:sz w:val="24"/>
+          <w:szCs w:val="24"/>
+        </w:rPr>
+      </w:pPr>
+      <w:r>
+        <w:rPr>
+          <w:rFonts w:ascii="Courier New" w:hAnsi="Courier New" w:cs="Courier New"/>
+          <w:color w:val="000000"/>
+          <w:sz w:val="20"/>
+          <w:szCs w:val="20"/>
+        </w:rPr>
+        <w:t xml:space="preserve">Z = </w:t>
+      </w:r>
+      <w:proofErr w:type="spellStart"/>
+      <w:r>
+        <w:rPr>
+          <w:rFonts w:ascii="Courier New" w:hAnsi="Courier New" w:cs="Courier New"/>
+          <w:color w:val="000000"/>
+          <w:sz w:val="20"/>
+          <w:szCs w:val="20"/>
+        </w:rPr>
+        <w:t>symsum</w:t>
+      </w:r>
+      <w:proofErr w:type="spellEnd"/>
+      <w:r>
+        <w:rPr>
+          <w:rFonts w:ascii="Courier New" w:hAnsi="Courier New" w:cs="Courier New"/>
+          <w:color w:val="000000"/>
+          <w:sz w:val="20"/>
+          <w:szCs w:val="20"/>
+        </w:rPr>
+        <w:t>(1/(2^n), n, 1, 50)</w:t>
+      </w:r>
+    </w:p>
+    <w:p>
+      <w:pPr>
+        <w:spacing w:line="240" w:lineRule="auto"/>
+        <w:rPr>
+          <w:b/>
+        </w:rPr>
+      </w:pPr>
+      <w:r>
+        <w:rPr>
+          <w:b/>
+        </w:rPr>
+        <w:t>(</w:t>
+      </w:r>
+      <w:proofErr w:type="spellStart"/>
+      <w:r>
+        <w:rPr>
+          <w:b/>
+        </w:rPr>
+        <w:t>Matlab</w:t>
+      </w:r>
+      <w:proofErr w:type="spellEnd"/>
+      <w:r>
+        <w:rPr>
+          <w:b/>
+        </w:rPr>
+        <w:t xml:space="preserve"> Response)</w:t>
+      </w:r>
+    </w:p>
+    <w:p>
+      <w:pPr>
+        <w:spacing w:line="240" w:lineRule="auto"/>
+      </w:pPr>
+      <w:r>
+        <w:t>X =</w:t>
+      </w:r>
+      <w:r>
+        <w:t xml:space="preserve"> </w:t>
+      </w:r>
+    </w:p>
+    <w:p>
+      <w:pPr>
+        <w:spacing w:line="240" w:lineRule="auto"/>
+      </w:pPr>
+      <w:r>
+        <w:t>1023/1024</w:t>
+      </w:r>
+    </w:p>
+    <w:p>
+      <w:pPr>
+        <w:spacing w:line="240" w:lineRule="auto"/>
+      </w:pPr>
+      <w:r>
+        <w:t>Y =</w:t>
+      </w:r>
+      <w:r>
+        <w:t xml:space="preserve"> </w:t>
+      </w:r>
+    </w:p>
+    <w:p>
+      <w:pPr>
+        <w:spacing w:line="240" w:lineRule="auto"/>
+      </w:pPr>
+      <w:r>
+        <w:t>1048575/1048576</w:t>
+      </w:r>
+      <w:bookmarkStart w:id="0" w:name="_GoBack"/>
+    </w:p>
+    <w:bookmarkEnd w:id="0"/>
+    <w:p>
+      <w:pPr>
+        <w:spacing w:line="240" w:lineRule="auto"/>
+      </w:pPr>
+      <w:r>
+        <w:t>Z =</w:t>
+      </w:r>
+    </w:p>
+    <w:p>
+      <w:pPr>
+        <w:spacing w:line="240" w:lineRule="auto"/>
+      </w:pPr>
+      <w:r>
+        <w:t>1125899906842623/1125899906842624</w:t>
+      </w:r>
+    </w:p>
+    <w:p>
+      <w:pPr>
+        <w:spacing w:line="240" w:lineRule="auto"/>
+      </w:pPr>
+      <w:r>
+        <w:t>These values get</w:t>
+      </w:r>
+      <w:r>
+        <w:t xml:space="preserve"> increasingly close to 1 as n increases</w:t>
       </w:r>
     </w:p>
     <w:p>
@@ -1934,7 +2760,7 @@
           <v:shape id="_x0000_i1046" type="#_x0000_t75" style="width:77.25pt;height:56.25pt" o:ole="">
             <v:imagedata r:id="rId48" o:title=""/>
           </v:shape>
-          <o:OLEObject Type="Embed" ProgID="Equation.DSMT4" ShapeID="_x0000_i1046" DrawAspect="Content" ObjectID="_1566231803" r:id="rId49"/>
+          <o:OLEObject Type="Embed" ProgID="Equation.DSMT4" ShapeID="_x0000_i1046" DrawAspect="Content" ObjectID="_1566234720" r:id="rId49"/>
         </w:object>
       </w:r>
       <w:r>
@@ -1948,7 +2774,7 @@
           <v:shape id="_x0000_i1047" type="#_x0000_t75" style="width:75pt;height:56.25pt" o:ole="">
             <v:imagedata r:id="rId50" o:title=""/>
           </v:shape>
-          <o:OLEObject Type="Embed" ProgID="Equation.DSMT4" ShapeID="_x0000_i1047" DrawAspect="Content" ObjectID="_1566231804" r:id="rId51"/>
+          <o:OLEObject Type="Embed" ProgID="Equation.DSMT4" ShapeID="_x0000_i1047" DrawAspect="Content" ObjectID="_1566234721" r:id="rId51"/>
         </w:object>
       </w:r>
     </w:p>
@@ -1967,7 +2793,7 @@
           <v:shape id="_x0000_i1048" type="#_x0000_t75" style="width:87.75pt;height:21.75pt" o:ole="">
             <v:imagedata r:id="rId52" o:title=""/>
           </v:shape>
-          <o:OLEObject Type="Embed" ProgID="Equation.DSMT4" ShapeID="_x0000_i1048" DrawAspect="Content" ObjectID="_1566231805" r:id="rId53"/>
+          <o:OLEObject Type="Embed" ProgID="Equation.DSMT4" ShapeID="_x0000_i1048" DrawAspect="Content" ObjectID="_1566234722" r:id="rId53"/>
         </w:object>
       </w:r>
     </w:p>
@@ -1979,7 +2805,21 @@
         <w:rPr>
           <w:b/>
         </w:rPr>
-        <w:t>(Matlab input</w:t>
+        <w:t>(</w:t>
+      </w:r>
+      <w:proofErr w:type="spellStart"/>
+      <w:r>
+        <w:rPr>
+          <w:b/>
+        </w:rPr>
+        <w:t>Matlab</w:t>
+      </w:r>
+      <w:proofErr w:type="spellEnd"/>
+      <w:r>
+        <w:rPr>
+          <w:b/>
+        </w:rPr>
+        <w:t xml:space="preserve"> input</w:t>
       </w:r>
       <w:r>
         <w:rPr>
@@ -2009,29 +2849,50 @@
         <w:spacing w:line="240" w:lineRule="auto"/>
       </w:pPr>
       <w:r>
-        <w:t>&gt;&gt; Q = inv(X)*(Y + X^2)</w:t>
-      </w:r>
-    </w:p>
-    <w:p>
-      <w:pPr>
-        <w:spacing w:line="240" w:lineRule="auto"/>
-        <w:rPr>
-          <w:b/>
-        </w:rPr>
-      </w:pPr>
-      <w:r>
-        <w:rPr>
-          <w:b/>
-        </w:rPr>
-        <w:t>(Matlab Response)</w:t>
-      </w:r>
-    </w:p>
-    <w:p>
-      <w:pPr>
-        <w:spacing w:line="240" w:lineRule="auto"/>
-      </w:pPr>
-      <w:r>
-        <w:lastRenderedPageBreak/>
+        <w:t xml:space="preserve">&gt;&gt; Q = </w:t>
+      </w:r>
+      <w:proofErr w:type="spellStart"/>
+      <w:r>
+        <w:t>inv</w:t>
+      </w:r>
+      <w:proofErr w:type="spellEnd"/>
+      <w:r>
+        <w:t>(X)*(Y + X^2)</w:t>
+      </w:r>
+    </w:p>
+    <w:p>
+      <w:pPr>
+        <w:spacing w:line="240" w:lineRule="auto"/>
+        <w:rPr>
+          <w:b/>
+        </w:rPr>
+      </w:pPr>
+      <w:r>
+        <w:rPr>
+          <w:b/>
+        </w:rPr>
+        <w:t>(</w:t>
+      </w:r>
+      <w:proofErr w:type="spellStart"/>
+      <w:r>
+        <w:rPr>
+          <w:b/>
+        </w:rPr>
+        <w:t>Matlab</w:t>
+      </w:r>
+      <w:proofErr w:type="spellEnd"/>
+      <w:r>
+        <w:rPr>
+          <w:b/>
+        </w:rPr>
+        <w:t xml:space="preserve"> Response)</w:t>
+      </w:r>
+    </w:p>
+    <w:p>
+      <w:pPr>
+        <w:spacing w:line="240" w:lineRule="auto"/>
+      </w:pPr>
+      <w:r>
         <w:t>Q =</w:t>
       </w:r>
     </w:p>
@@ -2089,8 +2950,13 @@
         <w:t>.</w:t>
       </w:r>
       <w:r>
-        <w:t xml:space="preserve"> Solve the linear set of equations using the \ operator in Matlab</w:t>
-      </w:r>
+        <w:t xml:space="preserve"> Solve the linear set of equations using the \ operator in </w:t>
+      </w:r>
+      <w:proofErr w:type="spellStart"/>
+      <w:r>
+        <w:t>Matlab</w:t>
+      </w:r>
+      <w:proofErr w:type="spellEnd"/>
     </w:p>
     <w:p>
       <w:pPr>
@@ -2107,7 +2973,7 @@
           <v:shape id="_x0000_i1049" type="#_x0000_t75" style="width:84.75pt;height:50.25pt" o:ole="">
             <v:imagedata r:id="rId54" o:title=""/>
           </v:shape>
-          <o:OLEObject Type="Embed" ProgID="Equation.DSMT4" ShapeID="_x0000_i1049" DrawAspect="Content" ObjectID="_1566231806" r:id="rId55"/>
+          <o:OLEObject Type="Embed" ProgID="Equation.DSMT4" ShapeID="_x0000_i1049" DrawAspect="Content" ObjectID="_1566234723" r:id="rId55"/>
         </w:object>
       </w:r>
     </w:p>
@@ -2126,7 +2992,7 @@
           <v:shape id="_x0000_i1050" type="#_x0000_t75" style="width:78pt;height:21.75pt" o:ole="">
             <v:imagedata r:id="rId56" o:title=""/>
           </v:shape>
-          <o:OLEObject Type="Embed" ProgID="Equation.DSMT4" ShapeID="_x0000_i1050" DrawAspect="Content" ObjectID="_1566231807" r:id="rId57"/>
+          <o:OLEObject Type="Embed" ProgID="Equation.DSMT4" ShapeID="_x0000_i1050" DrawAspect="Content" ObjectID="_1566234724" r:id="rId57"/>
         </w:object>
       </w:r>
       <w:r>
@@ -2150,7 +3016,21 @@
         <w:rPr>
           <w:b/>
         </w:rPr>
-        <w:t>(Matlab input</w:t>
+        <w:t>(</w:t>
+      </w:r>
+      <w:proofErr w:type="spellStart"/>
+      <w:r>
+        <w:rPr>
+          <w:b/>
+        </w:rPr>
+        <w:t>Matlab</w:t>
+      </w:r>
+      <w:proofErr w:type="spellEnd"/>
+      <w:r>
+        <w:rPr>
+          <w:b/>
+        </w:rPr>
+        <w:t xml:space="preserve"> input</w:t>
       </w:r>
       <w:r>
         <w:rPr>
@@ -2171,7 +3051,21 @@
         <w:rPr>
           <w:b/>
         </w:rPr>
-        <w:t>(Matlab Response)</w:t>
+        <w:t>(</w:t>
+      </w:r>
+      <w:proofErr w:type="spellStart"/>
+      <w:r>
+        <w:rPr>
+          <w:b/>
+        </w:rPr>
+        <w:t>Matlab</w:t>
+      </w:r>
+      <w:proofErr w:type="spellEnd"/>
+      <w:r>
+        <w:rPr>
+          <w:b/>
+        </w:rPr>
+        <w:t xml:space="preserve"> Response)</w:t>
       </w:r>
     </w:p>
     <w:p>
@@ -2207,7 +3101,15 @@
         <w:t>3.</w:t>
       </w:r>
       <w:r>
-        <w:t xml:space="preserve">  Fibonacci numbers are the numbers in a sequence in which the first two elements are 0 and 1 and the value of each subsequent element is the sum of the previous two elements.  Write a Matlab pro</w:t>
+        <w:t xml:space="preserve">  Fibonacci numbers are the numbers in a sequence in which the first two elements are 0 and 1 and the value of each subsequent element is the sum of the previous two elements.  Write a </w:t>
+      </w:r>
+      <w:proofErr w:type="spellStart"/>
+      <w:r>
+        <w:t>Matlab</w:t>
+      </w:r>
+      <w:proofErr w:type="spellEnd"/>
+      <w:r>
+        <w:t xml:space="preserve"> pro</w:t>
       </w:r>
       <w:r>
         <w:t>gram that generates the first 25</w:t>
@@ -2233,7 +3135,22 @@
         <w:rPr>
           <w:b/>
         </w:rPr>
-        <w:t>(Matlab input</w:t>
+        <w:lastRenderedPageBreak/>
+        <w:t>(</w:t>
+      </w:r>
+      <w:proofErr w:type="spellStart"/>
+      <w:r>
+        <w:rPr>
+          <w:b/>
+        </w:rPr>
+        <w:t>Matlab</w:t>
+      </w:r>
+      <w:proofErr w:type="spellEnd"/>
+      <w:r>
+        <w:rPr>
+          <w:b/>
+        </w:rPr>
+        <w:t xml:space="preserve"> input</w:t>
       </w:r>
       <w:r>
         <w:rPr>
@@ -2292,7 +3209,27 @@
           <w:sz w:val="20"/>
           <w:szCs w:val="20"/>
         </w:rPr>
-        <w:t xml:space="preserve"> i=1:1:23</w:t>
+        <w:t xml:space="preserve"> </w:t>
+      </w:r>
+      <w:proofErr w:type="spellStart"/>
+      <w:r>
+        <w:rPr>
+          <w:rFonts w:ascii="Courier New" w:hAnsi="Courier New" w:cs="Courier New"/>
+          <w:color w:val="000000"/>
+          <w:sz w:val="20"/>
+          <w:szCs w:val="20"/>
+        </w:rPr>
+        <w:t>i</w:t>
+      </w:r>
+      <w:proofErr w:type="spellEnd"/>
+      <w:r>
+        <w:rPr>
+          <w:rFonts w:ascii="Courier New" w:hAnsi="Courier New" w:cs="Courier New"/>
+          <w:color w:val="000000"/>
+          <w:sz w:val="20"/>
+          <w:szCs w:val="20"/>
+        </w:rPr>
+        <w:t>=1:1:23</w:t>
       </w:r>
     </w:p>
     <w:p>
@@ -2314,7 +3251,27 @@
           <w:sz w:val="20"/>
           <w:szCs w:val="20"/>
         </w:rPr>
-        <w:t xml:space="preserve">    F = [F, F(i)+F(i+1)]</w:t>
+        <w:t xml:space="preserve">    F = [F, F(</w:t>
+      </w:r>
+      <w:proofErr w:type="spellStart"/>
+      <w:r>
+        <w:rPr>
+          <w:rFonts w:ascii="Courier New" w:hAnsi="Courier New" w:cs="Courier New"/>
+          <w:color w:val="000000"/>
+          <w:sz w:val="20"/>
+          <w:szCs w:val="20"/>
+        </w:rPr>
+        <w:t>i</w:t>
+      </w:r>
+      <w:proofErr w:type="spellEnd"/>
+      <w:r>
+        <w:rPr>
+          <w:rFonts w:ascii="Courier New" w:hAnsi="Courier New" w:cs="Courier New"/>
+          <w:color w:val="000000"/>
+          <w:sz w:val="20"/>
+          <w:szCs w:val="20"/>
+        </w:rPr>
+        <w:t>)+F(i+1)]</w:t>
       </w:r>
     </w:p>
     <w:p>
@@ -2355,7 +3312,21 @@
         <w:rPr>
           <w:b/>
         </w:rPr>
-        <w:t>(Matlab Response</w:t>
+        <w:t>(</w:t>
+      </w:r>
+      <w:proofErr w:type="spellStart"/>
+      <w:r>
+        <w:rPr>
+          <w:b/>
+        </w:rPr>
+        <w:t>Matlab</w:t>
+      </w:r>
+      <w:proofErr w:type="spellEnd"/>
+      <w:r>
+        <w:rPr>
+          <w:b/>
+        </w:rPr>
+        <w:t xml:space="preserve"> Response</w:t>
       </w:r>
       <w:r>
         <w:rPr>
@@ -2395,7 +3366,6 @@
         <w:spacing w:line="240" w:lineRule="auto"/>
       </w:pPr>
       <w:r>
-        <w:lastRenderedPageBreak/>
         <w:t xml:space="preserve">  Columns 7 through 12</w:t>
       </w:r>
     </w:p>
@@ -2509,13 +3479,24 @@
         <w:rPr>
           <w:b/>
         </w:rPr>
-        <w:t>Q14</w:t>
+        <w:t>Q</w:t>
+      </w:r>
+      <w:proofErr w:type="gramStart"/>
+      <w:r>
+        <w:rPr>
+          <w:b/>
+        </w:rPr>
+        <w:t>14</w:t>
       </w:r>
       <w:r>
         <w:t xml:space="preserve">  </w:t>
       </w:r>
       <w:r>
-        <w:t>Plot the log of the Fi</w:t>
+        <w:t>Plot</w:t>
+      </w:r>
+      <w:proofErr w:type="gramEnd"/>
+      <w:r>
+        <w:t xml:space="preserve"> the log of the Fi</w:t>
       </w:r>
       <w:r>
         <w:t>bonacci sequence of F(2) to F(25</w:t>
@@ -2535,7 +3516,21 @@
         <w:rPr>
           <w:b/>
         </w:rPr>
-        <w:t>(Matlab input</w:t>
+        <w:t>(</w:t>
+      </w:r>
+      <w:proofErr w:type="spellStart"/>
+      <w:r>
+        <w:rPr>
+          <w:b/>
+        </w:rPr>
+        <w:t>Matlab</w:t>
+      </w:r>
+      <w:proofErr w:type="spellEnd"/>
+      <w:r>
+        <w:rPr>
+          <w:b/>
+        </w:rPr>
+        <w:t xml:space="preserve"> input</w:t>
       </w:r>
       <w:r>
         <w:rPr>
@@ -2585,6 +3580,7 @@
           <w:sz w:val="20"/>
           <w:szCs w:val="20"/>
         </w:rPr>
+        <w:lastRenderedPageBreak/>
         <w:t>for</w:t>
       </w:r>
       <w:r>
@@ -2594,7 +3590,27 @@
           <w:sz w:val="20"/>
           <w:szCs w:val="20"/>
         </w:rPr>
-        <w:t xml:space="preserve"> i=1:1:23</w:t>
+        <w:t xml:space="preserve"> </w:t>
+      </w:r>
+      <w:proofErr w:type="spellStart"/>
+      <w:r>
+        <w:rPr>
+          <w:rFonts w:ascii="Courier New" w:hAnsi="Courier New" w:cs="Courier New"/>
+          <w:color w:val="000000"/>
+          <w:sz w:val="20"/>
+          <w:szCs w:val="20"/>
+        </w:rPr>
+        <w:t>i</w:t>
+      </w:r>
+      <w:proofErr w:type="spellEnd"/>
+      <w:r>
+        <w:rPr>
+          <w:rFonts w:ascii="Courier New" w:hAnsi="Courier New" w:cs="Courier New"/>
+          <w:color w:val="000000"/>
+          <w:sz w:val="20"/>
+          <w:szCs w:val="20"/>
+        </w:rPr>
+        <w:t>=1:1:23</w:t>
       </w:r>
     </w:p>
     <w:p>
@@ -2616,7 +3632,27 @@
           <w:sz w:val="20"/>
           <w:szCs w:val="20"/>
         </w:rPr>
-        <w:t xml:space="preserve">    F = [F, F(i)+F(i+1)];</w:t>
+        <w:t xml:space="preserve">    F = [F, F(</w:t>
+      </w:r>
+      <w:proofErr w:type="spellStart"/>
+      <w:r>
+        <w:rPr>
+          <w:rFonts w:ascii="Courier New" w:hAnsi="Courier New" w:cs="Courier New"/>
+          <w:color w:val="000000"/>
+          <w:sz w:val="20"/>
+          <w:szCs w:val="20"/>
+        </w:rPr>
+        <w:t>i</w:t>
+      </w:r>
+      <w:proofErr w:type="spellEnd"/>
+      <w:r>
+        <w:rPr>
+          <w:rFonts w:ascii="Courier New" w:hAnsi="Courier New" w:cs="Courier New"/>
+          <w:color w:val="000000"/>
+          <w:sz w:val="20"/>
+          <w:szCs w:val="20"/>
+        </w:rPr>
+        <w:t>)+F(i+1)];</w:t>
       </w:r>
     </w:p>
     <w:p>
@@ -2697,6 +3733,7 @@
           <w:szCs w:val="24"/>
         </w:rPr>
       </w:pPr>
+      <w:proofErr w:type="gramStart"/>
       <w:r>
         <w:rPr>
           <w:rFonts w:ascii="Courier New" w:hAnsi="Courier New" w:cs="Courier New"/>
@@ -2704,7 +3741,17 @@
           <w:sz w:val="20"/>
           <w:szCs w:val="20"/>
         </w:rPr>
-        <w:t>F(1) = [];</w:t>
+        <w:t>F(</w:t>
+      </w:r>
+      <w:proofErr w:type="gramEnd"/>
+      <w:r>
+        <w:rPr>
+          <w:rFonts w:ascii="Courier New" w:hAnsi="Courier New" w:cs="Courier New"/>
+          <w:color w:val="000000"/>
+          <w:sz w:val="20"/>
+          <w:szCs w:val="20"/>
+        </w:rPr>
+        <w:t>1) = [];</w:t>
       </w:r>
     </w:p>
     <w:p>
@@ -2719,6 +3766,7 @@
           <w:szCs w:val="24"/>
         </w:rPr>
       </w:pPr>
+      <w:proofErr w:type="spellStart"/>
       <w:r>
         <w:rPr>
           <w:rFonts w:ascii="Courier New" w:hAnsi="Courier New" w:cs="Courier New"/>
@@ -2726,7 +3774,39 @@
           <w:sz w:val="20"/>
           <w:szCs w:val="20"/>
         </w:rPr>
-        <w:t>semilogy(x,F);</w:t>
+        <w:t>semilogy</w:t>
+      </w:r>
+      <w:proofErr w:type="spellEnd"/>
+      <w:r>
+        <w:rPr>
+          <w:rFonts w:ascii="Courier New" w:hAnsi="Courier New" w:cs="Courier New"/>
+          <w:color w:val="000000"/>
+          <w:sz w:val="20"/>
+          <w:szCs w:val="20"/>
+        </w:rPr>
+        <w:t>(</w:t>
+      </w:r>
+      <w:proofErr w:type="spellStart"/>
+      <w:proofErr w:type="gramStart"/>
+      <w:r>
+        <w:rPr>
+          <w:rFonts w:ascii="Courier New" w:hAnsi="Courier New" w:cs="Courier New"/>
+          <w:color w:val="000000"/>
+          <w:sz w:val="20"/>
+          <w:szCs w:val="20"/>
+        </w:rPr>
+        <w:t>x,F</w:t>
+      </w:r>
+      <w:proofErr w:type="spellEnd"/>
+      <w:proofErr w:type="gramEnd"/>
+      <w:r>
+        <w:rPr>
+          <w:rFonts w:ascii="Courier New" w:hAnsi="Courier New" w:cs="Courier New"/>
+          <w:color w:val="000000"/>
+          <w:sz w:val="20"/>
+          <w:szCs w:val="20"/>
+        </w:rPr>
+        <w:t>);</w:t>
       </w:r>
     </w:p>
     <w:p>
@@ -2741,6 +3821,7 @@
           <w:szCs w:val="24"/>
         </w:rPr>
       </w:pPr>
+      <w:proofErr w:type="gramStart"/>
       <w:r>
         <w:rPr>
           <w:rFonts w:ascii="Courier New" w:hAnsi="Courier New" w:cs="Courier New"/>
@@ -2750,6 +3831,7 @@
         </w:rPr>
         <w:t>title(</w:t>
       </w:r>
+      <w:proofErr w:type="gramEnd"/>
       <w:r>
         <w:rPr>
           <w:rFonts w:ascii="Courier New" w:hAnsi="Courier New" w:cs="Courier New"/>
@@ -2757,7 +3839,27 @@
           <w:sz w:val="20"/>
           <w:szCs w:val="20"/>
         </w:rPr>
-        <w:t>'Log of Fibinocci Graph'</w:t>
+        <w:t xml:space="preserve">'Log of </w:t>
+      </w:r>
+      <w:proofErr w:type="spellStart"/>
+      <w:r>
+        <w:rPr>
+          <w:rFonts w:ascii="Courier New" w:hAnsi="Courier New" w:cs="Courier New"/>
+          <w:color w:val="A020F0"/>
+          <w:sz w:val="20"/>
+          <w:szCs w:val="20"/>
+        </w:rPr>
+        <w:t>Fibinocci</w:t>
+      </w:r>
+      <w:proofErr w:type="spellEnd"/>
+      <w:r>
+        <w:rPr>
+          <w:rFonts w:ascii="Courier New" w:hAnsi="Courier New" w:cs="Courier New"/>
+          <w:color w:val="A020F0"/>
+          <w:sz w:val="20"/>
+          <w:szCs w:val="20"/>
+        </w:rPr>
+        <w:t xml:space="preserve"> Graph'</w:t>
       </w:r>
       <w:r>
         <w:rPr>
@@ -2781,6 +3883,8 @@
           <w:szCs w:val="24"/>
         </w:rPr>
       </w:pPr>
+      <w:proofErr w:type="spellStart"/>
+      <w:proofErr w:type="gramStart"/>
       <w:r>
         <w:rPr>
           <w:rFonts w:ascii="Courier New" w:hAnsi="Courier New" w:cs="Courier New"/>
@@ -2788,8 +3892,19 @@
           <w:sz w:val="20"/>
           <w:szCs w:val="20"/>
         </w:rPr>
-        <w:t>xlabel(</w:t>
-      </w:r>
+        <w:t>xlabel</w:t>
+      </w:r>
+      <w:proofErr w:type="spellEnd"/>
+      <w:r>
+        <w:rPr>
+          <w:rFonts w:ascii="Courier New" w:hAnsi="Courier New" w:cs="Courier New"/>
+          <w:color w:val="000000"/>
+          <w:sz w:val="20"/>
+          <w:szCs w:val="20"/>
+        </w:rPr>
+        <w:t>(</w:t>
+      </w:r>
+      <w:proofErr w:type="gramEnd"/>
       <w:r>
         <w:rPr>
           <w:rFonts w:ascii="Courier New" w:hAnsi="Courier New" w:cs="Courier New"/>
@@ -2821,6 +3936,8 @@
           <w:szCs w:val="24"/>
         </w:rPr>
       </w:pPr>
+      <w:proofErr w:type="spellStart"/>
+      <w:proofErr w:type="gramStart"/>
       <w:r>
         <w:rPr>
           <w:rFonts w:ascii="Courier New" w:hAnsi="Courier New" w:cs="Courier New"/>
@@ -2828,8 +3945,19 @@
           <w:sz w:val="20"/>
           <w:szCs w:val="20"/>
         </w:rPr>
-        <w:t>ylabel(</w:t>
-      </w:r>
+        <w:t>ylabel</w:t>
+      </w:r>
+      <w:proofErr w:type="spellEnd"/>
+      <w:r>
+        <w:rPr>
+          <w:rFonts w:ascii="Courier New" w:hAnsi="Courier New" w:cs="Courier New"/>
+          <w:color w:val="000000"/>
+          <w:sz w:val="20"/>
+          <w:szCs w:val="20"/>
+        </w:rPr>
+        <w:t>(</w:t>
+      </w:r>
+      <w:proofErr w:type="gramEnd"/>
       <w:r>
         <w:rPr>
           <w:rFonts w:ascii="Courier New" w:hAnsi="Courier New" w:cs="Courier New"/>
@@ -2871,7 +3999,21 @@
         <w:rPr>
           <w:b/>
         </w:rPr>
-        <w:t>(Matlab Response</w:t>
+        <w:t>(</w:t>
+      </w:r>
+      <w:proofErr w:type="spellStart"/>
+      <w:r>
+        <w:rPr>
+          <w:b/>
+        </w:rPr>
+        <w:t>Matlab</w:t>
+      </w:r>
+      <w:proofErr w:type="spellEnd"/>
+      <w:r>
+        <w:rPr>
+          <w:b/>
+        </w:rPr>
+        <w:t xml:space="preserve"> Response</w:t>
       </w:r>
       <w:r>
         <w:rPr>
@@ -2888,7 +4030,6 @@
         <w:rPr>
           <w:noProof/>
         </w:rPr>
-        <w:lastRenderedPageBreak/>
         <w:drawing>
           <wp:inline distT="0" distB="0" distL="0" distR="0" wp14:anchorId="2696C6A7" wp14:editId="014FBD47">
             <wp:extent cx="5581650" cy="4996717"/>
@@ -2999,7 +4140,7 @@
           <v:shape id="_x0000_i1051" type="#_x0000_t75" style="width:48pt;height:66pt" o:ole="">
             <v:imagedata r:id="rId59" o:title=""/>
           </v:shape>
-          <o:OLEObject Type="Embed" ProgID="Equation.DSMT4" ShapeID="_x0000_i1051" DrawAspect="Content" ObjectID="_1566231808" r:id="rId60"/>
+          <o:OLEObject Type="Embed" ProgID="Equation.DSMT4" ShapeID="_x0000_i1051" DrawAspect="Content" ObjectID="_1566234725" r:id="rId60"/>
         </w:object>
       </w:r>
     </w:p>
@@ -3018,25 +4159,47 @@
           <v:shape id="_x0000_i1052" type="#_x0000_t75" style="width:48pt;height:14.25pt" o:ole="">
             <v:imagedata r:id="rId61" o:title=""/>
           </v:shape>
-          <o:OLEObject Type="Embed" ProgID="Equation.DSMT4" ShapeID="_x0000_i1052" DrawAspect="Content" ObjectID="_1566231809" r:id="rId62"/>
+          <o:OLEObject Type="Embed" ProgID="Equation.DSMT4" ShapeID="_x0000_i1052" DrawAspect="Content" ObjectID="_1566234726" r:id="rId62"/>
         </w:object>
       </w:r>
       <w:r>
         <w:t xml:space="preserve">.  Produce two plots.  In the first plot x(t) and y(t) are superimposed.  In the second plot assume x along the abscissa and y along the ordinate.  </w:t>
       </w:r>
       <w:r>
-        <w:t xml:space="preserve">Use subplot() to generate the two plots stacked vertically. </w:t>
-      </w:r>
-    </w:p>
-    <w:p>
-      <w:pPr>
-        <w:spacing w:line="240" w:lineRule="auto"/>
-      </w:pPr>
-      <w:r>
-        <w:rPr>
-          <w:b/>
-        </w:rPr>
-        <w:t>(Matlab input</w:t>
+        <w:t xml:space="preserve">Use </w:t>
+      </w:r>
+      <w:proofErr w:type="gramStart"/>
+      <w:r>
+        <w:t>subplot(</w:t>
+      </w:r>
+      <w:proofErr w:type="gramEnd"/>
+      <w:r>
+        <w:t xml:space="preserve">) to generate the two plots stacked vertically. </w:t>
+      </w:r>
+    </w:p>
+    <w:p>
+      <w:pPr>
+        <w:spacing w:line="240" w:lineRule="auto"/>
+      </w:pPr>
+      <w:r>
+        <w:rPr>
+          <w:b/>
+        </w:rPr>
+        <w:t>(</w:t>
+      </w:r>
+      <w:proofErr w:type="spellStart"/>
+      <w:r>
+        <w:rPr>
+          <w:b/>
+        </w:rPr>
+        <w:t>Matlab</w:t>
+      </w:r>
+      <w:proofErr w:type="spellEnd"/>
+      <w:r>
+        <w:rPr>
+          <w:b/>
+        </w:rPr>
+        <w:t xml:space="preserve"> input</w:t>
       </w:r>
       <w:r>
         <w:rPr>
@@ -3070,8 +4233,21 @@
         <w:rPr>
           <w:b/>
         </w:rPr>
-        <w:lastRenderedPageBreak/>
-        <w:t>(Matlab Response)</w:t>
+        <w:t>(</w:t>
+      </w:r>
+      <w:proofErr w:type="spellStart"/>
+      <w:r>
+        <w:rPr>
+          <w:b/>
+        </w:rPr>
+        <w:t>Matlab</w:t>
+      </w:r>
+      <w:proofErr w:type="spellEnd"/>
+      <w:r>
+        <w:rPr>
+          <w:b/>
+        </w:rPr>
+        <w:t xml:space="preserve"> Response)</w:t>
       </w:r>
     </w:p>
     <w:p>

</xml_diff>

<commit_message>
figured out how to do asg 1 q 12.
</commit_message>
<xml_diff>
--- a/a1.docx
+++ b/a1.docx
@@ -243,7 +243,7 @@
           <v:shape id="_x0000_i1025" type="#_x0000_t75" style="width:153.75pt;height:22.5pt" o:ole="">
             <v:imagedata r:id="rId6" o:title=""/>
           </v:shape>
-          <o:OLEObject Type="Embed" ProgID="Equation.DSMT4" ShapeID="_x0000_i1025" DrawAspect="Content" ObjectID="_1566234699" r:id="rId7"/>
+          <o:OLEObject Type="Embed" ProgID="Equation.DSMT4" ShapeID="_x0000_i1025" DrawAspect="Content" ObjectID="_1566235033" r:id="rId7"/>
         </w:object>
       </w:r>
       <w:r>
@@ -441,7 +441,7 @@
           <v:shape id="_x0000_i1026" type="#_x0000_t75" style="width:36.75pt;height:18pt" o:ole="">
             <v:imagedata r:id="rId8" o:title=""/>
           </v:shape>
-          <o:OLEObject Type="Embed" ProgID="Equation.DSMT4" ShapeID="_x0000_i1026" DrawAspect="Content" ObjectID="_1566234700" r:id="rId9"/>
+          <o:OLEObject Type="Embed" ProgID="Equation.DSMT4" ShapeID="_x0000_i1026" DrawAspect="Content" ObjectID="_1566235034" r:id="rId9"/>
         </w:object>
       </w:r>
       <w:r>
@@ -455,7 +455,7 @@
           <v:shape id="_x0000_i1027" type="#_x0000_t75" style="width:78.75pt;height:18.75pt" o:ole="">
             <v:imagedata r:id="rId10" o:title=""/>
           </v:shape>
-          <o:OLEObject Type="Embed" ProgID="Equation.DSMT4" ShapeID="_x0000_i1027" DrawAspect="Content" ObjectID="_1566234701" r:id="rId11"/>
+          <o:OLEObject Type="Embed" ProgID="Equation.DSMT4" ShapeID="_x0000_i1027" DrawAspect="Content" ObjectID="_1566235035" r:id="rId11"/>
         </w:object>
       </w:r>
       <w:r>
@@ -472,7 +472,7 @@
           <v:shape id="_x0000_i1028" type="#_x0000_t75" style="width:36.75pt;height:18pt" o:ole="">
             <v:imagedata r:id="rId12" o:title=""/>
           </v:shape>
-          <o:OLEObject Type="Embed" ProgID="Equation.DSMT4" ShapeID="_x0000_i1028" DrawAspect="Content" ObjectID="_1566234702" r:id="rId13"/>
+          <o:OLEObject Type="Embed" ProgID="Equation.DSMT4" ShapeID="_x0000_i1028" DrawAspect="Content" ObjectID="_1566235036" r:id="rId13"/>
         </w:object>
       </w:r>
       <w:r>
@@ -489,7 +489,7 @@
           <v:shape id="_x0000_i1029" type="#_x0000_t75" style="width:72.75pt;height:22.5pt" o:ole="">
             <v:imagedata r:id="rId14" o:title=""/>
           </v:shape>
-          <o:OLEObject Type="Embed" ProgID="Equation.DSMT4" ShapeID="_x0000_i1029" DrawAspect="Content" ObjectID="_1566234703" r:id="rId15"/>
+          <o:OLEObject Type="Embed" ProgID="Equation.DSMT4" ShapeID="_x0000_i1029" DrawAspect="Content" ObjectID="_1566235037" r:id="rId15"/>
         </w:object>
       </w:r>
     </w:p>
@@ -672,7 +672,7 @@
           <v:shape id="_x0000_i1030" type="#_x0000_t75" style="width:126pt;height:25.5pt" o:ole="">
             <v:imagedata r:id="rId16" o:title=""/>
           </v:shape>
-          <o:OLEObject Type="Embed" ProgID="Equation.DSMT4" ShapeID="_x0000_i1030" DrawAspect="Content" ObjectID="_1566234704" r:id="rId17"/>
+          <o:OLEObject Type="Embed" ProgID="Equation.DSMT4" ShapeID="_x0000_i1030" DrawAspect="Content" ObjectID="_1566235038" r:id="rId17"/>
         </w:object>
       </w:r>
       <w:r>
@@ -1024,7 +1024,7 @@
           <v:shape id="_x0000_i1031" type="#_x0000_t75" style="width:21pt;height:18.75pt" o:ole="">
             <v:imagedata r:id="rId18" o:title=""/>
           </v:shape>
-          <o:OLEObject Type="Embed" ProgID="Equation.DSMT4" ShapeID="_x0000_i1031" DrawAspect="Content" ObjectID="_1566234705" r:id="rId19"/>
+          <o:OLEObject Type="Embed" ProgID="Equation.DSMT4" ShapeID="_x0000_i1031" DrawAspect="Content" ObjectID="_1566235039" r:id="rId19"/>
         </w:object>
       </w:r>
       <w:r>
@@ -1038,7 +1038,7 @@
           <v:shape id="_x0000_i1032" type="#_x0000_t75" style="width:80.25pt;height:35.25pt" o:ole="">
             <v:imagedata r:id="rId20" o:title=""/>
           </v:shape>
-          <o:OLEObject Type="Embed" ProgID="Equation.DSMT4" ShapeID="_x0000_i1032" DrawAspect="Content" ObjectID="_1566234706" r:id="rId21"/>
+          <o:OLEObject Type="Embed" ProgID="Equation.DSMT4" ShapeID="_x0000_i1032" DrawAspect="Content" ObjectID="_1566235040" r:id="rId21"/>
         </w:object>
       </w:r>
       <w:r>
@@ -1518,7 +1518,7 @@
           <v:shape id="_x0000_i1033" type="#_x0000_t75" style="width:116.25pt;height:15.75pt" o:ole="">
             <v:imagedata r:id="rId22" o:title=""/>
           </v:shape>
-          <o:OLEObject Type="Embed" ProgID="Equation.DSMT4" ShapeID="_x0000_i1033" DrawAspect="Content" ObjectID="_1566234707" r:id="rId23"/>
+          <o:OLEObject Type="Embed" ProgID="Equation.DSMT4" ShapeID="_x0000_i1033" DrawAspect="Content" ObjectID="_1566235041" r:id="rId23"/>
         </w:object>
       </w:r>
       <w:r>
@@ -1544,7 +1544,7 @@
           <v:shape id="_x0000_i1034" type="#_x0000_t75" style="width:68.25pt;height:18.75pt" o:ole="">
             <v:imagedata r:id="rId24" o:title=""/>
           </v:shape>
-          <o:OLEObject Type="Embed" ProgID="Equation.DSMT4" ShapeID="_x0000_i1034" DrawAspect="Content" ObjectID="_1566234708" r:id="rId25"/>
+          <o:OLEObject Type="Embed" ProgID="Equation.DSMT4" ShapeID="_x0000_i1034" DrawAspect="Content" ObjectID="_1566235042" r:id="rId25"/>
         </w:object>
       </w:r>
       <w:r>
@@ -1558,7 +1558,7 @@
           <v:shape id="_x0000_i1035" type="#_x0000_t75" style="width:42pt;height:36.75pt" o:ole="">
             <v:imagedata r:id="rId26" o:title=""/>
           </v:shape>
-          <o:OLEObject Type="Embed" ProgID="Equation.DSMT4" ShapeID="_x0000_i1035" DrawAspect="Content" ObjectID="_1566234709" r:id="rId27"/>
+          <o:OLEObject Type="Embed" ProgID="Equation.DSMT4" ShapeID="_x0000_i1035" DrawAspect="Content" ObjectID="_1566235043" r:id="rId27"/>
         </w:object>
       </w:r>
       <w:r>
@@ -1589,7 +1589,7 @@
           <v:shape id="_x0000_i1036" type="#_x0000_t75" style="width:97.5pt;height:15.75pt" o:ole="">
             <v:imagedata r:id="rId28" o:title=""/>
           </v:shape>
-          <o:OLEObject Type="Embed" ProgID="Equation.DSMT4" ShapeID="_x0000_i1036" DrawAspect="Content" ObjectID="_1566234710" r:id="rId29"/>
+          <o:OLEObject Type="Embed" ProgID="Equation.DSMT4" ShapeID="_x0000_i1036" DrawAspect="Content" ObjectID="_1566235044" r:id="rId29"/>
         </w:object>
       </w:r>
     </w:p>
@@ -1768,7 +1768,7 @@
           <v:shape id="_x0000_i1037" type="#_x0000_t75" style="width:9.75pt;height:11.25pt" o:ole="">
             <v:imagedata r:id="rId30" o:title=""/>
           </v:shape>
-          <o:OLEObject Type="Embed" ProgID="Equation.DSMT4" ShapeID="_x0000_i1037" DrawAspect="Content" ObjectID="_1566234711" r:id="rId31"/>
+          <o:OLEObject Type="Embed" ProgID="Equation.DSMT4" ShapeID="_x0000_i1037" DrawAspect="Content" ObjectID="_1566235045" r:id="rId31"/>
         </w:object>
       </w:r>
       <w:r>
@@ -1782,7 +1782,7 @@
           <v:shape id="_x0000_i1038" type="#_x0000_t75" style="width:105.75pt;height:15.75pt" o:ole="">
             <v:imagedata r:id="rId32" o:title=""/>
           </v:shape>
-          <o:OLEObject Type="Embed" ProgID="Equation.DSMT4" ShapeID="_x0000_i1038" DrawAspect="Content" ObjectID="_1566234712" r:id="rId33"/>
+          <o:OLEObject Type="Embed" ProgID="Equation.DSMT4" ShapeID="_x0000_i1038" DrawAspect="Content" ObjectID="_1566235046" r:id="rId33"/>
         </w:object>
       </w:r>
       <w:r>
@@ -1796,7 +1796,7 @@
           <v:shape id="_x0000_i1039" type="#_x0000_t75" style="width:11.25pt;height:12.75pt" o:ole="">
             <v:imagedata r:id="rId34" o:title=""/>
           </v:shape>
-          <o:OLEObject Type="Embed" ProgID="Equation.DSMT4" ShapeID="_x0000_i1039" DrawAspect="Content" ObjectID="_1566234713" r:id="rId35"/>
+          <o:OLEObject Type="Embed" ProgID="Equation.DSMT4" ShapeID="_x0000_i1039" DrawAspect="Content" ObjectID="_1566235047" r:id="rId35"/>
         </w:object>
       </w:r>
       <w:r>
@@ -1824,7 +1824,7 @@
           <v:shape id="_x0000_i1040" type="#_x0000_t75" style="width:87pt;height:18.75pt" o:ole="">
             <v:imagedata r:id="rId36" o:title=""/>
           </v:shape>
-          <o:OLEObject Type="Embed" ProgID="Equation.DSMT4" ShapeID="_x0000_i1040" DrawAspect="Content" ObjectID="_1566234714" r:id="rId37"/>
+          <o:OLEObject Type="Embed" ProgID="Equation.DSMT4" ShapeID="_x0000_i1040" DrawAspect="Content" ObjectID="_1566235048" r:id="rId37"/>
         </w:object>
       </w:r>
       <w:r>
@@ -1841,7 +1841,7 @@
           <v:shape id="_x0000_i1041" type="#_x0000_t75" style="width:11.25pt;height:12.75pt" o:ole="">
             <v:imagedata r:id="rId38" o:title=""/>
           </v:shape>
-          <o:OLEObject Type="Embed" ProgID="Equation.DSMT4" ShapeID="_x0000_i1041" DrawAspect="Content" ObjectID="_1566234715" r:id="rId39"/>
+          <o:OLEObject Type="Embed" ProgID="Equation.DSMT4" ShapeID="_x0000_i1041" DrawAspect="Content" ObjectID="_1566235049" r:id="rId39"/>
         </w:object>
       </w:r>
       <w:r>
@@ -2073,7 +2073,7 @@
           <v:shape id="_x0000_i1042" type="#_x0000_t75" style="width:84.75pt;height:51.75pt" o:ole="">
             <v:imagedata r:id="rId40" o:title=""/>
           </v:shape>
-          <o:OLEObject Type="Embed" ProgID="Equation.DSMT4" ShapeID="_x0000_i1042" DrawAspect="Content" ObjectID="_1566234716" r:id="rId41"/>
+          <o:OLEObject Type="Embed" ProgID="Equation.DSMT4" ShapeID="_x0000_i1042" DrawAspect="Content" ObjectID="_1566235050" r:id="rId41"/>
         </w:object>
       </w:r>
     </w:p>
@@ -2115,7 +2115,7 @@
           <v:shape id="_x0000_i1043" type="#_x0000_t75" style="width:108.75pt;height:21.75pt" o:ole="">
             <v:imagedata r:id="rId42" o:title=""/>
           </v:shape>
-          <o:OLEObject Type="Embed" ProgID="Equation.DSMT4" ShapeID="_x0000_i1043" DrawAspect="Content" ObjectID="_1566234717" r:id="rId43"/>
+          <o:OLEObject Type="Embed" ProgID="Equation.DSMT4" ShapeID="_x0000_i1043" DrawAspect="Content" ObjectID="_1566235051" r:id="rId43"/>
         </w:object>
       </w:r>
     </w:p>
@@ -2364,7 +2364,7 @@
           <v:shape id="_x0000_i1044" type="#_x0000_t75" style="width:46.5pt;height:33.75pt" o:ole="">
             <v:imagedata r:id="rId44" o:title=""/>
           </v:shape>
-          <o:OLEObject Type="Embed" ProgID="Equation.DSMT4" ShapeID="_x0000_i1044" DrawAspect="Content" ObjectID="_1566234718" r:id="rId45"/>
+          <o:OLEObject Type="Embed" ProgID="Equation.DSMT4" ShapeID="_x0000_i1044" DrawAspect="Content" ObjectID="_1566235052" r:id="rId45"/>
         </w:object>
       </w:r>
     </w:p>
@@ -2391,7 +2391,7 @@
           <v:shape id="_x0000_i1045" type="#_x0000_t75" style="width:171pt;height:33.75pt" o:ole="">
             <v:imagedata r:id="rId46" o:title=""/>
           </v:shape>
-          <o:OLEObject Type="Embed" ProgID="Equation.DSMT4" ShapeID="_x0000_i1045" DrawAspect="Content" ObjectID="_1566234719" r:id="rId47"/>
+          <o:OLEObject Type="Embed" ProgID="Equation.DSMT4" ShapeID="_x0000_i1045" DrawAspect="Content" ObjectID="_1566235053" r:id="rId47"/>
         </w:object>
       </w:r>
     </w:p>
@@ -2679,9 +2679,7 @@
       <w:r>
         <w:t>1048575/1048576</w:t>
       </w:r>
-      <w:bookmarkStart w:id="0" w:name="_GoBack"/>
-    </w:p>
-    <w:bookmarkEnd w:id="0"/>
+    </w:p>
     <w:p>
       <w:pPr>
         <w:spacing w:line="240" w:lineRule="auto"/>
@@ -2760,7 +2758,7 @@
           <v:shape id="_x0000_i1046" type="#_x0000_t75" style="width:77.25pt;height:56.25pt" o:ole="">
             <v:imagedata r:id="rId48" o:title=""/>
           </v:shape>
-          <o:OLEObject Type="Embed" ProgID="Equation.DSMT4" ShapeID="_x0000_i1046" DrawAspect="Content" ObjectID="_1566234720" r:id="rId49"/>
+          <o:OLEObject Type="Embed" ProgID="Equation.DSMT4" ShapeID="_x0000_i1046" DrawAspect="Content" ObjectID="_1566235054" r:id="rId49"/>
         </w:object>
       </w:r>
       <w:r>
@@ -2774,7 +2772,7 @@
           <v:shape id="_x0000_i1047" type="#_x0000_t75" style="width:75pt;height:56.25pt" o:ole="">
             <v:imagedata r:id="rId50" o:title=""/>
           </v:shape>
-          <o:OLEObject Type="Embed" ProgID="Equation.DSMT4" ShapeID="_x0000_i1047" DrawAspect="Content" ObjectID="_1566234721" r:id="rId51"/>
+          <o:OLEObject Type="Embed" ProgID="Equation.DSMT4" ShapeID="_x0000_i1047" DrawAspect="Content" ObjectID="_1566235055" r:id="rId51"/>
         </w:object>
       </w:r>
     </w:p>
@@ -2793,7 +2791,7 @@
           <v:shape id="_x0000_i1048" type="#_x0000_t75" style="width:87.75pt;height:21.75pt" o:ole="">
             <v:imagedata r:id="rId52" o:title=""/>
           </v:shape>
-          <o:OLEObject Type="Embed" ProgID="Equation.DSMT4" ShapeID="_x0000_i1048" DrawAspect="Content" ObjectID="_1566234722" r:id="rId53"/>
+          <o:OLEObject Type="Embed" ProgID="Equation.DSMT4" ShapeID="_x0000_i1048" DrawAspect="Content" ObjectID="_1566235056" r:id="rId53"/>
         </w:object>
       </w:r>
     </w:p>
@@ -2973,7 +2971,7 @@
           <v:shape id="_x0000_i1049" type="#_x0000_t75" style="width:84.75pt;height:50.25pt" o:ole="">
             <v:imagedata r:id="rId54" o:title=""/>
           </v:shape>
-          <o:OLEObject Type="Embed" ProgID="Equation.DSMT4" ShapeID="_x0000_i1049" DrawAspect="Content" ObjectID="_1566234723" r:id="rId55"/>
+          <o:OLEObject Type="Embed" ProgID="Equation.DSMT4" ShapeID="_x0000_i1049" DrawAspect="Content" ObjectID="_1566235057" r:id="rId55"/>
         </w:object>
       </w:r>
     </w:p>
@@ -2992,7 +2990,7 @@
           <v:shape id="_x0000_i1050" type="#_x0000_t75" style="width:78pt;height:21.75pt" o:ole="">
             <v:imagedata r:id="rId56" o:title=""/>
           </v:shape>
-          <o:OLEObject Type="Embed" ProgID="Equation.DSMT4" ShapeID="_x0000_i1050" DrawAspect="Content" ObjectID="_1566234724" r:id="rId57"/>
+          <o:OLEObject Type="Embed" ProgID="Equation.DSMT4" ShapeID="_x0000_i1050" DrawAspect="Content" ObjectID="_1566235058" r:id="rId57"/>
         </w:object>
       </w:r>
       <w:r>
@@ -3016,126 +3014,6 @@
         <w:rPr>
           <w:b/>
         </w:rPr>
-        <w:t>(</w:t>
-      </w:r>
-      <w:proofErr w:type="spellStart"/>
-      <w:r>
-        <w:rPr>
-          <w:b/>
-        </w:rPr>
-        <w:t>Matlab</w:t>
-      </w:r>
-      <w:proofErr w:type="spellEnd"/>
-      <w:r>
-        <w:rPr>
-          <w:b/>
-        </w:rPr>
-        <w:t xml:space="preserve"> input</w:t>
-      </w:r>
-      <w:r>
-        <w:rPr>
-          <w:b/>
-        </w:rPr>
-        <w:t>)</w:t>
-      </w:r>
-    </w:p>
-    <w:p/>
-    <w:p>
-      <w:pPr>
-        <w:spacing w:line="240" w:lineRule="auto"/>
-        <w:rPr>
-          <w:b/>
-        </w:rPr>
-      </w:pPr>
-      <w:r>
-        <w:rPr>
-          <w:b/>
-        </w:rPr>
-        <w:t>(</w:t>
-      </w:r>
-      <w:proofErr w:type="spellStart"/>
-      <w:r>
-        <w:rPr>
-          <w:b/>
-        </w:rPr>
-        <w:t>Matlab</w:t>
-      </w:r>
-      <w:proofErr w:type="spellEnd"/>
-      <w:r>
-        <w:rPr>
-          <w:b/>
-        </w:rPr>
-        <w:t xml:space="preserve"> Response)</w:t>
-      </w:r>
-    </w:p>
-    <w:p>
-      <w:pPr>
-        <w:spacing w:line="240" w:lineRule="auto"/>
-      </w:pPr>
-    </w:p>
-    <w:p>
-      <w:pPr>
-        <w:spacing w:line="240" w:lineRule="auto"/>
-      </w:pPr>
-      <w:r>
-        <w:t>……………………………………………………………………………………………………………………</w:t>
-      </w:r>
-      <w:r>
-        <w:t>…….</w:t>
-      </w:r>
-    </w:p>
-    <w:p>
-      <w:pPr>
-        <w:spacing w:line="240" w:lineRule="auto"/>
-      </w:pPr>
-      <w:r>
-        <w:rPr>
-          <w:b/>
-        </w:rPr>
-        <w:t>Q1</w:t>
-      </w:r>
-      <w:r>
-        <w:rPr>
-          <w:b/>
-        </w:rPr>
-        <w:t>3.</w:t>
-      </w:r>
-      <w:r>
-        <w:t xml:space="preserve">  Fibonacci numbers are the numbers in a sequence in which the first two elements are 0 and 1 and the value of each subsequent element is the sum of the previous two elements.  Write a </w:t>
-      </w:r>
-      <w:proofErr w:type="spellStart"/>
-      <w:r>
-        <w:t>Matlab</w:t>
-      </w:r>
-      <w:proofErr w:type="spellEnd"/>
-      <w:r>
-        <w:t xml:space="preserve"> pro</w:t>
-      </w:r>
-      <w:r>
-        <w:t>gram that generates the first 25</w:t>
-      </w:r>
-      <w:r>
-        <w:t xml:space="preserve"> Fibonacci numbers and places t</w:t>
-      </w:r>
-      <w:r>
-        <w:t>hem in a row vector called F</w:t>
-      </w:r>
-      <w:r>
-        <w:t>.</w:t>
-      </w:r>
-    </w:p>
-    <w:p>
-      <w:pPr>
-        <w:spacing w:line="240" w:lineRule="auto"/>
-        <w:rPr>
-          <w:b/>
-        </w:rPr>
-      </w:pPr>
-      <w:r>
-        <w:rPr>
-          <w:b/>
-        </w:rPr>
-        <w:lastRenderedPageBreak/>
         <w:t>(</w:t>
       </w:r>
       <w:proofErr w:type="spellStart"/>
@@ -3178,7 +3056,27 @@
           <w:sz w:val="20"/>
           <w:szCs w:val="20"/>
         </w:rPr>
-        <w:t>F = [0 1];</w:t>
+        <w:t>a</w:t>
+      </w:r>
+      <w:proofErr w:type="gramStart"/>
+      <w:r>
+        <w:rPr>
+          <w:rFonts w:ascii="Courier New" w:hAnsi="Courier New" w:cs="Courier New"/>
+          <w:color w:val="000000"/>
+          <w:sz w:val="20"/>
+          <w:szCs w:val="20"/>
+        </w:rPr>
+        <w:t>=[</w:t>
+      </w:r>
+      <w:proofErr w:type="gramEnd"/>
+      <w:r>
+        <w:rPr>
+          <w:rFonts w:ascii="Courier New" w:hAnsi="Courier New" w:cs="Courier New"/>
+          <w:color w:val="000000"/>
+          <w:sz w:val="20"/>
+          <w:szCs w:val="20"/>
+        </w:rPr>
+        <w:t>4,1,1;2,7,13;3,0,-1];</w:t>
       </w:r>
     </w:p>
     <w:p>
@@ -3196,22 +3094,13 @@
       <w:r>
         <w:rPr>
           <w:rFonts w:ascii="Courier New" w:hAnsi="Courier New" w:cs="Courier New"/>
-          <w:color w:val="0000FF"/>
-          <w:sz w:val="20"/>
-          <w:szCs w:val="20"/>
-        </w:rPr>
-        <w:t>for</w:t>
-      </w:r>
-      <w:r>
-        <w:rPr>
-          <w:rFonts w:ascii="Courier New" w:hAnsi="Courier New" w:cs="Courier New"/>
           <w:color w:val="000000"/>
           <w:sz w:val="20"/>
           <w:szCs w:val="20"/>
         </w:rPr>
-        <w:t xml:space="preserve"> </w:t>
-      </w:r>
-      <w:proofErr w:type="spellStart"/>
+        <w:t>b</w:t>
+      </w:r>
+      <w:proofErr w:type="gramStart"/>
       <w:r>
         <w:rPr>
           <w:rFonts w:ascii="Courier New" w:hAnsi="Courier New" w:cs="Courier New"/>
@@ -3219,9 +3108,9 @@
           <w:sz w:val="20"/>
           <w:szCs w:val="20"/>
         </w:rPr>
-        <w:t>i</w:t>
-      </w:r>
-      <w:proofErr w:type="spellEnd"/>
+        <w:t>=[</w:t>
+      </w:r>
+      <w:proofErr w:type="gramEnd"/>
       <w:r>
         <w:rPr>
           <w:rFonts w:ascii="Courier New" w:hAnsi="Courier New" w:cs="Courier New"/>
@@ -3229,7 +3118,7 @@
           <w:sz w:val="20"/>
           <w:szCs w:val="20"/>
         </w:rPr>
-        <w:t>=1:1:23</w:t>
+        <w:t>3;4;11];</w:t>
       </w:r>
     </w:p>
     <w:p>
@@ -3251,27 +3140,155 @@
           <w:sz w:val="20"/>
           <w:szCs w:val="20"/>
         </w:rPr>
-        <w:t xml:space="preserve">    F = [F, F(</w:t>
-      </w:r>
-      <w:proofErr w:type="spellStart"/>
-      <w:r>
-        <w:rPr>
-          <w:rFonts w:ascii="Courier New" w:hAnsi="Courier New" w:cs="Courier New"/>
-          <w:color w:val="000000"/>
-          <w:sz w:val="20"/>
-          <w:szCs w:val="20"/>
-        </w:rPr>
-        <w:t>i</w:t>
-      </w:r>
-      <w:proofErr w:type="spellEnd"/>
-      <w:r>
-        <w:rPr>
-          <w:rFonts w:ascii="Courier New" w:hAnsi="Courier New" w:cs="Courier New"/>
-          <w:color w:val="000000"/>
-          <w:sz w:val="20"/>
-          <w:szCs w:val="20"/>
-        </w:rPr>
-        <w:t>)+F(i+1)]</w:t>
+        <w:t>Q=a\b</w:t>
+      </w:r>
+      <w:bookmarkStart w:id="0" w:name="_GoBack"/>
+      <w:bookmarkEnd w:id="0"/>
+    </w:p>
+    <w:p>
+      <w:pPr>
+        <w:spacing w:line="240" w:lineRule="auto"/>
+        <w:rPr>
+          <w:b/>
+        </w:rPr>
+      </w:pPr>
+      <w:r>
+        <w:rPr>
+          <w:b/>
+        </w:rPr>
+        <w:t>(</w:t>
+      </w:r>
+      <w:proofErr w:type="spellStart"/>
+      <w:r>
+        <w:rPr>
+          <w:b/>
+        </w:rPr>
+        <w:t>Matlab</w:t>
+      </w:r>
+      <w:proofErr w:type="spellEnd"/>
+      <w:r>
+        <w:rPr>
+          <w:b/>
+        </w:rPr>
+        <w:t xml:space="preserve"> Response)</w:t>
+      </w:r>
+    </w:p>
+    <w:p>
+      <w:pPr>
+        <w:spacing w:line="240" w:lineRule="auto"/>
+      </w:pPr>
+      <w:r>
+        <w:t>Q =</w:t>
+      </w:r>
+    </w:p>
+    <w:p>
+      <w:pPr>
+        <w:spacing w:line="240" w:lineRule="auto"/>
+      </w:pPr>
+      <w:r>
+        <w:t xml:space="preserve">   -6.1250</w:t>
+      </w:r>
+    </w:p>
+    <w:p>
+      <w:pPr>
+        <w:spacing w:line="240" w:lineRule="auto"/>
+      </w:pPr>
+      <w:r>
+        <w:t xml:space="preserve">   56.8750</w:t>
+      </w:r>
+    </w:p>
+    <w:p>
+      <w:pPr>
+        <w:spacing w:line="240" w:lineRule="auto"/>
+      </w:pPr>
+      <w:r>
+        <w:lastRenderedPageBreak/>
+        <w:t xml:space="preserve">  -29.3750</w:t>
+      </w:r>
+    </w:p>
+    <w:p>
+      <w:pPr>
+        <w:spacing w:line="240" w:lineRule="auto"/>
+      </w:pPr>
+      <w:r>
+        <w:t>……………………………………………………………………………………………………………………</w:t>
+      </w:r>
+      <w:r>
+        <w:t>…….</w:t>
+      </w:r>
+    </w:p>
+    <w:p>
+      <w:pPr>
+        <w:spacing w:line="240" w:lineRule="auto"/>
+      </w:pPr>
+      <w:r>
+        <w:rPr>
+          <w:b/>
+        </w:rPr>
+        <w:t>Q1</w:t>
+      </w:r>
+      <w:r>
+        <w:rPr>
+          <w:b/>
+        </w:rPr>
+        <w:t>3.</w:t>
+      </w:r>
+      <w:r>
+        <w:t xml:space="preserve">  Fibonacci numbers are the numbers in a sequence in which the first two elements are 0 and 1 and the value of each subsequent element is the sum of the previous two elements.  Write a </w:t>
+      </w:r>
+      <w:proofErr w:type="spellStart"/>
+      <w:r>
+        <w:t>Matlab</w:t>
+      </w:r>
+      <w:proofErr w:type="spellEnd"/>
+      <w:r>
+        <w:t xml:space="preserve"> pro</w:t>
+      </w:r>
+      <w:r>
+        <w:t>gram that generates the first 25</w:t>
+      </w:r>
+      <w:r>
+        <w:t xml:space="preserve"> Fibonacci numbers and places t</w:t>
+      </w:r>
+      <w:r>
+        <w:t>hem in a row vector called F</w:t>
+      </w:r>
+      <w:r>
+        <w:t>.</w:t>
+      </w:r>
+    </w:p>
+    <w:p>
+      <w:pPr>
+        <w:spacing w:line="240" w:lineRule="auto"/>
+        <w:rPr>
+          <w:b/>
+        </w:rPr>
+      </w:pPr>
+      <w:r>
+        <w:rPr>
+          <w:b/>
+        </w:rPr>
+        <w:t>(</w:t>
+      </w:r>
+      <w:proofErr w:type="spellStart"/>
+      <w:r>
+        <w:rPr>
+          <w:b/>
+        </w:rPr>
+        <w:t>Matlab</w:t>
+      </w:r>
+      <w:proofErr w:type="spellEnd"/>
+      <w:r>
+        <w:rPr>
+          <w:b/>
+        </w:rPr>
+        <w:t xml:space="preserve"> input</w:t>
+      </w:r>
+      <w:r>
+        <w:rPr>
+          <w:b/>
+        </w:rPr>
+        <w:t>)</w:t>
       </w:r>
     </w:p>
     <w:p>
@@ -3289,254 +3306,11 @@
       <w:r>
         <w:rPr>
           <w:rFonts w:ascii="Courier New" w:hAnsi="Courier New" w:cs="Courier New"/>
-          <w:color w:val="0000FF"/>
-          <w:sz w:val="20"/>
-          <w:szCs w:val="20"/>
-        </w:rPr>
-        <w:t>end</w:t>
-      </w:r>
-    </w:p>
-    <w:p>
-      <w:pPr>
-        <w:spacing w:line="240" w:lineRule="auto"/>
-      </w:pPr>
-    </w:p>
-    <w:p>
-      <w:pPr>
-        <w:spacing w:line="240" w:lineRule="auto"/>
-        <w:rPr>
-          <w:b/>
-        </w:rPr>
-      </w:pPr>
-      <w:r>
-        <w:rPr>
-          <w:b/>
-        </w:rPr>
-        <w:t>(</w:t>
-      </w:r>
-      <w:proofErr w:type="spellStart"/>
-      <w:r>
-        <w:rPr>
-          <w:b/>
-        </w:rPr>
-        <w:t>Matlab</w:t>
-      </w:r>
-      <w:proofErr w:type="spellEnd"/>
-      <w:r>
-        <w:rPr>
-          <w:b/>
-        </w:rPr>
-        <w:t xml:space="preserve"> Response</w:t>
-      </w:r>
-      <w:r>
-        <w:rPr>
-          <w:b/>
-        </w:rPr>
-        <w:t>)</w:t>
-      </w:r>
-    </w:p>
-    <w:p>
-      <w:pPr>
-        <w:spacing w:line="240" w:lineRule="auto"/>
-      </w:pPr>
-      <w:r>
-        <w:t xml:space="preserve">  Columns 1 through 6</w:t>
-      </w:r>
-    </w:p>
-    <w:p>
-      <w:pPr>
-        <w:spacing w:line="240" w:lineRule="auto"/>
-      </w:pPr>
-    </w:p>
-    <w:p>
-      <w:pPr>
-        <w:spacing w:line="240" w:lineRule="auto"/>
-      </w:pPr>
-      <w:r>
-        <w:t xml:space="preserve">           0           1           1           2           3           5</w:t>
-      </w:r>
-    </w:p>
-    <w:p>
-      <w:pPr>
-        <w:spacing w:line="240" w:lineRule="auto"/>
-      </w:pPr>
-    </w:p>
-    <w:p>
-      <w:pPr>
-        <w:spacing w:line="240" w:lineRule="auto"/>
-      </w:pPr>
-      <w:r>
-        <w:t xml:space="preserve">  Columns 7 through 12</w:t>
-      </w:r>
-    </w:p>
-    <w:p>
-      <w:pPr>
-        <w:spacing w:line="240" w:lineRule="auto"/>
-      </w:pPr>
-    </w:p>
-    <w:p>
-      <w:pPr>
-        <w:spacing w:line="240" w:lineRule="auto"/>
-      </w:pPr>
-      <w:r>
-        <w:t xml:space="preserve">           8          13          21          34          55          89</w:t>
-      </w:r>
-    </w:p>
-    <w:p>
-      <w:pPr>
-        <w:spacing w:line="240" w:lineRule="auto"/>
-      </w:pPr>
-    </w:p>
-    <w:p>
-      <w:pPr>
-        <w:spacing w:line="240" w:lineRule="auto"/>
-      </w:pPr>
-      <w:r>
-        <w:t xml:space="preserve">  Columns 13 through 18</w:t>
-      </w:r>
-    </w:p>
-    <w:p>
-      <w:pPr>
-        <w:spacing w:line="240" w:lineRule="auto"/>
-      </w:pPr>
-    </w:p>
-    <w:p>
-      <w:pPr>
-        <w:spacing w:line="240" w:lineRule="auto"/>
-      </w:pPr>
-      <w:r>
-        <w:t xml:space="preserve">         144         233         377         610         987        1597</w:t>
-      </w:r>
-    </w:p>
-    <w:p>
-      <w:pPr>
-        <w:spacing w:line="240" w:lineRule="auto"/>
-      </w:pPr>
-    </w:p>
-    <w:p>
-      <w:pPr>
-        <w:spacing w:line="240" w:lineRule="auto"/>
-      </w:pPr>
-      <w:r>
-        <w:t xml:space="preserve">  Columns 19 through 24</w:t>
-      </w:r>
-    </w:p>
-    <w:p>
-      <w:pPr>
-        <w:spacing w:line="240" w:lineRule="auto"/>
-      </w:pPr>
-    </w:p>
-    <w:p>
-      <w:pPr>
-        <w:spacing w:line="240" w:lineRule="auto"/>
-      </w:pPr>
-      <w:r>
-        <w:t xml:space="preserve">        2584        4181        6765       10946       17711       28657</w:t>
-      </w:r>
-    </w:p>
-    <w:p>
-      <w:pPr>
-        <w:spacing w:line="240" w:lineRule="auto"/>
-      </w:pPr>
-    </w:p>
-    <w:p>
-      <w:pPr>
-        <w:spacing w:line="240" w:lineRule="auto"/>
-      </w:pPr>
-      <w:r>
-        <w:t xml:space="preserve">  Column 25</w:t>
-      </w:r>
-    </w:p>
-    <w:p>
-      <w:pPr>
-        <w:spacing w:line="240" w:lineRule="auto"/>
-      </w:pPr>
-    </w:p>
-    <w:p>
-      <w:pPr>
-        <w:spacing w:line="240" w:lineRule="auto"/>
-      </w:pPr>
-      <w:r>
-        <w:t xml:space="preserve">       46368</w:t>
-      </w:r>
-    </w:p>
-    <w:p>
-      <w:pPr>
-        <w:spacing w:line="240" w:lineRule="auto"/>
-      </w:pPr>
-      <w:r>
-        <w:t xml:space="preserve"> </w:t>
-      </w:r>
-      <w:r>
-        <w:t>……………………………………………………………………….………………………………………………………………….</w:t>
-      </w:r>
-    </w:p>
-    <w:p>
-      <w:pPr>
-        <w:spacing w:line="240" w:lineRule="auto"/>
-      </w:pPr>
-      <w:r>
-        <w:rPr>
-          <w:b/>
-        </w:rPr>
-        <w:t>Q</w:t>
-      </w:r>
-      <w:proofErr w:type="gramStart"/>
-      <w:r>
-        <w:rPr>
-          <w:b/>
-        </w:rPr>
-        <w:t>14</w:t>
-      </w:r>
-      <w:r>
-        <w:t xml:space="preserve">  </w:t>
-      </w:r>
-      <w:r>
-        <w:t>Plot</w:t>
-      </w:r>
-      <w:proofErr w:type="gramEnd"/>
-      <w:r>
-        <w:t xml:space="preserve"> the log of the Fi</w:t>
-      </w:r>
-      <w:r>
-        <w:t>bonacci sequence of F(2) to F(25</w:t>
-      </w:r>
-      <w:r>
-        <w:t xml:space="preserve">) and label the axis.  </w:t>
-      </w:r>
-    </w:p>
-    <w:p>
-      <w:pPr>
-        <w:spacing w:line="240" w:lineRule="auto"/>
-        <w:rPr>
-          <w:b/>
-        </w:rPr>
-      </w:pPr>
-      <w:r>
-        <w:rPr>
-          <w:b/>
-        </w:rPr>
-        <w:t>(</w:t>
-      </w:r>
-      <w:proofErr w:type="spellStart"/>
-      <w:r>
-        <w:rPr>
-          <w:b/>
-        </w:rPr>
-        <w:t>Matlab</w:t>
-      </w:r>
-      <w:proofErr w:type="spellEnd"/>
-      <w:r>
-        <w:rPr>
-          <w:b/>
-        </w:rPr>
-        <w:t xml:space="preserve"> input</w:t>
-      </w:r>
-      <w:r>
-        <w:rPr>
-          <w:b/>
-        </w:rPr>
-        <w:t>)</w:t>
+          <w:color w:val="000000"/>
+          <w:sz w:val="20"/>
+          <w:szCs w:val="20"/>
+        </w:rPr>
+        <w:t>F = [0 1];</w:t>
       </w:r>
     </w:p>
     <w:p>
@@ -3554,11 +3328,40 @@
       <w:r>
         <w:rPr>
           <w:rFonts w:ascii="Courier New" w:hAnsi="Courier New" w:cs="Courier New"/>
+          <w:color w:val="0000FF"/>
+          <w:sz w:val="20"/>
+          <w:szCs w:val="20"/>
+        </w:rPr>
+        <w:t>for</w:t>
+      </w:r>
+      <w:r>
+        <w:rPr>
+          <w:rFonts w:ascii="Courier New" w:hAnsi="Courier New" w:cs="Courier New"/>
           <w:color w:val="000000"/>
           <w:sz w:val="20"/>
           <w:szCs w:val="20"/>
         </w:rPr>
-        <w:t>F = [0 1];</w:t>
+        <w:t xml:space="preserve"> </w:t>
+      </w:r>
+      <w:proofErr w:type="spellStart"/>
+      <w:r>
+        <w:rPr>
+          <w:rFonts w:ascii="Courier New" w:hAnsi="Courier New" w:cs="Courier New"/>
+          <w:color w:val="000000"/>
+          <w:sz w:val="20"/>
+          <w:szCs w:val="20"/>
+        </w:rPr>
+        <w:t>i</w:t>
+      </w:r>
+      <w:proofErr w:type="spellEnd"/>
+      <w:r>
+        <w:rPr>
+          <w:rFonts w:ascii="Courier New" w:hAnsi="Courier New" w:cs="Courier New"/>
+          <w:color w:val="000000"/>
+          <w:sz w:val="20"/>
+          <w:szCs w:val="20"/>
+        </w:rPr>
+        <w:t>=1:1:23</w:t>
       </w:r>
     </w:p>
     <w:p>
@@ -3576,11 +3379,340 @@
       <w:r>
         <w:rPr>
           <w:rFonts w:ascii="Courier New" w:hAnsi="Courier New" w:cs="Courier New"/>
+          <w:color w:val="000000"/>
+          <w:sz w:val="20"/>
+          <w:szCs w:val="20"/>
+        </w:rPr>
+        <w:t xml:space="preserve">    F = [F, F(</w:t>
+      </w:r>
+      <w:proofErr w:type="spellStart"/>
+      <w:r>
+        <w:rPr>
+          <w:rFonts w:ascii="Courier New" w:hAnsi="Courier New" w:cs="Courier New"/>
+          <w:color w:val="000000"/>
+          <w:sz w:val="20"/>
+          <w:szCs w:val="20"/>
+        </w:rPr>
+        <w:t>i</w:t>
+      </w:r>
+      <w:proofErr w:type="spellEnd"/>
+      <w:r>
+        <w:rPr>
+          <w:rFonts w:ascii="Courier New" w:hAnsi="Courier New" w:cs="Courier New"/>
+          <w:color w:val="000000"/>
+          <w:sz w:val="20"/>
+          <w:szCs w:val="20"/>
+        </w:rPr>
+        <w:t>)+F(i+1)]</w:t>
+      </w:r>
+    </w:p>
+    <w:p>
+      <w:pPr>
+        <w:autoSpaceDE w:val="0"/>
+        <w:autoSpaceDN w:val="0"/>
+        <w:adjustRightInd w:val="0"/>
+        <w:spacing w:after="0" w:line="240" w:lineRule="auto"/>
+        <w:rPr>
+          <w:rFonts w:ascii="Courier New" w:hAnsi="Courier New" w:cs="Courier New"/>
+          <w:sz w:val="24"/>
+          <w:szCs w:val="24"/>
+        </w:rPr>
+      </w:pPr>
+      <w:r>
+        <w:rPr>
+          <w:rFonts w:ascii="Courier New" w:hAnsi="Courier New" w:cs="Courier New"/>
           <w:color w:val="0000FF"/>
           <w:sz w:val="20"/>
           <w:szCs w:val="20"/>
         </w:rPr>
+        <w:t>end</w:t>
+      </w:r>
+    </w:p>
+    <w:p>
+      <w:pPr>
+        <w:spacing w:line="240" w:lineRule="auto"/>
+      </w:pPr>
+    </w:p>
+    <w:p>
+      <w:pPr>
+        <w:spacing w:line="240" w:lineRule="auto"/>
+        <w:rPr>
+          <w:b/>
+        </w:rPr>
+      </w:pPr>
+      <w:r>
+        <w:rPr>
+          <w:b/>
+        </w:rPr>
+        <w:t>(</w:t>
+      </w:r>
+      <w:proofErr w:type="spellStart"/>
+      <w:r>
+        <w:rPr>
+          <w:b/>
+        </w:rPr>
+        <w:t>Matlab</w:t>
+      </w:r>
+      <w:proofErr w:type="spellEnd"/>
+      <w:r>
+        <w:rPr>
+          <w:b/>
+        </w:rPr>
+        <w:t xml:space="preserve"> Response</w:t>
+      </w:r>
+      <w:r>
+        <w:rPr>
+          <w:b/>
+        </w:rPr>
+        <w:t>)</w:t>
+      </w:r>
+    </w:p>
+    <w:p>
+      <w:pPr>
+        <w:spacing w:line="240" w:lineRule="auto"/>
+      </w:pPr>
+      <w:r>
+        <w:t xml:space="preserve">  Columns 1 through 6</w:t>
+      </w:r>
+    </w:p>
+    <w:p>
+      <w:pPr>
+        <w:spacing w:line="240" w:lineRule="auto"/>
+      </w:pPr>
+    </w:p>
+    <w:p>
+      <w:pPr>
+        <w:spacing w:line="240" w:lineRule="auto"/>
+      </w:pPr>
+      <w:r>
+        <w:t xml:space="preserve">           0           1           1           2           3           5</w:t>
+      </w:r>
+    </w:p>
+    <w:p>
+      <w:pPr>
+        <w:spacing w:line="240" w:lineRule="auto"/>
+      </w:pPr>
+    </w:p>
+    <w:p>
+      <w:pPr>
+        <w:spacing w:line="240" w:lineRule="auto"/>
+      </w:pPr>
+      <w:r>
+        <w:t xml:space="preserve">  Columns 7 through 12</w:t>
+      </w:r>
+    </w:p>
+    <w:p>
+      <w:pPr>
+        <w:spacing w:line="240" w:lineRule="auto"/>
+      </w:pPr>
+    </w:p>
+    <w:p>
+      <w:pPr>
+        <w:spacing w:line="240" w:lineRule="auto"/>
+      </w:pPr>
+      <w:r>
+        <w:t xml:space="preserve">           8          13          21          34          55          89</w:t>
+      </w:r>
+    </w:p>
+    <w:p>
+      <w:pPr>
+        <w:spacing w:line="240" w:lineRule="auto"/>
+      </w:pPr>
+    </w:p>
+    <w:p>
+      <w:pPr>
+        <w:spacing w:line="240" w:lineRule="auto"/>
+      </w:pPr>
+      <w:r>
+        <w:t xml:space="preserve">  Columns 13 through 18</w:t>
+      </w:r>
+    </w:p>
+    <w:p>
+      <w:pPr>
+        <w:spacing w:line="240" w:lineRule="auto"/>
+      </w:pPr>
+    </w:p>
+    <w:p>
+      <w:pPr>
+        <w:spacing w:line="240" w:lineRule="auto"/>
+      </w:pPr>
+      <w:r>
+        <w:t xml:space="preserve">         144         233         377         610         987        1597</w:t>
+      </w:r>
+    </w:p>
+    <w:p>
+      <w:pPr>
+        <w:spacing w:line="240" w:lineRule="auto"/>
+      </w:pPr>
+    </w:p>
+    <w:p>
+      <w:pPr>
+        <w:spacing w:line="240" w:lineRule="auto"/>
+      </w:pPr>
+      <w:r>
+        <w:t xml:space="preserve">  Columns 19 through 24</w:t>
+      </w:r>
+    </w:p>
+    <w:p>
+      <w:pPr>
+        <w:spacing w:line="240" w:lineRule="auto"/>
+      </w:pPr>
+    </w:p>
+    <w:p>
+      <w:pPr>
+        <w:spacing w:line="240" w:lineRule="auto"/>
+      </w:pPr>
+      <w:r>
+        <w:t xml:space="preserve">        2584        4181        6765       10946       17711       28657</w:t>
+      </w:r>
+    </w:p>
+    <w:p>
+      <w:pPr>
+        <w:spacing w:line="240" w:lineRule="auto"/>
+      </w:pPr>
+    </w:p>
+    <w:p>
+      <w:pPr>
+        <w:spacing w:line="240" w:lineRule="auto"/>
+      </w:pPr>
+      <w:r>
+        <w:t xml:space="preserve">  Column 25</w:t>
+      </w:r>
+    </w:p>
+    <w:p>
+      <w:pPr>
+        <w:spacing w:line="240" w:lineRule="auto"/>
+      </w:pPr>
+    </w:p>
+    <w:p>
+      <w:pPr>
+        <w:spacing w:line="240" w:lineRule="auto"/>
+      </w:pPr>
+      <w:r>
+        <w:t xml:space="preserve">       46368</w:t>
+      </w:r>
+    </w:p>
+    <w:p>
+      <w:pPr>
+        <w:spacing w:line="240" w:lineRule="auto"/>
+      </w:pPr>
+      <w:r>
         <w:lastRenderedPageBreak/>
+        <w:t xml:space="preserve"> </w:t>
+      </w:r>
+      <w:r>
+        <w:t>……………………………………………………………………….………………………………………………………………….</w:t>
+      </w:r>
+    </w:p>
+    <w:p>
+      <w:pPr>
+        <w:spacing w:line="240" w:lineRule="auto"/>
+      </w:pPr>
+      <w:r>
+        <w:rPr>
+          <w:b/>
+        </w:rPr>
+        <w:t>Q</w:t>
+      </w:r>
+      <w:proofErr w:type="gramStart"/>
+      <w:r>
+        <w:rPr>
+          <w:b/>
+        </w:rPr>
+        <w:t>14</w:t>
+      </w:r>
+      <w:r>
+        <w:t xml:space="preserve">  </w:t>
+      </w:r>
+      <w:r>
+        <w:t>Plot</w:t>
+      </w:r>
+      <w:proofErr w:type="gramEnd"/>
+      <w:r>
+        <w:t xml:space="preserve"> the log of the Fi</w:t>
+      </w:r>
+      <w:r>
+        <w:t>bonacci sequence of F(2) to F(25</w:t>
+      </w:r>
+      <w:r>
+        <w:t xml:space="preserve">) and label the axis.  </w:t>
+      </w:r>
+    </w:p>
+    <w:p>
+      <w:pPr>
+        <w:spacing w:line="240" w:lineRule="auto"/>
+        <w:rPr>
+          <w:b/>
+        </w:rPr>
+      </w:pPr>
+      <w:r>
+        <w:rPr>
+          <w:b/>
+        </w:rPr>
+        <w:t>(</w:t>
+      </w:r>
+      <w:proofErr w:type="spellStart"/>
+      <w:r>
+        <w:rPr>
+          <w:b/>
+        </w:rPr>
+        <w:t>Matlab</w:t>
+      </w:r>
+      <w:proofErr w:type="spellEnd"/>
+      <w:r>
+        <w:rPr>
+          <w:b/>
+        </w:rPr>
+        <w:t xml:space="preserve"> input</w:t>
+      </w:r>
+      <w:r>
+        <w:rPr>
+          <w:b/>
+        </w:rPr>
+        <w:t>)</w:t>
+      </w:r>
+    </w:p>
+    <w:p>
+      <w:pPr>
+        <w:autoSpaceDE w:val="0"/>
+        <w:autoSpaceDN w:val="0"/>
+        <w:adjustRightInd w:val="0"/>
+        <w:spacing w:after="0" w:line="240" w:lineRule="auto"/>
+        <w:rPr>
+          <w:rFonts w:ascii="Courier New" w:hAnsi="Courier New" w:cs="Courier New"/>
+          <w:sz w:val="24"/>
+          <w:szCs w:val="24"/>
+        </w:rPr>
+      </w:pPr>
+      <w:r>
+        <w:rPr>
+          <w:rFonts w:ascii="Courier New" w:hAnsi="Courier New" w:cs="Courier New"/>
+          <w:color w:val="000000"/>
+          <w:sz w:val="20"/>
+          <w:szCs w:val="20"/>
+        </w:rPr>
+        <w:t>F = [0 1];</w:t>
+      </w:r>
+    </w:p>
+    <w:p>
+      <w:pPr>
+        <w:autoSpaceDE w:val="0"/>
+        <w:autoSpaceDN w:val="0"/>
+        <w:adjustRightInd w:val="0"/>
+        <w:spacing w:after="0" w:line="240" w:lineRule="auto"/>
+        <w:rPr>
+          <w:rFonts w:ascii="Courier New" w:hAnsi="Courier New" w:cs="Courier New"/>
+          <w:sz w:val="24"/>
+          <w:szCs w:val="24"/>
+        </w:rPr>
+      </w:pPr>
+      <w:r>
+        <w:rPr>
+          <w:rFonts w:ascii="Courier New" w:hAnsi="Courier New" w:cs="Courier New"/>
+          <w:color w:val="0000FF"/>
+          <w:sz w:val="20"/>
+          <w:szCs w:val="20"/>
+        </w:rPr>
         <w:t>for</w:t>
       </w:r>
       <w:r>
@@ -4140,7 +4272,7 @@
           <v:shape id="_x0000_i1051" type="#_x0000_t75" style="width:48pt;height:66pt" o:ole="">
             <v:imagedata r:id="rId59" o:title=""/>
           </v:shape>
-          <o:OLEObject Type="Embed" ProgID="Equation.DSMT4" ShapeID="_x0000_i1051" DrawAspect="Content" ObjectID="_1566234725" r:id="rId60"/>
+          <o:OLEObject Type="Embed" ProgID="Equation.DSMT4" ShapeID="_x0000_i1051" DrawAspect="Content" ObjectID="_1566235059" r:id="rId60"/>
         </w:object>
       </w:r>
     </w:p>
@@ -4159,7 +4291,7 @@
           <v:shape id="_x0000_i1052" type="#_x0000_t75" style="width:48pt;height:14.25pt" o:ole="">
             <v:imagedata r:id="rId61" o:title=""/>
           </v:shape>
-          <o:OLEObject Type="Embed" ProgID="Equation.DSMT4" ShapeID="_x0000_i1052" DrawAspect="Content" ObjectID="_1566234726" r:id="rId62"/>
+          <o:OLEObject Type="Embed" ProgID="Equation.DSMT4" ShapeID="_x0000_i1052" DrawAspect="Content" ObjectID="_1566235060" r:id="rId62"/>
         </w:object>
       </w:r>
       <w:r>

</xml_diff>

<commit_message>
completed all questions in assignment 1.
</commit_message>
<xml_diff>
--- a/a1.docx
+++ b/a1.docx
@@ -243,7 +243,7 @@
           <v:shape id="_x0000_i1025" type="#_x0000_t75" style="width:153.75pt;height:22.5pt" o:ole="">
             <v:imagedata r:id="rId6" o:title=""/>
           </v:shape>
-          <o:OLEObject Type="Embed" ProgID="Equation.DSMT4" ShapeID="_x0000_i1025" DrawAspect="Content" ObjectID="_1566235033" r:id="rId7"/>
+          <o:OLEObject Type="Embed" ProgID="Equation.DSMT4" ShapeID="_x0000_i1025" DrawAspect="Content" ObjectID="_1566237948" r:id="rId7"/>
         </w:object>
       </w:r>
       <w:r>
@@ -441,7 +441,7 @@
           <v:shape id="_x0000_i1026" type="#_x0000_t75" style="width:36.75pt;height:18pt" o:ole="">
             <v:imagedata r:id="rId8" o:title=""/>
           </v:shape>
-          <o:OLEObject Type="Embed" ProgID="Equation.DSMT4" ShapeID="_x0000_i1026" DrawAspect="Content" ObjectID="_1566235034" r:id="rId9"/>
+          <o:OLEObject Type="Embed" ProgID="Equation.DSMT4" ShapeID="_x0000_i1026" DrawAspect="Content" ObjectID="_1566237949" r:id="rId9"/>
         </w:object>
       </w:r>
       <w:r>
@@ -455,7 +455,7 @@
           <v:shape id="_x0000_i1027" type="#_x0000_t75" style="width:78.75pt;height:18.75pt" o:ole="">
             <v:imagedata r:id="rId10" o:title=""/>
           </v:shape>
-          <o:OLEObject Type="Embed" ProgID="Equation.DSMT4" ShapeID="_x0000_i1027" DrawAspect="Content" ObjectID="_1566235035" r:id="rId11"/>
+          <o:OLEObject Type="Embed" ProgID="Equation.DSMT4" ShapeID="_x0000_i1027" DrawAspect="Content" ObjectID="_1566237950" r:id="rId11"/>
         </w:object>
       </w:r>
       <w:r>
@@ -472,7 +472,7 @@
           <v:shape id="_x0000_i1028" type="#_x0000_t75" style="width:36.75pt;height:18pt" o:ole="">
             <v:imagedata r:id="rId12" o:title=""/>
           </v:shape>
-          <o:OLEObject Type="Embed" ProgID="Equation.DSMT4" ShapeID="_x0000_i1028" DrawAspect="Content" ObjectID="_1566235036" r:id="rId13"/>
+          <o:OLEObject Type="Embed" ProgID="Equation.DSMT4" ShapeID="_x0000_i1028" DrawAspect="Content" ObjectID="_1566237951" r:id="rId13"/>
         </w:object>
       </w:r>
       <w:r>
@@ -489,7 +489,7 @@
           <v:shape id="_x0000_i1029" type="#_x0000_t75" style="width:72.75pt;height:22.5pt" o:ole="">
             <v:imagedata r:id="rId14" o:title=""/>
           </v:shape>
-          <o:OLEObject Type="Embed" ProgID="Equation.DSMT4" ShapeID="_x0000_i1029" DrawAspect="Content" ObjectID="_1566235037" r:id="rId15"/>
+          <o:OLEObject Type="Embed" ProgID="Equation.DSMT4" ShapeID="_x0000_i1029" DrawAspect="Content" ObjectID="_1566237952" r:id="rId15"/>
         </w:object>
       </w:r>
     </w:p>
@@ -672,7 +672,7 @@
           <v:shape id="_x0000_i1030" type="#_x0000_t75" style="width:126pt;height:25.5pt" o:ole="">
             <v:imagedata r:id="rId16" o:title=""/>
           </v:shape>
-          <o:OLEObject Type="Embed" ProgID="Equation.DSMT4" ShapeID="_x0000_i1030" DrawAspect="Content" ObjectID="_1566235038" r:id="rId17"/>
+          <o:OLEObject Type="Embed" ProgID="Equation.DSMT4" ShapeID="_x0000_i1030" DrawAspect="Content" ObjectID="_1566237953" r:id="rId17"/>
         </w:object>
       </w:r>
       <w:r>
@@ -1024,7 +1024,7 @@
           <v:shape id="_x0000_i1031" type="#_x0000_t75" style="width:21pt;height:18.75pt" o:ole="">
             <v:imagedata r:id="rId18" o:title=""/>
           </v:shape>
-          <o:OLEObject Type="Embed" ProgID="Equation.DSMT4" ShapeID="_x0000_i1031" DrawAspect="Content" ObjectID="_1566235039" r:id="rId19"/>
+          <o:OLEObject Type="Embed" ProgID="Equation.DSMT4" ShapeID="_x0000_i1031" DrawAspect="Content" ObjectID="_1566237954" r:id="rId19"/>
         </w:object>
       </w:r>
       <w:r>
@@ -1038,7 +1038,7 @@
           <v:shape id="_x0000_i1032" type="#_x0000_t75" style="width:80.25pt;height:35.25pt" o:ole="">
             <v:imagedata r:id="rId20" o:title=""/>
           </v:shape>
-          <o:OLEObject Type="Embed" ProgID="Equation.DSMT4" ShapeID="_x0000_i1032" DrawAspect="Content" ObjectID="_1566235040" r:id="rId21"/>
+          <o:OLEObject Type="Embed" ProgID="Equation.DSMT4" ShapeID="_x0000_i1032" DrawAspect="Content" ObjectID="_1566237955" r:id="rId21"/>
         </w:object>
       </w:r>
       <w:r>
@@ -1518,7 +1518,7 @@
           <v:shape id="_x0000_i1033" type="#_x0000_t75" style="width:116.25pt;height:15.75pt" o:ole="">
             <v:imagedata r:id="rId22" o:title=""/>
           </v:shape>
-          <o:OLEObject Type="Embed" ProgID="Equation.DSMT4" ShapeID="_x0000_i1033" DrawAspect="Content" ObjectID="_1566235041" r:id="rId23"/>
+          <o:OLEObject Type="Embed" ProgID="Equation.DSMT4" ShapeID="_x0000_i1033" DrawAspect="Content" ObjectID="_1566237956" r:id="rId23"/>
         </w:object>
       </w:r>
       <w:r>
@@ -1544,7 +1544,7 @@
           <v:shape id="_x0000_i1034" type="#_x0000_t75" style="width:68.25pt;height:18.75pt" o:ole="">
             <v:imagedata r:id="rId24" o:title=""/>
           </v:shape>
-          <o:OLEObject Type="Embed" ProgID="Equation.DSMT4" ShapeID="_x0000_i1034" DrawAspect="Content" ObjectID="_1566235042" r:id="rId25"/>
+          <o:OLEObject Type="Embed" ProgID="Equation.DSMT4" ShapeID="_x0000_i1034" DrawAspect="Content" ObjectID="_1566237957" r:id="rId25"/>
         </w:object>
       </w:r>
       <w:r>
@@ -1558,7 +1558,7 @@
           <v:shape id="_x0000_i1035" type="#_x0000_t75" style="width:42pt;height:36.75pt" o:ole="">
             <v:imagedata r:id="rId26" o:title=""/>
           </v:shape>
-          <o:OLEObject Type="Embed" ProgID="Equation.DSMT4" ShapeID="_x0000_i1035" DrawAspect="Content" ObjectID="_1566235043" r:id="rId27"/>
+          <o:OLEObject Type="Embed" ProgID="Equation.DSMT4" ShapeID="_x0000_i1035" DrawAspect="Content" ObjectID="_1566237958" r:id="rId27"/>
         </w:object>
       </w:r>
       <w:r>
@@ -1589,7 +1589,7 @@
           <v:shape id="_x0000_i1036" type="#_x0000_t75" style="width:97.5pt;height:15.75pt" o:ole="">
             <v:imagedata r:id="rId28" o:title=""/>
           </v:shape>
-          <o:OLEObject Type="Embed" ProgID="Equation.DSMT4" ShapeID="_x0000_i1036" DrawAspect="Content" ObjectID="_1566235044" r:id="rId29"/>
+          <o:OLEObject Type="Embed" ProgID="Equation.DSMT4" ShapeID="_x0000_i1036" DrawAspect="Content" ObjectID="_1566237959" r:id="rId29"/>
         </w:object>
       </w:r>
     </w:p>
@@ -1768,7 +1768,7 @@
           <v:shape id="_x0000_i1037" type="#_x0000_t75" style="width:9.75pt;height:11.25pt" o:ole="">
             <v:imagedata r:id="rId30" o:title=""/>
           </v:shape>
-          <o:OLEObject Type="Embed" ProgID="Equation.DSMT4" ShapeID="_x0000_i1037" DrawAspect="Content" ObjectID="_1566235045" r:id="rId31"/>
+          <o:OLEObject Type="Embed" ProgID="Equation.DSMT4" ShapeID="_x0000_i1037" DrawAspect="Content" ObjectID="_1566237960" r:id="rId31"/>
         </w:object>
       </w:r>
       <w:r>
@@ -1782,7 +1782,7 @@
           <v:shape id="_x0000_i1038" type="#_x0000_t75" style="width:105.75pt;height:15.75pt" o:ole="">
             <v:imagedata r:id="rId32" o:title=""/>
           </v:shape>
-          <o:OLEObject Type="Embed" ProgID="Equation.DSMT4" ShapeID="_x0000_i1038" DrawAspect="Content" ObjectID="_1566235046" r:id="rId33"/>
+          <o:OLEObject Type="Embed" ProgID="Equation.DSMT4" ShapeID="_x0000_i1038" DrawAspect="Content" ObjectID="_1566237961" r:id="rId33"/>
         </w:object>
       </w:r>
       <w:r>
@@ -1796,7 +1796,7 @@
           <v:shape id="_x0000_i1039" type="#_x0000_t75" style="width:11.25pt;height:12.75pt" o:ole="">
             <v:imagedata r:id="rId34" o:title=""/>
           </v:shape>
-          <o:OLEObject Type="Embed" ProgID="Equation.DSMT4" ShapeID="_x0000_i1039" DrawAspect="Content" ObjectID="_1566235047" r:id="rId35"/>
+          <o:OLEObject Type="Embed" ProgID="Equation.DSMT4" ShapeID="_x0000_i1039" DrawAspect="Content" ObjectID="_1566237962" r:id="rId35"/>
         </w:object>
       </w:r>
       <w:r>
@@ -1824,7 +1824,7 @@
           <v:shape id="_x0000_i1040" type="#_x0000_t75" style="width:87pt;height:18.75pt" o:ole="">
             <v:imagedata r:id="rId36" o:title=""/>
           </v:shape>
-          <o:OLEObject Type="Embed" ProgID="Equation.DSMT4" ShapeID="_x0000_i1040" DrawAspect="Content" ObjectID="_1566235048" r:id="rId37"/>
+          <o:OLEObject Type="Embed" ProgID="Equation.DSMT4" ShapeID="_x0000_i1040" DrawAspect="Content" ObjectID="_1566237963" r:id="rId37"/>
         </w:object>
       </w:r>
       <w:r>
@@ -1841,7 +1841,7 @@
           <v:shape id="_x0000_i1041" type="#_x0000_t75" style="width:11.25pt;height:12.75pt" o:ole="">
             <v:imagedata r:id="rId38" o:title=""/>
           </v:shape>
-          <o:OLEObject Type="Embed" ProgID="Equation.DSMT4" ShapeID="_x0000_i1041" DrawAspect="Content" ObjectID="_1566235049" r:id="rId39"/>
+          <o:OLEObject Type="Embed" ProgID="Equation.DSMT4" ShapeID="_x0000_i1041" DrawAspect="Content" ObjectID="_1566237964" r:id="rId39"/>
         </w:object>
       </w:r>
       <w:r>
@@ -2073,7 +2073,7 @@
           <v:shape id="_x0000_i1042" type="#_x0000_t75" style="width:84.75pt;height:51.75pt" o:ole="">
             <v:imagedata r:id="rId40" o:title=""/>
           </v:shape>
-          <o:OLEObject Type="Embed" ProgID="Equation.DSMT4" ShapeID="_x0000_i1042" DrawAspect="Content" ObjectID="_1566235050" r:id="rId41"/>
+          <o:OLEObject Type="Embed" ProgID="Equation.DSMT4" ShapeID="_x0000_i1042" DrawAspect="Content" ObjectID="_1566237965" r:id="rId41"/>
         </w:object>
       </w:r>
     </w:p>
@@ -2115,7 +2115,7 @@
           <v:shape id="_x0000_i1043" type="#_x0000_t75" style="width:108.75pt;height:21.75pt" o:ole="">
             <v:imagedata r:id="rId42" o:title=""/>
           </v:shape>
-          <o:OLEObject Type="Embed" ProgID="Equation.DSMT4" ShapeID="_x0000_i1043" DrawAspect="Content" ObjectID="_1566235051" r:id="rId43"/>
+          <o:OLEObject Type="Embed" ProgID="Equation.DSMT4" ShapeID="_x0000_i1043" DrawAspect="Content" ObjectID="_1566237966" r:id="rId43"/>
         </w:object>
       </w:r>
     </w:p>
@@ -2364,7 +2364,7 @@
           <v:shape id="_x0000_i1044" type="#_x0000_t75" style="width:46.5pt;height:33.75pt" o:ole="">
             <v:imagedata r:id="rId44" o:title=""/>
           </v:shape>
-          <o:OLEObject Type="Embed" ProgID="Equation.DSMT4" ShapeID="_x0000_i1044" DrawAspect="Content" ObjectID="_1566235052" r:id="rId45"/>
+          <o:OLEObject Type="Embed" ProgID="Equation.DSMT4" ShapeID="_x0000_i1044" DrawAspect="Content" ObjectID="_1566237967" r:id="rId45"/>
         </w:object>
       </w:r>
     </w:p>
@@ -2391,7 +2391,7 @@
           <v:shape id="_x0000_i1045" type="#_x0000_t75" style="width:171pt;height:33.75pt" o:ole="">
             <v:imagedata r:id="rId46" o:title=""/>
           </v:shape>
-          <o:OLEObject Type="Embed" ProgID="Equation.DSMT4" ShapeID="_x0000_i1045" DrawAspect="Content" ObjectID="_1566235053" r:id="rId47"/>
+          <o:OLEObject Type="Embed" ProgID="Equation.DSMT4" ShapeID="_x0000_i1045" DrawAspect="Content" ObjectID="_1566237968" r:id="rId47"/>
         </w:object>
       </w:r>
     </w:p>
@@ -2758,7 +2758,7 @@
           <v:shape id="_x0000_i1046" type="#_x0000_t75" style="width:77.25pt;height:56.25pt" o:ole="">
             <v:imagedata r:id="rId48" o:title=""/>
           </v:shape>
-          <o:OLEObject Type="Embed" ProgID="Equation.DSMT4" ShapeID="_x0000_i1046" DrawAspect="Content" ObjectID="_1566235054" r:id="rId49"/>
+          <o:OLEObject Type="Embed" ProgID="Equation.DSMT4" ShapeID="_x0000_i1046" DrawAspect="Content" ObjectID="_1566237969" r:id="rId49"/>
         </w:object>
       </w:r>
       <w:r>
@@ -2772,7 +2772,7 @@
           <v:shape id="_x0000_i1047" type="#_x0000_t75" style="width:75pt;height:56.25pt" o:ole="">
             <v:imagedata r:id="rId50" o:title=""/>
           </v:shape>
-          <o:OLEObject Type="Embed" ProgID="Equation.DSMT4" ShapeID="_x0000_i1047" DrawAspect="Content" ObjectID="_1566235055" r:id="rId51"/>
+          <o:OLEObject Type="Embed" ProgID="Equation.DSMT4" ShapeID="_x0000_i1047" DrawAspect="Content" ObjectID="_1566237970" r:id="rId51"/>
         </w:object>
       </w:r>
     </w:p>
@@ -2791,7 +2791,7 @@
           <v:shape id="_x0000_i1048" type="#_x0000_t75" style="width:87.75pt;height:21.75pt" o:ole="">
             <v:imagedata r:id="rId52" o:title=""/>
           </v:shape>
-          <o:OLEObject Type="Embed" ProgID="Equation.DSMT4" ShapeID="_x0000_i1048" DrawAspect="Content" ObjectID="_1566235056" r:id="rId53"/>
+          <o:OLEObject Type="Embed" ProgID="Equation.DSMT4" ShapeID="_x0000_i1048" DrawAspect="Content" ObjectID="_1566237971" r:id="rId53"/>
         </w:object>
       </w:r>
     </w:p>
@@ -2971,7 +2971,7 @@
           <v:shape id="_x0000_i1049" type="#_x0000_t75" style="width:84.75pt;height:50.25pt" o:ole="">
             <v:imagedata r:id="rId54" o:title=""/>
           </v:shape>
-          <o:OLEObject Type="Embed" ProgID="Equation.DSMT4" ShapeID="_x0000_i1049" DrawAspect="Content" ObjectID="_1566235057" r:id="rId55"/>
+          <o:OLEObject Type="Embed" ProgID="Equation.DSMT4" ShapeID="_x0000_i1049" DrawAspect="Content" ObjectID="_1566237972" r:id="rId55"/>
         </w:object>
       </w:r>
     </w:p>
@@ -2990,7 +2990,7 @@
           <v:shape id="_x0000_i1050" type="#_x0000_t75" style="width:78pt;height:21.75pt" o:ole="">
             <v:imagedata r:id="rId56" o:title=""/>
           </v:shape>
-          <o:OLEObject Type="Embed" ProgID="Equation.DSMT4" ShapeID="_x0000_i1050" DrawAspect="Content" ObjectID="_1566235058" r:id="rId57"/>
+          <o:OLEObject Type="Embed" ProgID="Equation.DSMT4" ShapeID="_x0000_i1050" DrawAspect="Content" ObjectID="_1566237973" r:id="rId57"/>
         </w:object>
       </w:r>
       <w:r>
@@ -3142,8 +3142,6 @@
         </w:rPr>
         <w:t>Q=a\b</w:t>
       </w:r>
-      <w:bookmarkStart w:id="0" w:name="_GoBack"/>
-      <w:bookmarkEnd w:id="0"/>
     </w:p>
     <w:p>
       <w:pPr>
@@ -4272,7 +4270,7 @@
           <v:shape id="_x0000_i1051" type="#_x0000_t75" style="width:48pt;height:66pt" o:ole="">
             <v:imagedata r:id="rId59" o:title=""/>
           </v:shape>
-          <o:OLEObject Type="Embed" ProgID="Equation.DSMT4" ShapeID="_x0000_i1051" DrawAspect="Content" ObjectID="_1566235059" r:id="rId60"/>
+          <o:OLEObject Type="Embed" ProgID="Equation.DSMT4" ShapeID="_x0000_i1051" DrawAspect="Content" ObjectID="_1566237974" r:id="rId60"/>
         </w:object>
       </w:r>
     </w:p>
@@ -4291,7 +4289,7 @@
           <v:shape id="_x0000_i1052" type="#_x0000_t75" style="width:48pt;height:14.25pt" o:ole="">
             <v:imagedata r:id="rId61" o:title=""/>
           </v:shape>
-          <o:OLEObject Type="Embed" ProgID="Equation.DSMT4" ShapeID="_x0000_i1052" DrawAspect="Content" ObjectID="_1566235060" r:id="rId62"/>
+          <o:OLEObject Type="Embed" ProgID="Equation.DSMT4" ShapeID="_x0000_i1052" DrawAspect="Content" ObjectID="_1566237975" r:id="rId62"/>
         </w:object>
       </w:r>
       <w:r>
@@ -4342,9 +4340,14 @@
     </w:p>
     <w:p>
       <w:pPr>
-        <w:spacing w:line="240" w:lineRule="auto"/>
-        <w:rPr>
-          <w:b/>
+        <w:autoSpaceDE w:val="0"/>
+        <w:autoSpaceDN w:val="0"/>
+        <w:adjustRightInd w:val="0"/>
+        <w:spacing w:after="0" w:line="240" w:lineRule="auto"/>
+        <w:rPr>
+          <w:rFonts w:ascii="Courier New" w:hAnsi="Courier New" w:cs="Courier New"/>
+          <w:sz w:val="24"/>
+          <w:szCs w:val="24"/>
         </w:rPr>
       </w:pPr>
       <w:r>
@@ -4353,20 +4356,393 @@
         </w:rPr>
         <w:t xml:space="preserve"> </w:t>
       </w:r>
-    </w:p>
-    <w:p>
-      <w:pPr>
-        <w:spacing w:line="240" w:lineRule="auto"/>
-        <w:rPr>
-          <w:b/>
-        </w:rPr>
-      </w:pPr>
-      <w:r>
-        <w:rPr>
-          <w:b/>
+      <w:r>
+        <w:rPr>
+          <w:rFonts w:ascii="Courier New" w:hAnsi="Courier New" w:cs="Courier New"/>
+          <w:color w:val="000000"/>
+          <w:sz w:val="20"/>
+          <w:szCs w:val="20"/>
+        </w:rPr>
+        <w:t>x = 3*t^1.3/(1+t^3);</w:t>
+      </w:r>
+    </w:p>
+    <w:p>
+      <w:pPr>
+        <w:autoSpaceDE w:val="0"/>
+        <w:autoSpaceDN w:val="0"/>
+        <w:adjustRightInd w:val="0"/>
+        <w:spacing w:after="0" w:line="240" w:lineRule="auto"/>
+        <w:rPr>
+          <w:rFonts w:ascii="Courier New" w:hAnsi="Courier New" w:cs="Courier New"/>
+          <w:sz w:val="24"/>
+          <w:szCs w:val="24"/>
+        </w:rPr>
+      </w:pPr>
+      <w:r>
+        <w:rPr>
+          <w:rFonts w:ascii="Courier New" w:hAnsi="Courier New" w:cs="Courier New"/>
+          <w:color w:val="000000"/>
+          <w:sz w:val="20"/>
+          <w:szCs w:val="20"/>
+        </w:rPr>
+        <w:t>y = 3*t^2/(1+t^3);</w:t>
+      </w:r>
+    </w:p>
+    <w:p>
+      <w:pPr>
+        <w:autoSpaceDE w:val="0"/>
+        <w:autoSpaceDN w:val="0"/>
+        <w:adjustRightInd w:val="0"/>
+        <w:spacing w:after="0" w:line="240" w:lineRule="auto"/>
+        <w:rPr>
+          <w:rFonts w:ascii="Courier New" w:hAnsi="Courier New" w:cs="Courier New"/>
+          <w:sz w:val="24"/>
+          <w:szCs w:val="24"/>
+        </w:rPr>
+      </w:pPr>
+      <w:proofErr w:type="spellStart"/>
+      <w:r>
+        <w:rPr>
+          <w:rFonts w:ascii="Courier New" w:hAnsi="Courier New" w:cs="Courier New"/>
+          <w:color w:val="000000"/>
+          <w:sz w:val="20"/>
+          <w:szCs w:val="20"/>
+        </w:rPr>
+        <w:t>ezplot</w:t>
+      </w:r>
+      <w:proofErr w:type="spellEnd"/>
+      <w:r>
+        <w:rPr>
+          <w:rFonts w:ascii="Courier New" w:hAnsi="Courier New" w:cs="Courier New"/>
+          <w:color w:val="000000"/>
+          <w:sz w:val="20"/>
+          <w:szCs w:val="20"/>
         </w:rPr>
         <w:t>(</w:t>
       </w:r>
+      <w:proofErr w:type="gramStart"/>
+      <w:r>
+        <w:rPr>
+          <w:rFonts w:ascii="Courier New" w:hAnsi="Courier New" w:cs="Courier New"/>
+          <w:color w:val="000000"/>
+          <w:sz w:val="20"/>
+          <w:szCs w:val="20"/>
+        </w:rPr>
+        <w:t>x,[</w:t>
+      </w:r>
+      <w:proofErr w:type="gramEnd"/>
+      <w:r>
+        <w:rPr>
+          <w:rFonts w:ascii="Courier New" w:hAnsi="Courier New" w:cs="Courier New"/>
+          <w:color w:val="000000"/>
+          <w:sz w:val="20"/>
+          <w:szCs w:val="20"/>
+        </w:rPr>
+        <w:t>0,10]);</w:t>
+      </w:r>
+    </w:p>
+    <w:p>
+      <w:pPr>
+        <w:autoSpaceDE w:val="0"/>
+        <w:autoSpaceDN w:val="0"/>
+        <w:adjustRightInd w:val="0"/>
+        <w:spacing w:after="0" w:line="240" w:lineRule="auto"/>
+        <w:rPr>
+          <w:rFonts w:ascii="Courier New" w:hAnsi="Courier New" w:cs="Courier New"/>
+          <w:sz w:val="24"/>
+          <w:szCs w:val="24"/>
+        </w:rPr>
+      </w:pPr>
+      <w:r>
+        <w:rPr>
+          <w:rFonts w:ascii="Courier New" w:hAnsi="Courier New" w:cs="Courier New"/>
+          <w:color w:val="000000"/>
+          <w:sz w:val="20"/>
+          <w:szCs w:val="20"/>
+        </w:rPr>
+        <w:t xml:space="preserve">hold </w:t>
+      </w:r>
+      <w:r>
+        <w:rPr>
+          <w:rFonts w:ascii="Courier New" w:hAnsi="Courier New" w:cs="Courier New"/>
+          <w:color w:val="A020F0"/>
+          <w:sz w:val="20"/>
+          <w:szCs w:val="20"/>
+        </w:rPr>
+        <w:t>on</w:t>
+      </w:r>
+    </w:p>
+    <w:p>
+      <w:pPr>
+        <w:autoSpaceDE w:val="0"/>
+        <w:autoSpaceDN w:val="0"/>
+        <w:adjustRightInd w:val="0"/>
+        <w:spacing w:after="0" w:line="240" w:lineRule="auto"/>
+        <w:rPr>
+          <w:rFonts w:ascii="Courier New" w:hAnsi="Courier New" w:cs="Courier New"/>
+          <w:sz w:val="24"/>
+          <w:szCs w:val="24"/>
+        </w:rPr>
+      </w:pPr>
+      <w:proofErr w:type="spellStart"/>
+      <w:r>
+        <w:rPr>
+          <w:rFonts w:ascii="Courier New" w:hAnsi="Courier New" w:cs="Courier New"/>
+          <w:color w:val="000000"/>
+          <w:sz w:val="20"/>
+          <w:szCs w:val="20"/>
+        </w:rPr>
+        <w:t>ezplot</w:t>
+      </w:r>
+      <w:proofErr w:type="spellEnd"/>
+      <w:r>
+        <w:rPr>
+          <w:rFonts w:ascii="Courier New" w:hAnsi="Courier New" w:cs="Courier New"/>
+          <w:color w:val="000000"/>
+          <w:sz w:val="20"/>
+          <w:szCs w:val="20"/>
+        </w:rPr>
+        <w:t>(</w:t>
+      </w:r>
+      <w:proofErr w:type="gramStart"/>
+      <w:r>
+        <w:rPr>
+          <w:rFonts w:ascii="Courier New" w:hAnsi="Courier New" w:cs="Courier New"/>
+          <w:color w:val="000000"/>
+          <w:sz w:val="20"/>
+          <w:szCs w:val="20"/>
+        </w:rPr>
+        <w:t>y,[</w:t>
+      </w:r>
+      <w:proofErr w:type="gramEnd"/>
+      <w:r>
+        <w:rPr>
+          <w:rFonts w:ascii="Courier New" w:hAnsi="Courier New" w:cs="Courier New"/>
+          <w:color w:val="000000"/>
+          <w:sz w:val="20"/>
+          <w:szCs w:val="20"/>
+        </w:rPr>
+        <w:t>0,10]);</w:t>
+      </w:r>
+    </w:p>
+    <w:p>
+      <w:pPr>
+        <w:autoSpaceDE w:val="0"/>
+        <w:autoSpaceDN w:val="0"/>
+        <w:adjustRightInd w:val="0"/>
+        <w:spacing w:after="0" w:line="240" w:lineRule="auto"/>
+        <w:rPr>
+          <w:rFonts w:ascii="Courier New" w:hAnsi="Courier New" w:cs="Courier New"/>
+          <w:sz w:val="24"/>
+          <w:szCs w:val="24"/>
+        </w:rPr>
+      </w:pPr>
+      <w:r>
+        <w:rPr>
+          <w:rFonts w:ascii="Courier New" w:hAnsi="Courier New" w:cs="Courier New"/>
+          <w:color w:val="000000"/>
+          <w:sz w:val="20"/>
+          <w:szCs w:val="20"/>
+        </w:rPr>
+        <w:t xml:space="preserve">hold </w:t>
+      </w:r>
+      <w:r>
+        <w:rPr>
+          <w:rFonts w:ascii="Courier New" w:hAnsi="Courier New" w:cs="Courier New"/>
+          <w:color w:val="A020F0"/>
+          <w:sz w:val="20"/>
+          <w:szCs w:val="20"/>
+        </w:rPr>
+        <w:t>off</w:t>
+      </w:r>
+    </w:p>
+    <w:p>
+      <w:pPr>
+        <w:autoSpaceDE w:val="0"/>
+        <w:autoSpaceDN w:val="0"/>
+        <w:adjustRightInd w:val="0"/>
+        <w:spacing w:after="0" w:line="240" w:lineRule="auto"/>
+        <w:rPr>
+          <w:rFonts w:ascii="Courier New" w:hAnsi="Courier New" w:cs="Courier New"/>
+          <w:sz w:val="24"/>
+          <w:szCs w:val="24"/>
+        </w:rPr>
+      </w:pPr>
+      <w:r>
+        <w:rPr>
+          <w:rFonts w:ascii="Courier New" w:hAnsi="Courier New" w:cs="Courier New"/>
+          <w:color w:val="000000"/>
+          <w:sz w:val="20"/>
+          <w:szCs w:val="20"/>
+        </w:rPr>
+        <w:t>legend(</w:t>
+      </w:r>
+      <w:r>
+        <w:rPr>
+          <w:rFonts w:ascii="Courier New" w:hAnsi="Courier New" w:cs="Courier New"/>
+          <w:color w:val="A020F0"/>
+          <w:sz w:val="20"/>
+          <w:szCs w:val="20"/>
+        </w:rPr>
+        <w:t>'</w:t>
+      </w:r>
+      <w:proofErr w:type="spellStart"/>
+      <w:r>
+        <w:rPr>
+          <w:rFonts w:ascii="Courier New" w:hAnsi="Courier New" w:cs="Courier New"/>
+          <w:color w:val="A020F0"/>
+          <w:sz w:val="20"/>
+          <w:szCs w:val="20"/>
+        </w:rPr>
+        <w:t>x'</w:t>
+      </w:r>
+      <w:r>
+        <w:rPr>
+          <w:rFonts w:ascii="Courier New" w:hAnsi="Courier New" w:cs="Courier New"/>
+          <w:color w:val="000000"/>
+          <w:sz w:val="20"/>
+          <w:szCs w:val="20"/>
+        </w:rPr>
+        <w:t>,</w:t>
+      </w:r>
+      <w:r>
+        <w:rPr>
+          <w:rFonts w:ascii="Courier New" w:hAnsi="Courier New" w:cs="Courier New"/>
+          <w:color w:val="A020F0"/>
+          <w:sz w:val="20"/>
+          <w:szCs w:val="20"/>
+        </w:rPr>
+        <w:t>'y</w:t>
+      </w:r>
+      <w:proofErr w:type="spellEnd"/>
+      <w:r>
+        <w:rPr>
+          <w:rFonts w:ascii="Courier New" w:hAnsi="Courier New" w:cs="Courier New"/>
+          <w:color w:val="A020F0"/>
+          <w:sz w:val="20"/>
+          <w:szCs w:val="20"/>
+        </w:rPr>
+        <w:t>'</w:t>
+      </w:r>
+      <w:r>
+        <w:rPr>
+          <w:rFonts w:ascii="Courier New" w:hAnsi="Courier New" w:cs="Courier New"/>
+          <w:color w:val="000000"/>
+          <w:sz w:val="20"/>
+          <w:szCs w:val="20"/>
+        </w:rPr>
+        <w:t>)</w:t>
+      </w:r>
+    </w:p>
+    <w:p>
+      <w:pPr>
+        <w:autoSpaceDE w:val="0"/>
+        <w:autoSpaceDN w:val="0"/>
+        <w:adjustRightInd w:val="0"/>
+        <w:spacing w:after="0" w:line="240" w:lineRule="auto"/>
+        <w:rPr>
+          <w:rFonts w:ascii="Courier New" w:hAnsi="Courier New" w:cs="Courier New"/>
+          <w:sz w:val="24"/>
+          <w:szCs w:val="24"/>
+        </w:rPr>
+      </w:pPr>
+      <w:proofErr w:type="gramStart"/>
+      <w:r>
+        <w:rPr>
+          <w:rFonts w:ascii="Courier New" w:hAnsi="Courier New" w:cs="Courier New"/>
+          <w:color w:val="000000"/>
+          <w:sz w:val="20"/>
+          <w:szCs w:val="20"/>
+        </w:rPr>
+        <w:t>subplot(</w:t>
+      </w:r>
+      <w:proofErr w:type="gramEnd"/>
+      <w:r>
+        <w:rPr>
+          <w:rFonts w:ascii="Courier New" w:hAnsi="Courier New" w:cs="Courier New"/>
+          <w:color w:val="000000"/>
+          <w:sz w:val="20"/>
+          <w:szCs w:val="20"/>
+        </w:rPr>
+        <w:t>2,1,2);</w:t>
+      </w:r>
+    </w:p>
+    <w:p>
+      <w:pPr>
+        <w:autoSpaceDE w:val="0"/>
+        <w:autoSpaceDN w:val="0"/>
+        <w:adjustRightInd w:val="0"/>
+        <w:spacing w:after="0" w:line="240" w:lineRule="auto"/>
+        <w:rPr>
+          <w:rFonts w:ascii="Courier New" w:hAnsi="Courier New" w:cs="Courier New"/>
+          <w:sz w:val="24"/>
+          <w:szCs w:val="24"/>
+        </w:rPr>
+      </w:pPr>
+      <w:proofErr w:type="spellStart"/>
+      <w:r>
+        <w:rPr>
+          <w:rFonts w:ascii="Courier New" w:hAnsi="Courier New" w:cs="Courier New"/>
+          <w:color w:val="000000"/>
+          <w:sz w:val="20"/>
+          <w:szCs w:val="20"/>
+        </w:rPr>
+        <w:t>ezplot</w:t>
+      </w:r>
+      <w:proofErr w:type="spellEnd"/>
+      <w:r>
+        <w:rPr>
+          <w:rFonts w:ascii="Courier New" w:hAnsi="Courier New" w:cs="Courier New"/>
+          <w:color w:val="000000"/>
+          <w:sz w:val="20"/>
+          <w:szCs w:val="20"/>
+        </w:rPr>
+        <w:t>(</w:t>
+      </w:r>
+      <w:proofErr w:type="spellStart"/>
+      <w:proofErr w:type="gramStart"/>
+      <w:r>
+        <w:rPr>
+          <w:rFonts w:ascii="Courier New" w:hAnsi="Courier New" w:cs="Courier New"/>
+          <w:color w:val="000000"/>
+          <w:sz w:val="20"/>
+          <w:szCs w:val="20"/>
+        </w:rPr>
+        <w:t>x,y</w:t>
+      </w:r>
+      <w:proofErr w:type="spellEnd"/>
+      <w:proofErr w:type="gramEnd"/>
+      <w:r>
+        <w:rPr>
+          <w:rFonts w:ascii="Courier New" w:hAnsi="Courier New" w:cs="Courier New"/>
+          <w:color w:val="000000"/>
+          <w:sz w:val="20"/>
+          <w:szCs w:val="20"/>
+        </w:rPr>
+        <w:t>,[0,10])</w:t>
+      </w:r>
+    </w:p>
+    <w:p>
+      <w:pPr>
+        <w:spacing w:line="240" w:lineRule="auto"/>
+        <w:rPr>
+          <w:b/>
+        </w:rPr>
+      </w:pPr>
+    </w:p>
+    <w:p>
+      <w:pPr>
+        <w:spacing w:line="240" w:lineRule="auto"/>
+        <w:rPr>
+          <w:b/>
+        </w:rPr>
+      </w:pPr>
+      <w:r>
+        <w:rPr>
+          <w:b/>
+        </w:rPr>
+        <w:t>(</w:t>
+      </w:r>
       <w:proofErr w:type="spellStart"/>
       <w:r>
         <w:rPr>
@@ -4391,6 +4767,55 @@
       <w:pPr>
         <w:spacing w:line="240" w:lineRule="auto"/>
       </w:pPr>
+      <w:bookmarkStart w:id="0" w:name="_GoBack"/>
+      <w:r>
+        <w:rPr>
+          <w:noProof/>
+        </w:rPr>
+        <w:lastRenderedPageBreak/>
+        <w:drawing>
+          <wp:inline distT="0" distB="0" distL="0" distR="0">
+            <wp:extent cx="5372850" cy="4829849"/>
+            <wp:effectExtent l="0" t="0" r="0" b="8890"/>
+            <wp:docPr id="1" name="Picture 1"/>
+            <wp:cNvGraphicFramePr>
+              <a:graphicFrameLocks xmlns:a="http://schemas.openxmlformats.org/drawingml/2006/main" noChangeAspect="1"/>
+            </wp:cNvGraphicFramePr>
+            <a:graphic xmlns:a="http://schemas.openxmlformats.org/drawingml/2006/main">
+              <a:graphicData uri="http://schemas.openxmlformats.org/drawingml/2006/picture">
+                <pic:pic xmlns:pic="http://schemas.openxmlformats.org/drawingml/2006/picture">
+                  <pic:nvPicPr>
+                    <pic:cNvPr id="1" name="a1q15.PNG"/>
+                    <pic:cNvPicPr/>
+                  </pic:nvPicPr>
+                  <pic:blipFill>
+                    <a:blip r:embed="rId63">
+                      <a:extLst>
+                        <a:ext uri="{28A0092B-C50C-407E-A947-70E740481C1C}">
+                          <a14:useLocalDpi xmlns:a14="http://schemas.microsoft.com/office/drawing/2010/main" val="0"/>
+                        </a:ext>
+                      </a:extLst>
+                    </a:blip>
+                    <a:stretch>
+                      <a:fillRect/>
+                    </a:stretch>
+                  </pic:blipFill>
+                  <pic:spPr>
+                    <a:xfrm>
+                      <a:off x="0" y="0"/>
+                      <a:ext cx="5372850" cy="4829849"/>
+                    </a:xfrm>
+                    <a:prstGeom prst="rect">
+                      <a:avLst/>
+                    </a:prstGeom>
+                  </pic:spPr>
+                </pic:pic>
+              </a:graphicData>
+            </a:graphic>
+          </wp:inline>
+        </w:drawing>
+      </w:r>
+      <w:bookmarkEnd w:id="0"/>
     </w:p>
     <w:p>
       <w:pPr>
@@ -4408,7 +4833,7 @@
       </w:pPr>
     </w:p>
     <w:sectPr>
-      <w:footerReference w:type="default" r:id="rId63"/>
+      <w:footerReference w:type="default" r:id="rId64"/>
       <w:pgSz w:w="12240" w:h="15840"/>
       <w:pgMar w:top="1440" w:right="1440" w:bottom="1440" w:left="1440" w:header="708" w:footer="708" w:gutter="0"/>
       <w:cols w:space="708"/>

</xml_diff>

<commit_message>
fixed question 15 assignment 1 by adding syms t.
</commit_message>
<xml_diff>
--- a/a1.docx
+++ b/a1.docx
@@ -243,7 +243,7 @@
           <v:shape id="_x0000_i1025" type="#_x0000_t75" style="width:153.75pt;height:22.5pt" o:ole="">
             <v:imagedata r:id="rId6" o:title=""/>
           </v:shape>
-          <o:OLEObject Type="Embed" ProgID="Equation.DSMT4" ShapeID="_x0000_i1025" DrawAspect="Content" ObjectID="_1566237948" r:id="rId7"/>
+          <o:OLEObject Type="Embed" ProgID="Equation.DSMT4" ShapeID="_x0000_i1025" DrawAspect="Content" ObjectID="_1567614301" r:id="rId7"/>
         </w:object>
       </w:r>
       <w:r>
@@ -441,7 +441,7 @@
           <v:shape id="_x0000_i1026" type="#_x0000_t75" style="width:36.75pt;height:18pt" o:ole="">
             <v:imagedata r:id="rId8" o:title=""/>
           </v:shape>
-          <o:OLEObject Type="Embed" ProgID="Equation.DSMT4" ShapeID="_x0000_i1026" DrawAspect="Content" ObjectID="_1566237949" r:id="rId9"/>
+          <o:OLEObject Type="Embed" ProgID="Equation.DSMT4" ShapeID="_x0000_i1026" DrawAspect="Content" ObjectID="_1567614302" r:id="rId9"/>
         </w:object>
       </w:r>
       <w:r>
@@ -455,7 +455,7 @@
           <v:shape id="_x0000_i1027" type="#_x0000_t75" style="width:78.75pt;height:18.75pt" o:ole="">
             <v:imagedata r:id="rId10" o:title=""/>
           </v:shape>
-          <o:OLEObject Type="Embed" ProgID="Equation.DSMT4" ShapeID="_x0000_i1027" DrawAspect="Content" ObjectID="_1566237950" r:id="rId11"/>
+          <o:OLEObject Type="Embed" ProgID="Equation.DSMT4" ShapeID="_x0000_i1027" DrawAspect="Content" ObjectID="_1567614303" r:id="rId11"/>
         </w:object>
       </w:r>
       <w:r>
@@ -472,7 +472,7 @@
           <v:shape id="_x0000_i1028" type="#_x0000_t75" style="width:36.75pt;height:18pt" o:ole="">
             <v:imagedata r:id="rId12" o:title=""/>
           </v:shape>
-          <o:OLEObject Type="Embed" ProgID="Equation.DSMT4" ShapeID="_x0000_i1028" DrawAspect="Content" ObjectID="_1566237951" r:id="rId13"/>
+          <o:OLEObject Type="Embed" ProgID="Equation.DSMT4" ShapeID="_x0000_i1028" DrawAspect="Content" ObjectID="_1567614304" r:id="rId13"/>
         </w:object>
       </w:r>
       <w:r>
@@ -489,7 +489,7 @@
           <v:shape id="_x0000_i1029" type="#_x0000_t75" style="width:72.75pt;height:22.5pt" o:ole="">
             <v:imagedata r:id="rId14" o:title=""/>
           </v:shape>
-          <o:OLEObject Type="Embed" ProgID="Equation.DSMT4" ShapeID="_x0000_i1029" DrawAspect="Content" ObjectID="_1566237952" r:id="rId15"/>
+          <o:OLEObject Type="Embed" ProgID="Equation.DSMT4" ShapeID="_x0000_i1029" DrawAspect="Content" ObjectID="_1567614305" r:id="rId15"/>
         </w:object>
       </w:r>
     </w:p>
@@ -672,7 +672,7 @@
           <v:shape id="_x0000_i1030" type="#_x0000_t75" style="width:126pt;height:25.5pt" o:ole="">
             <v:imagedata r:id="rId16" o:title=""/>
           </v:shape>
-          <o:OLEObject Type="Embed" ProgID="Equation.DSMT4" ShapeID="_x0000_i1030" DrawAspect="Content" ObjectID="_1566237953" r:id="rId17"/>
+          <o:OLEObject Type="Embed" ProgID="Equation.DSMT4" ShapeID="_x0000_i1030" DrawAspect="Content" ObjectID="_1567614306" r:id="rId17"/>
         </w:object>
       </w:r>
       <w:r>
@@ -1024,7 +1024,7 @@
           <v:shape id="_x0000_i1031" type="#_x0000_t75" style="width:21pt;height:18.75pt" o:ole="">
             <v:imagedata r:id="rId18" o:title=""/>
           </v:shape>
-          <o:OLEObject Type="Embed" ProgID="Equation.DSMT4" ShapeID="_x0000_i1031" DrawAspect="Content" ObjectID="_1566237954" r:id="rId19"/>
+          <o:OLEObject Type="Embed" ProgID="Equation.DSMT4" ShapeID="_x0000_i1031" DrawAspect="Content" ObjectID="_1567614307" r:id="rId19"/>
         </w:object>
       </w:r>
       <w:r>
@@ -1038,7 +1038,7 @@
           <v:shape id="_x0000_i1032" type="#_x0000_t75" style="width:80.25pt;height:35.25pt" o:ole="">
             <v:imagedata r:id="rId20" o:title=""/>
           </v:shape>
-          <o:OLEObject Type="Embed" ProgID="Equation.DSMT4" ShapeID="_x0000_i1032" DrawAspect="Content" ObjectID="_1566237955" r:id="rId21"/>
+          <o:OLEObject Type="Embed" ProgID="Equation.DSMT4" ShapeID="_x0000_i1032" DrawAspect="Content" ObjectID="_1567614308" r:id="rId21"/>
         </w:object>
       </w:r>
       <w:r>
@@ -1518,7 +1518,7 @@
           <v:shape id="_x0000_i1033" type="#_x0000_t75" style="width:116.25pt;height:15.75pt" o:ole="">
             <v:imagedata r:id="rId22" o:title=""/>
           </v:shape>
-          <o:OLEObject Type="Embed" ProgID="Equation.DSMT4" ShapeID="_x0000_i1033" DrawAspect="Content" ObjectID="_1566237956" r:id="rId23"/>
+          <o:OLEObject Type="Embed" ProgID="Equation.DSMT4" ShapeID="_x0000_i1033" DrawAspect="Content" ObjectID="_1567614309" r:id="rId23"/>
         </w:object>
       </w:r>
       <w:r>
@@ -1544,7 +1544,7 @@
           <v:shape id="_x0000_i1034" type="#_x0000_t75" style="width:68.25pt;height:18.75pt" o:ole="">
             <v:imagedata r:id="rId24" o:title=""/>
           </v:shape>
-          <o:OLEObject Type="Embed" ProgID="Equation.DSMT4" ShapeID="_x0000_i1034" DrawAspect="Content" ObjectID="_1566237957" r:id="rId25"/>
+          <o:OLEObject Type="Embed" ProgID="Equation.DSMT4" ShapeID="_x0000_i1034" DrawAspect="Content" ObjectID="_1567614310" r:id="rId25"/>
         </w:object>
       </w:r>
       <w:r>
@@ -1558,7 +1558,7 @@
           <v:shape id="_x0000_i1035" type="#_x0000_t75" style="width:42pt;height:36.75pt" o:ole="">
             <v:imagedata r:id="rId26" o:title=""/>
           </v:shape>
-          <o:OLEObject Type="Embed" ProgID="Equation.DSMT4" ShapeID="_x0000_i1035" DrawAspect="Content" ObjectID="_1566237958" r:id="rId27"/>
+          <o:OLEObject Type="Embed" ProgID="Equation.DSMT4" ShapeID="_x0000_i1035" DrawAspect="Content" ObjectID="_1567614311" r:id="rId27"/>
         </w:object>
       </w:r>
       <w:r>
@@ -1589,7 +1589,7 @@
           <v:shape id="_x0000_i1036" type="#_x0000_t75" style="width:97.5pt;height:15.75pt" o:ole="">
             <v:imagedata r:id="rId28" o:title=""/>
           </v:shape>
-          <o:OLEObject Type="Embed" ProgID="Equation.DSMT4" ShapeID="_x0000_i1036" DrawAspect="Content" ObjectID="_1566237959" r:id="rId29"/>
+          <o:OLEObject Type="Embed" ProgID="Equation.DSMT4" ShapeID="_x0000_i1036" DrawAspect="Content" ObjectID="_1567614312" r:id="rId29"/>
         </w:object>
       </w:r>
     </w:p>
@@ -1768,7 +1768,7 @@
           <v:shape id="_x0000_i1037" type="#_x0000_t75" style="width:9.75pt;height:11.25pt" o:ole="">
             <v:imagedata r:id="rId30" o:title=""/>
           </v:shape>
-          <o:OLEObject Type="Embed" ProgID="Equation.DSMT4" ShapeID="_x0000_i1037" DrawAspect="Content" ObjectID="_1566237960" r:id="rId31"/>
+          <o:OLEObject Type="Embed" ProgID="Equation.DSMT4" ShapeID="_x0000_i1037" DrawAspect="Content" ObjectID="_1567614313" r:id="rId31"/>
         </w:object>
       </w:r>
       <w:r>
@@ -1782,7 +1782,7 @@
           <v:shape id="_x0000_i1038" type="#_x0000_t75" style="width:105.75pt;height:15.75pt" o:ole="">
             <v:imagedata r:id="rId32" o:title=""/>
           </v:shape>
-          <o:OLEObject Type="Embed" ProgID="Equation.DSMT4" ShapeID="_x0000_i1038" DrawAspect="Content" ObjectID="_1566237961" r:id="rId33"/>
+          <o:OLEObject Type="Embed" ProgID="Equation.DSMT4" ShapeID="_x0000_i1038" DrawAspect="Content" ObjectID="_1567614314" r:id="rId33"/>
         </w:object>
       </w:r>
       <w:r>
@@ -1796,7 +1796,7 @@
           <v:shape id="_x0000_i1039" type="#_x0000_t75" style="width:11.25pt;height:12.75pt" o:ole="">
             <v:imagedata r:id="rId34" o:title=""/>
           </v:shape>
-          <o:OLEObject Type="Embed" ProgID="Equation.DSMT4" ShapeID="_x0000_i1039" DrawAspect="Content" ObjectID="_1566237962" r:id="rId35"/>
+          <o:OLEObject Type="Embed" ProgID="Equation.DSMT4" ShapeID="_x0000_i1039" DrawAspect="Content" ObjectID="_1567614315" r:id="rId35"/>
         </w:object>
       </w:r>
       <w:r>
@@ -1824,7 +1824,7 @@
           <v:shape id="_x0000_i1040" type="#_x0000_t75" style="width:87pt;height:18.75pt" o:ole="">
             <v:imagedata r:id="rId36" o:title=""/>
           </v:shape>
-          <o:OLEObject Type="Embed" ProgID="Equation.DSMT4" ShapeID="_x0000_i1040" DrawAspect="Content" ObjectID="_1566237963" r:id="rId37"/>
+          <o:OLEObject Type="Embed" ProgID="Equation.DSMT4" ShapeID="_x0000_i1040" DrawAspect="Content" ObjectID="_1567614316" r:id="rId37"/>
         </w:object>
       </w:r>
       <w:r>
@@ -1841,7 +1841,7 @@
           <v:shape id="_x0000_i1041" type="#_x0000_t75" style="width:11.25pt;height:12.75pt" o:ole="">
             <v:imagedata r:id="rId38" o:title=""/>
           </v:shape>
-          <o:OLEObject Type="Embed" ProgID="Equation.DSMT4" ShapeID="_x0000_i1041" DrawAspect="Content" ObjectID="_1566237964" r:id="rId39"/>
+          <o:OLEObject Type="Embed" ProgID="Equation.DSMT4" ShapeID="_x0000_i1041" DrawAspect="Content" ObjectID="_1567614317" r:id="rId39"/>
         </w:object>
       </w:r>
       <w:r>
@@ -2073,7 +2073,7 @@
           <v:shape id="_x0000_i1042" type="#_x0000_t75" style="width:84.75pt;height:51.75pt" o:ole="">
             <v:imagedata r:id="rId40" o:title=""/>
           </v:shape>
-          <o:OLEObject Type="Embed" ProgID="Equation.DSMT4" ShapeID="_x0000_i1042" DrawAspect="Content" ObjectID="_1566237965" r:id="rId41"/>
+          <o:OLEObject Type="Embed" ProgID="Equation.DSMT4" ShapeID="_x0000_i1042" DrawAspect="Content" ObjectID="_1567614318" r:id="rId41"/>
         </w:object>
       </w:r>
     </w:p>
@@ -2115,7 +2115,7 @@
           <v:shape id="_x0000_i1043" type="#_x0000_t75" style="width:108.75pt;height:21.75pt" o:ole="">
             <v:imagedata r:id="rId42" o:title=""/>
           </v:shape>
-          <o:OLEObject Type="Embed" ProgID="Equation.DSMT4" ShapeID="_x0000_i1043" DrawAspect="Content" ObjectID="_1566237966" r:id="rId43"/>
+          <o:OLEObject Type="Embed" ProgID="Equation.DSMT4" ShapeID="_x0000_i1043" DrawAspect="Content" ObjectID="_1567614319" r:id="rId43"/>
         </w:object>
       </w:r>
     </w:p>
@@ -2364,7 +2364,7 @@
           <v:shape id="_x0000_i1044" type="#_x0000_t75" style="width:46.5pt;height:33.75pt" o:ole="">
             <v:imagedata r:id="rId44" o:title=""/>
           </v:shape>
-          <o:OLEObject Type="Embed" ProgID="Equation.DSMT4" ShapeID="_x0000_i1044" DrawAspect="Content" ObjectID="_1566237967" r:id="rId45"/>
+          <o:OLEObject Type="Embed" ProgID="Equation.DSMT4" ShapeID="_x0000_i1044" DrawAspect="Content" ObjectID="_1567614320" r:id="rId45"/>
         </w:object>
       </w:r>
     </w:p>
@@ -2391,7 +2391,7 @@
           <v:shape id="_x0000_i1045" type="#_x0000_t75" style="width:171pt;height:33.75pt" o:ole="">
             <v:imagedata r:id="rId46" o:title=""/>
           </v:shape>
-          <o:OLEObject Type="Embed" ProgID="Equation.DSMT4" ShapeID="_x0000_i1045" DrawAspect="Content" ObjectID="_1566237968" r:id="rId47"/>
+          <o:OLEObject Type="Embed" ProgID="Equation.DSMT4" ShapeID="_x0000_i1045" DrawAspect="Content" ObjectID="_1567614321" r:id="rId47"/>
         </w:object>
       </w:r>
     </w:p>
@@ -2647,10 +2647,7 @@
         <w:spacing w:line="240" w:lineRule="auto"/>
       </w:pPr>
       <w:r>
-        <w:t>X =</w:t>
-      </w:r>
-      <w:r>
-        <w:t xml:space="preserve"> </w:t>
+        <w:t xml:space="preserve">X = </w:t>
       </w:r>
     </w:p>
     <w:p>
@@ -2666,10 +2663,7 @@
         <w:spacing w:line="240" w:lineRule="auto"/>
       </w:pPr>
       <w:r>
-        <w:t>Y =</w:t>
-      </w:r>
-      <w:r>
-        <w:t xml:space="preserve"> </w:t>
+        <w:t xml:space="preserve">Y = </w:t>
       </w:r>
     </w:p>
     <w:p>
@@ -2758,7 +2752,7 @@
           <v:shape id="_x0000_i1046" type="#_x0000_t75" style="width:77.25pt;height:56.25pt" o:ole="">
             <v:imagedata r:id="rId48" o:title=""/>
           </v:shape>
-          <o:OLEObject Type="Embed" ProgID="Equation.DSMT4" ShapeID="_x0000_i1046" DrawAspect="Content" ObjectID="_1566237969" r:id="rId49"/>
+          <o:OLEObject Type="Embed" ProgID="Equation.DSMT4" ShapeID="_x0000_i1046" DrawAspect="Content" ObjectID="_1567614322" r:id="rId49"/>
         </w:object>
       </w:r>
       <w:r>
@@ -2772,7 +2766,7 @@
           <v:shape id="_x0000_i1047" type="#_x0000_t75" style="width:75pt;height:56.25pt" o:ole="">
             <v:imagedata r:id="rId50" o:title=""/>
           </v:shape>
-          <o:OLEObject Type="Embed" ProgID="Equation.DSMT4" ShapeID="_x0000_i1047" DrawAspect="Content" ObjectID="_1566237970" r:id="rId51"/>
+          <o:OLEObject Type="Embed" ProgID="Equation.DSMT4" ShapeID="_x0000_i1047" DrawAspect="Content" ObjectID="_1567614323" r:id="rId51"/>
         </w:object>
       </w:r>
     </w:p>
@@ -2791,7 +2785,7 @@
           <v:shape id="_x0000_i1048" type="#_x0000_t75" style="width:87.75pt;height:21.75pt" o:ole="">
             <v:imagedata r:id="rId52" o:title=""/>
           </v:shape>
-          <o:OLEObject Type="Embed" ProgID="Equation.DSMT4" ShapeID="_x0000_i1048" DrawAspect="Content" ObjectID="_1566237971" r:id="rId53"/>
+          <o:OLEObject Type="Embed" ProgID="Equation.DSMT4" ShapeID="_x0000_i1048" DrawAspect="Content" ObjectID="_1567614324" r:id="rId53"/>
         </w:object>
       </w:r>
     </w:p>
@@ -2971,7 +2965,7 @@
           <v:shape id="_x0000_i1049" type="#_x0000_t75" style="width:84.75pt;height:50.25pt" o:ole="">
             <v:imagedata r:id="rId54" o:title=""/>
           </v:shape>
-          <o:OLEObject Type="Embed" ProgID="Equation.DSMT4" ShapeID="_x0000_i1049" DrawAspect="Content" ObjectID="_1566237972" r:id="rId55"/>
+          <o:OLEObject Type="Embed" ProgID="Equation.DSMT4" ShapeID="_x0000_i1049" DrawAspect="Content" ObjectID="_1567614325" r:id="rId55"/>
         </w:object>
       </w:r>
     </w:p>
@@ -2990,7 +2984,7 @@
           <v:shape id="_x0000_i1050" type="#_x0000_t75" style="width:78pt;height:21.75pt" o:ole="">
             <v:imagedata r:id="rId56" o:title=""/>
           </v:shape>
-          <o:OLEObject Type="Embed" ProgID="Equation.DSMT4" ShapeID="_x0000_i1050" DrawAspect="Content" ObjectID="_1566237973" r:id="rId57"/>
+          <o:OLEObject Type="Embed" ProgID="Equation.DSMT4" ShapeID="_x0000_i1050" DrawAspect="Content" ObjectID="_1567614326" r:id="rId57"/>
         </w:object>
       </w:r>
       <w:r>
@@ -4270,7 +4264,7 @@
           <v:shape id="_x0000_i1051" type="#_x0000_t75" style="width:48pt;height:66pt" o:ole="">
             <v:imagedata r:id="rId59" o:title=""/>
           </v:shape>
-          <o:OLEObject Type="Embed" ProgID="Equation.DSMT4" ShapeID="_x0000_i1051" DrawAspect="Content" ObjectID="_1566237974" r:id="rId60"/>
+          <o:OLEObject Type="Embed" ProgID="Equation.DSMT4" ShapeID="_x0000_i1051" DrawAspect="Content" ObjectID="_1567614327" r:id="rId60"/>
         </w:object>
       </w:r>
     </w:p>
@@ -4289,7 +4283,7 @@
           <v:shape id="_x0000_i1052" type="#_x0000_t75" style="width:48pt;height:14.25pt" o:ole="">
             <v:imagedata r:id="rId61" o:title=""/>
           </v:shape>
-          <o:OLEObject Type="Embed" ProgID="Equation.DSMT4" ShapeID="_x0000_i1052" DrawAspect="Content" ObjectID="_1566237975" r:id="rId62"/>
+          <o:OLEObject Type="Embed" ProgID="Equation.DSMT4" ShapeID="_x0000_i1052" DrawAspect="Content" ObjectID="_1567614328" r:id="rId62"/>
         </w:object>
       </w:r>
       <w:r>
@@ -4350,20 +4344,43 @@
           <w:szCs w:val="24"/>
         </w:rPr>
       </w:pPr>
-      <w:r>
-        <w:rPr>
-          <w:b/>
+      <w:proofErr w:type="spellStart"/>
+      <w:r>
+        <w:rPr>
+          <w:rFonts w:ascii="Courier New" w:hAnsi="Courier New" w:cs="Courier New"/>
+          <w:color w:val="000000"/>
+          <w:sz w:val="20"/>
+          <w:szCs w:val="20"/>
+        </w:rPr>
+        <w:t>syms</w:t>
+      </w:r>
+      <w:proofErr w:type="spellEnd"/>
+      <w:r>
+        <w:rPr>
+          <w:rFonts w:ascii="Courier New" w:hAnsi="Courier New" w:cs="Courier New"/>
+          <w:color w:val="000000"/>
+          <w:sz w:val="20"/>
+          <w:szCs w:val="20"/>
         </w:rPr>
         <w:t xml:space="preserve"> </w:t>
       </w:r>
       <w:r>
         <w:rPr>
           <w:rFonts w:ascii="Courier New" w:hAnsi="Courier New" w:cs="Courier New"/>
-          <w:color w:val="000000"/>
-          <w:sz w:val="20"/>
-          <w:szCs w:val="20"/>
-        </w:rPr>
-        <w:t>x = 3*t^1.3/(1+t^3);</w:t>
+          <w:color w:val="A020F0"/>
+          <w:sz w:val="20"/>
+          <w:szCs w:val="20"/>
+        </w:rPr>
+        <w:t>t</w:t>
+      </w:r>
+      <w:r>
+        <w:rPr>
+          <w:rFonts w:ascii="Courier New" w:hAnsi="Courier New" w:cs="Courier New"/>
+          <w:color w:val="000000"/>
+          <w:sz w:val="20"/>
+          <w:szCs w:val="20"/>
+        </w:rPr>
+        <w:t>;</w:t>
       </w:r>
     </w:p>
     <w:p>
@@ -4400,45 +4417,14 @@
           <w:szCs w:val="24"/>
         </w:rPr>
       </w:pPr>
-      <w:proofErr w:type="spellStart"/>
-      <w:r>
-        <w:rPr>
-          <w:rFonts w:ascii="Courier New" w:hAnsi="Courier New" w:cs="Courier New"/>
-          <w:color w:val="000000"/>
-          <w:sz w:val="20"/>
-          <w:szCs w:val="20"/>
-        </w:rPr>
-        <w:t>ezplot</w:t>
-      </w:r>
-      <w:proofErr w:type="spellEnd"/>
-      <w:r>
-        <w:rPr>
-          <w:rFonts w:ascii="Courier New" w:hAnsi="Courier New" w:cs="Courier New"/>
-          <w:color w:val="000000"/>
-          <w:sz w:val="20"/>
-          <w:szCs w:val="20"/>
-        </w:rPr>
-        <w:t>(</w:t>
-      </w:r>
-      <w:proofErr w:type="gramStart"/>
-      <w:r>
-        <w:rPr>
-          <w:rFonts w:ascii="Courier New" w:hAnsi="Courier New" w:cs="Courier New"/>
-          <w:color w:val="000000"/>
-          <w:sz w:val="20"/>
-          <w:szCs w:val="20"/>
-        </w:rPr>
-        <w:t>x,[</w:t>
-      </w:r>
-      <w:proofErr w:type="gramEnd"/>
-      <w:r>
-        <w:rPr>
-          <w:rFonts w:ascii="Courier New" w:hAnsi="Courier New" w:cs="Courier New"/>
-          <w:color w:val="000000"/>
-          <w:sz w:val="20"/>
-          <w:szCs w:val="20"/>
-        </w:rPr>
-        <w:t>0,10]);</w:t>
+      <w:r>
+        <w:rPr>
+          <w:rFonts w:ascii="Courier New" w:hAnsi="Courier New" w:cs="Courier New"/>
+          <w:color w:val="000000"/>
+          <w:sz w:val="20"/>
+          <w:szCs w:val="20"/>
+        </w:rPr>
+        <w:t>x = 3*t^1.3/(1+t^3);</w:t>
       </w:r>
     </w:p>
     <w:p>
@@ -4453,23 +4439,25 @@
           <w:szCs w:val="24"/>
         </w:rPr>
       </w:pPr>
-      <w:r>
-        <w:rPr>
-          <w:rFonts w:ascii="Courier New" w:hAnsi="Courier New" w:cs="Courier New"/>
-          <w:color w:val="000000"/>
-          <w:sz w:val="20"/>
-          <w:szCs w:val="20"/>
-        </w:rPr>
-        <w:t xml:space="preserve">hold </w:t>
-      </w:r>
-      <w:r>
-        <w:rPr>
-          <w:rFonts w:ascii="Courier New" w:hAnsi="Courier New" w:cs="Courier New"/>
-          <w:color w:val="A020F0"/>
-          <w:sz w:val="20"/>
-          <w:szCs w:val="20"/>
-        </w:rPr>
-        <w:t>on</w:t>
+      <w:proofErr w:type="gramStart"/>
+      <w:r>
+        <w:rPr>
+          <w:rFonts w:ascii="Courier New" w:hAnsi="Courier New" w:cs="Courier New"/>
+          <w:color w:val="000000"/>
+          <w:sz w:val="20"/>
+          <w:szCs w:val="20"/>
+        </w:rPr>
+        <w:t>subplot(</w:t>
+      </w:r>
+      <w:proofErr w:type="gramEnd"/>
+      <w:r>
+        <w:rPr>
+          <w:rFonts w:ascii="Courier New" w:hAnsi="Courier New" w:cs="Courier New"/>
+          <w:color w:val="000000"/>
+          <w:sz w:val="20"/>
+          <w:szCs w:val="20"/>
+        </w:rPr>
+        <w:t>2,1,1);</w:t>
       </w:r>
     </w:p>
     <w:p>
@@ -4512,7 +4500,7 @@
           <w:sz w:val="20"/>
           <w:szCs w:val="20"/>
         </w:rPr>
-        <w:t>y,[</w:t>
+        <w:t>x,[</w:t>
       </w:r>
       <w:proofErr w:type="gramEnd"/>
       <w:r>
@@ -4553,8 +4541,10 @@
           <w:sz w:val="20"/>
           <w:szCs w:val="20"/>
         </w:rPr>
-        <w:t>off</w:t>
-      </w:r>
+        <w:t>on</w:t>
+      </w:r>
+      <w:bookmarkStart w:id="0" w:name="_GoBack"/>
+      <w:bookmarkEnd w:id="0"/>
     </w:p>
     <w:p>
       <w:pPr>
@@ -4568,70 +4558,45 @@
           <w:szCs w:val="24"/>
         </w:rPr>
       </w:pPr>
-      <w:r>
-        <w:rPr>
-          <w:rFonts w:ascii="Courier New" w:hAnsi="Courier New" w:cs="Courier New"/>
-          <w:color w:val="000000"/>
-          <w:sz w:val="20"/>
-          <w:szCs w:val="20"/>
-        </w:rPr>
-        <w:t>legend(</w:t>
-      </w:r>
-      <w:r>
-        <w:rPr>
-          <w:rFonts w:ascii="Courier New" w:hAnsi="Courier New" w:cs="Courier New"/>
-          <w:color w:val="A020F0"/>
-          <w:sz w:val="20"/>
-          <w:szCs w:val="20"/>
-        </w:rPr>
-        <w:t>'</w:t>
-      </w:r>
-      <w:proofErr w:type="spellStart"/>
-      <w:r>
-        <w:rPr>
-          <w:rFonts w:ascii="Courier New" w:hAnsi="Courier New" w:cs="Courier New"/>
-          <w:color w:val="A020F0"/>
-          <w:sz w:val="20"/>
-          <w:szCs w:val="20"/>
-        </w:rPr>
-        <w:t>x'</w:t>
-      </w:r>
-      <w:r>
-        <w:rPr>
-          <w:rFonts w:ascii="Courier New" w:hAnsi="Courier New" w:cs="Courier New"/>
-          <w:color w:val="000000"/>
-          <w:sz w:val="20"/>
-          <w:szCs w:val="20"/>
-        </w:rPr>
-        <w:t>,</w:t>
-      </w:r>
-      <w:r>
-        <w:rPr>
-          <w:rFonts w:ascii="Courier New" w:hAnsi="Courier New" w:cs="Courier New"/>
-          <w:color w:val="A020F0"/>
-          <w:sz w:val="20"/>
-          <w:szCs w:val="20"/>
-        </w:rPr>
-        <w:t>'y</w:t>
-      </w:r>
-      <w:proofErr w:type="spellEnd"/>
-      <w:r>
-        <w:rPr>
-          <w:rFonts w:ascii="Courier New" w:hAnsi="Courier New" w:cs="Courier New"/>
-          <w:color w:val="A020F0"/>
-          <w:sz w:val="20"/>
-          <w:szCs w:val="20"/>
-        </w:rPr>
-        <w:t>'</w:t>
-      </w:r>
-      <w:r>
-        <w:rPr>
-          <w:rFonts w:ascii="Courier New" w:hAnsi="Courier New" w:cs="Courier New"/>
-          <w:color w:val="000000"/>
-          <w:sz w:val="20"/>
-          <w:szCs w:val="20"/>
-        </w:rPr>
-        <w:t>)</w:t>
+      <w:proofErr w:type="spellStart"/>
+      <w:r>
+        <w:rPr>
+          <w:rFonts w:ascii="Courier New" w:hAnsi="Courier New" w:cs="Courier New"/>
+          <w:color w:val="000000"/>
+          <w:sz w:val="20"/>
+          <w:szCs w:val="20"/>
+        </w:rPr>
+        <w:t>ezplot</w:t>
+      </w:r>
+      <w:proofErr w:type="spellEnd"/>
+      <w:r>
+        <w:rPr>
+          <w:rFonts w:ascii="Courier New" w:hAnsi="Courier New" w:cs="Courier New"/>
+          <w:color w:val="000000"/>
+          <w:sz w:val="20"/>
+          <w:szCs w:val="20"/>
+        </w:rPr>
+        <w:t>(</w:t>
+      </w:r>
+      <w:proofErr w:type="gramStart"/>
+      <w:r>
+        <w:rPr>
+          <w:rFonts w:ascii="Courier New" w:hAnsi="Courier New" w:cs="Courier New"/>
+          <w:color w:val="000000"/>
+          <w:sz w:val="20"/>
+          <w:szCs w:val="20"/>
+        </w:rPr>
+        <w:t>y,[</w:t>
+      </w:r>
+      <w:proofErr w:type="gramEnd"/>
+      <w:r>
+        <w:rPr>
+          <w:rFonts w:ascii="Courier New" w:hAnsi="Courier New" w:cs="Courier New"/>
+          <w:color w:val="000000"/>
+          <w:sz w:val="20"/>
+          <w:szCs w:val="20"/>
+        </w:rPr>
+        <w:t>0,10])</w:t>
       </w:r>
     </w:p>
     <w:p>
@@ -4646,25 +4611,23 @@
           <w:szCs w:val="24"/>
         </w:rPr>
       </w:pPr>
-      <w:proofErr w:type="gramStart"/>
-      <w:r>
-        <w:rPr>
-          <w:rFonts w:ascii="Courier New" w:hAnsi="Courier New" w:cs="Courier New"/>
-          <w:color w:val="000000"/>
-          <w:sz w:val="20"/>
-          <w:szCs w:val="20"/>
-        </w:rPr>
-        <w:t>subplot(</w:t>
-      </w:r>
-      <w:proofErr w:type="gramEnd"/>
-      <w:r>
-        <w:rPr>
-          <w:rFonts w:ascii="Courier New" w:hAnsi="Courier New" w:cs="Courier New"/>
-          <w:color w:val="000000"/>
-          <w:sz w:val="20"/>
-          <w:szCs w:val="20"/>
-        </w:rPr>
-        <w:t>2,1,2);</w:t>
+      <w:r>
+        <w:rPr>
+          <w:rFonts w:ascii="Courier New" w:hAnsi="Courier New" w:cs="Courier New"/>
+          <w:color w:val="000000"/>
+          <w:sz w:val="20"/>
+          <w:szCs w:val="20"/>
+        </w:rPr>
+        <w:t xml:space="preserve">hold </w:t>
+      </w:r>
+      <w:r>
+        <w:rPr>
+          <w:rFonts w:ascii="Courier New" w:hAnsi="Courier New" w:cs="Courier New"/>
+          <w:color w:val="A020F0"/>
+          <w:sz w:val="20"/>
+          <w:szCs w:val="20"/>
+        </w:rPr>
+        <w:t>off</w:t>
       </w:r>
     </w:p>
     <w:p>
@@ -4679,6 +4642,117 @@
           <w:szCs w:val="24"/>
         </w:rPr>
       </w:pPr>
+      <w:r>
+        <w:rPr>
+          <w:rFonts w:ascii="Courier New" w:hAnsi="Courier New" w:cs="Courier New"/>
+          <w:color w:val="000000"/>
+          <w:sz w:val="20"/>
+          <w:szCs w:val="20"/>
+        </w:rPr>
+        <w:t>legend(</w:t>
+      </w:r>
+      <w:r>
+        <w:rPr>
+          <w:rFonts w:ascii="Courier New" w:hAnsi="Courier New" w:cs="Courier New"/>
+          <w:color w:val="A020F0"/>
+          <w:sz w:val="20"/>
+          <w:szCs w:val="20"/>
+        </w:rPr>
+        <w:t>'</w:t>
+      </w:r>
+      <w:proofErr w:type="spellStart"/>
+      <w:r>
+        <w:rPr>
+          <w:rFonts w:ascii="Courier New" w:hAnsi="Courier New" w:cs="Courier New"/>
+          <w:color w:val="A020F0"/>
+          <w:sz w:val="20"/>
+          <w:szCs w:val="20"/>
+        </w:rPr>
+        <w:t>x'</w:t>
+      </w:r>
+      <w:r>
+        <w:rPr>
+          <w:rFonts w:ascii="Courier New" w:hAnsi="Courier New" w:cs="Courier New"/>
+          <w:color w:val="000000"/>
+          <w:sz w:val="20"/>
+          <w:szCs w:val="20"/>
+        </w:rPr>
+        <w:t>,</w:t>
+      </w:r>
+      <w:r>
+        <w:rPr>
+          <w:rFonts w:ascii="Courier New" w:hAnsi="Courier New" w:cs="Courier New"/>
+          <w:color w:val="A020F0"/>
+          <w:sz w:val="20"/>
+          <w:szCs w:val="20"/>
+        </w:rPr>
+        <w:t>'y</w:t>
+      </w:r>
+      <w:proofErr w:type="spellEnd"/>
+      <w:r>
+        <w:rPr>
+          <w:rFonts w:ascii="Courier New" w:hAnsi="Courier New" w:cs="Courier New"/>
+          <w:color w:val="A020F0"/>
+          <w:sz w:val="20"/>
+          <w:szCs w:val="20"/>
+        </w:rPr>
+        <w:t>'</w:t>
+      </w:r>
+      <w:r>
+        <w:rPr>
+          <w:rFonts w:ascii="Courier New" w:hAnsi="Courier New" w:cs="Courier New"/>
+          <w:color w:val="000000"/>
+          <w:sz w:val="20"/>
+          <w:szCs w:val="20"/>
+        </w:rPr>
+        <w:t>)</w:t>
+      </w:r>
+    </w:p>
+    <w:p>
+      <w:pPr>
+        <w:autoSpaceDE w:val="0"/>
+        <w:autoSpaceDN w:val="0"/>
+        <w:adjustRightInd w:val="0"/>
+        <w:spacing w:after="0" w:line="240" w:lineRule="auto"/>
+        <w:rPr>
+          <w:rFonts w:ascii="Courier New" w:hAnsi="Courier New" w:cs="Courier New"/>
+          <w:sz w:val="24"/>
+          <w:szCs w:val="24"/>
+        </w:rPr>
+      </w:pPr>
+      <w:proofErr w:type="gramStart"/>
+      <w:r>
+        <w:rPr>
+          <w:rFonts w:ascii="Courier New" w:hAnsi="Courier New" w:cs="Courier New"/>
+          <w:color w:val="000000"/>
+          <w:sz w:val="20"/>
+          <w:szCs w:val="20"/>
+        </w:rPr>
+        <w:t>subplot(</w:t>
+      </w:r>
+      <w:proofErr w:type="gramEnd"/>
+      <w:r>
+        <w:rPr>
+          <w:rFonts w:ascii="Courier New" w:hAnsi="Courier New" w:cs="Courier New"/>
+          <w:color w:val="000000"/>
+          <w:sz w:val="20"/>
+          <w:szCs w:val="20"/>
+        </w:rPr>
+        <w:t>2,1,2);</w:t>
+      </w:r>
+    </w:p>
+    <w:p>
+      <w:pPr>
+        <w:autoSpaceDE w:val="0"/>
+        <w:autoSpaceDN w:val="0"/>
+        <w:adjustRightInd w:val="0"/>
+        <w:spacing w:after="0" w:line="240" w:lineRule="auto"/>
+        <w:rPr>
+          <w:rFonts w:ascii="Courier New" w:hAnsi="Courier New" w:cs="Courier New"/>
+          <w:sz w:val="24"/>
+          <w:szCs w:val="24"/>
+        </w:rPr>
+      </w:pPr>
       <w:proofErr w:type="spellStart"/>
       <w:r>
         <w:rPr>
@@ -4767,7 +4841,6 @@
       <w:pPr>
         <w:spacing w:line="240" w:lineRule="auto"/>
       </w:pPr>
-      <w:bookmarkStart w:id="0" w:name="_GoBack"/>
       <w:r>
         <w:rPr>
           <w:noProof/>
@@ -4815,7 +4888,6 @@
           </wp:inline>
         </w:drawing>
       </w:r>
-      <w:bookmarkEnd w:id="0"/>
     </w:p>
     <w:p>
       <w:pPr>
@@ -4924,7 +4996,7 @@
         <w:rFonts w:asciiTheme="majorHAnsi" w:eastAsiaTheme="majorEastAsia" w:hAnsiTheme="majorHAnsi" w:cstheme="majorBidi"/>
         <w:noProof/>
       </w:rPr>
-      <w:t>9</w:t>
+      <w:t>8</w:t>
     </w:r>
     <w:r>
       <w:rPr>

</xml_diff>